<commit_message>
support more cameras; modified test report
</commit_message>
<xml_diff>
--- a/doc/测试报告.docx
+++ b/doc/测试报告.docx
@@ -1,11 +1,11 @@
 
 <file path=word/document.xml><?xml version="1.0" encoding="utf-8"?>
-<w:document xmlns:wpc="http://schemas.microsoft.com/office/word/2010/wordprocessingCanvas" xmlns:cx="http://schemas.microsoft.com/office/drawing/2014/chartex" xmlns:cx1="http://schemas.microsoft.com/office/drawing/2015/9/8/chartex" xmlns:cx2="http://schemas.microsoft.com/office/drawing/2015/10/21/chartex" xmlns:cx3="http://schemas.microsoft.com/office/drawing/2016/5/9/chartex" xmlns:cx4="http://schemas.microsoft.com/office/drawing/2016/5/10/chartex" xmlns:cx5="http://schemas.microsoft.com/office/drawing/2016/5/11/chartex" xmlns:cx6="http://schemas.microsoft.com/office/drawing/2016/5/12/chartex" xmlns:cx7="http://schemas.microsoft.com/office/drawing/2016/5/13/chartex" xmlns:cx8="http://schemas.microsoft.com/office/drawing/2016/5/14/chartex" xmlns:mc="http://schemas.openxmlformats.org/markup-compatibility/2006" xmlns:aink="http://schemas.microsoft.com/office/drawing/2016/ink" xmlns:am3d="http://schemas.microsoft.com/office/drawing/2017/model3d" xmlns:o="urn:schemas-microsoft-com:office:office" xmlns:r="http://schemas.openxmlformats.org/officeDocument/2006/relationships" xmlns:m="http://schemas.openxmlformats.org/officeDocument/2006/math" xmlns:v="urn:schemas-microsoft-com:vml" xmlns:wp14="http://schemas.microsoft.com/office/word/2010/wordprocessingDrawing" xmlns:wp="http://schemas.openxmlformats.org/drawingml/2006/wordprocessingDrawing" xmlns:w10="urn:schemas-microsoft-com:office:word" xmlns:w="http://schemas.openxmlformats.org/wordprocessingml/2006/main" xmlns:w14="http://schemas.microsoft.com/office/word/2010/wordml" xmlns:w15="http://schemas.microsoft.com/office/word/2012/wordml" xmlns:w16cid="http://schemas.microsoft.com/office/word/2016/wordml/cid" xmlns:w16se="http://schemas.microsoft.com/office/word/2015/wordml/symex" xmlns:wpg="http://schemas.microsoft.com/office/word/2010/wordprocessingGroup" xmlns:wpi="http://schemas.microsoft.com/office/word/2010/wordprocessingInk" xmlns:wne="http://schemas.microsoft.com/office/word/2006/wordml" xmlns:wps="http://schemas.microsoft.com/office/word/2010/wordprocessingShape" mc:Ignorable="w14 w15 w16se w16cid wp14">
+<w:document xmlns:wpc="http://schemas.microsoft.com/office/word/2010/wordprocessingCanvas" xmlns:mo="http://schemas.microsoft.com/office/mac/office/2008/main" xmlns:mc="http://schemas.openxmlformats.org/markup-compatibility/2006" xmlns:mv="urn:schemas-microsoft-com:mac:vml" xmlns:o="urn:schemas-microsoft-com:office:office" xmlns:r="http://schemas.openxmlformats.org/officeDocument/2006/relationships" xmlns:m="http://schemas.openxmlformats.org/officeDocument/2006/math" xmlns:v="urn:schemas-microsoft-com:vml" xmlns:wp14="http://schemas.microsoft.com/office/word/2010/wordprocessingDrawing" xmlns:wp="http://schemas.openxmlformats.org/drawingml/2006/wordprocessingDrawing" xmlns:w10="urn:schemas-microsoft-com:office:word" xmlns:w="http://schemas.openxmlformats.org/wordprocessingml/2006/main" xmlns:w14="http://schemas.microsoft.com/office/word/2010/wordml" xmlns:w15="http://schemas.microsoft.com/office/word/2012/wordml" xmlns:wpg="http://schemas.microsoft.com/office/word/2010/wordprocessingGroup" xmlns:wpi="http://schemas.microsoft.com/office/word/2010/wordprocessingInk" xmlns:wne="http://schemas.microsoft.com/office/word/2006/wordml" xmlns:wps="http://schemas.microsoft.com/office/word/2010/wordprocessingShape" mc:Ignorable="w14 w15 wp14">
   <w:body>
     <w:p/>
     <w:tbl>
       <w:tblPr>
-        <w:tblStyle w:val="TableNormal"/>
+        <w:tblStyle w:val="TableNormal1"/>
         <w:tblpPr w:leftFromText="180" w:rightFromText="180" w:vertAnchor="text" w:horzAnchor="margin" w:tblpY="6211"/>
         <w:tblW w:w="8341" w:type="dxa"/>
         <w:tblBorders>
@@ -586,7 +586,7 @@
         <mc:AlternateContent>
           <mc:Choice Requires="wps">
             <w:drawing>
-              <wp:anchor distT="91439" distB="91439" distL="91439" distR="91439" simplePos="0" relativeHeight="251659264" behindDoc="0" locked="0" layoutInCell="1" allowOverlap="1">
+              <wp:anchor distT="91439" distB="91439" distL="91439" distR="91439" simplePos="0" relativeHeight="251659264" behindDoc="0" locked="0" layoutInCell="1" allowOverlap="1" wp14:anchorId="507801AD" wp14:editId="26E520FE">
                 <wp:simplePos x="0" y="0"/>
                 <wp:positionH relativeFrom="page">
                   <wp:posOffset>1400175</wp:posOffset>
@@ -622,7 +622,7 @@
                         <w:txbxContent>
                           <w:p>
                             <w:pPr>
-                              <w:pStyle w:val="a5"/>
+                              <w:pStyle w:val="NoSpacing"/>
                               <w:spacing w:before="40" w:after="560" w:line="216" w:lineRule="auto"/>
                               <w:rPr>
                                 <w:color w:val="4472C4"/>
@@ -672,7 +672,7 @@
                           </w:p>
                           <w:p>
                             <w:pPr>
-                              <w:pStyle w:val="a5"/>
+                              <w:pStyle w:val="NoSpacing"/>
                               <w:spacing w:before="40" w:after="40"/>
                               <w:rPr>
                                 <w:caps/>
@@ -697,7 +697,7 @@
                           </w:p>
                           <w:p>
                             <w:pPr>
-                              <w:pStyle w:val="a5"/>
+                              <w:pStyle w:val="NoSpacing"/>
                               <w:spacing w:before="80" w:after="40"/>
                             </w:pPr>
                             <w:r>
@@ -740,7 +740,7 @@
               </wp:anchor>
             </w:drawing>
           </mc:Choice>
-          <mc:Fallback>
+          <mc:Fallback xmlns:w16se="http://schemas.microsoft.com/office/word/2015/wordml/symex" xmlns:w16cid="http://schemas.microsoft.com/office/word/2016/wordml/cid" xmlns:am3d="http://schemas.microsoft.com/office/drawing/2017/model3d" xmlns:aink="http://schemas.microsoft.com/office/drawing/2016/ink" xmlns:cx8="http://schemas.microsoft.com/office/drawing/2016/5/14/chartex" xmlns:cx7="http://schemas.microsoft.com/office/drawing/2016/5/13/chartex" xmlns:cx6="http://schemas.microsoft.com/office/drawing/2016/5/12/chartex" xmlns:cx5="http://schemas.microsoft.com/office/drawing/2016/5/11/chartex" xmlns:cx4="http://schemas.microsoft.com/office/drawing/2016/5/10/chartex" xmlns:cx3="http://schemas.microsoft.com/office/drawing/2016/5/9/chartex" xmlns:cx2="http://schemas.microsoft.com/office/drawing/2015/10/21/chartex" xmlns:cx1="http://schemas.microsoft.com/office/drawing/2015/9/8/chartex" xmlns:cx="http://schemas.microsoft.com/office/drawing/2014/chartex">
             <w:pict>
               <v:shapetype id="_x0000_t202" coordsize="21600,21600" o:spt="202" path="m,l,21600r21600,l21600,xe">
                 <v:stroke joinstyle="miter"/>
@@ -870,7 +870,7 @@
     </w:p>
     <w:p>
       <w:pPr>
-        <w:pStyle w:val="TOC"/>
+        <w:pStyle w:val="TOCHeading"/>
         <w:rPr>
           <w:lang w:val="zh-TW" w:eastAsia="zh-TW"/>
         </w:rPr>
@@ -1465,7 +1465,7 @@
     <w:p/>
     <w:p>
       <w:pPr>
-        <w:pStyle w:val="10"/>
+        <w:pStyle w:val="Heading1"/>
         <w:numPr>
           <w:ilvl w:val="0"/>
           <w:numId w:val="4"/>
@@ -1485,7 +1485,7 @@
     </w:p>
     <w:p>
       <w:pPr>
-        <w:pStyle w:val="2"/>
+        <w:pStyle w:val="Heading2"/>
         <w:tabs>
           <w:tab w:val="left" w:pos="4510"/>
         </w:tabs>
@@ -1556,7 +1556,7 @@
     </w:p>
     <w:p>
       <w:pPr>
-        <w:pStyle w:val="2"/>
+        <w:pStyle w:val="Heading2"/>
       </w:pPr>
       <w:bookmarkStart w:id="2" w:name="_Toc2"/>
       <w:r>
@@ -1911,7 +1911,7 @@
     </w:p>
     <w:p>
       <w:pPr>
-        <w:pStyle w:val="2"/>
+        <w:pStyle w:val="Heading2"/>
       </w:pPr>
       <w:bookmarkStart w:id="3" w:name="_Toc3"/>
       <w:r>
@@ -1978,7 +1978,7 @@
     </w:p>
     <w:p>
       <w:pPr>
-        <w:pStyle w:val="2"/>
+        <w:pStyle w:val="Heading2"/>
       </w:pPr>
       <w:bookmarkStart w:id="5" w:name="_Toc4"/>
       <w:r>
@@ -2161,7 +2161,7 @@
     </w:p>
     <w:p>
       <w:pPr>
-        <w:pStyle w:val="2"/>
+        <w:pStyle w:val="Heading2"/>
       </w:pPr>
       <w:bookmarkStart w:id="7" w:name="_Toc5"/>
       <w:r>
@@ -2313,7 +2313,7 @@
     </w:p>
     <w:p>
       <w:pPr>
-        <w:pStyle w:val="10"/>
+        <w:pStyle w:val="Heading1"/>
         <w:numPr>
           <w:ilvl w:val="0"/>
           <w:numId w:val="4"/>
@@ -2351,7 +2351,7 @@
     </w:p>
     <w:p>
       <w:pPr>
-        <w:pStyle w:val="2"/>
+        <w:pStyle w:val="Heading2"/>
       </w:pPr>
       <w:bookmarkStart w:id="9" w:name="_Toc7"/>
       <w:r>
@@ -2386,7 +2386,7 @@
     </w:p>
     <w:p>
       <w:pPr>
-        <w:pStyle w:val="2"/>
+        <w:pStyle w:val="Heading2"/>
       </w:pPr>
       <w:bookmarkStart w:id="10" w:name="_Toc8"/>
       <w:r>
@@ -2402,7 +2402,7 @@
     </w:p>
     <w:tbl>
       <w:tblPr>
-        <w:tblStyle w:val="TableNormal"/>
+        <w:tblStyle w:val="TableNormal1"/>
         <w:tblW w:w="8296" w:type="dxa"/>
         <w:tblInd w:w="108" w:type="dxa"/>
         <w:tblBorders>
@@ -3202,6 +3202,7 @@
           <w:p>
             <w:pPr>
               <w:rPr>
+                <w:rFonts w:hint="eastAsia"/>
                 <w:sz w:val="24"/>
                 <w:szCs w:val="24"/>
               </w:rPr>
@@ -3214,12 +3215,29 @@
               </w:rPr>
               <w:t>操作系统：</w:t>
             </w:r>
-            <w:r>
-              <w:rPr>
-                <w:sz w:val="24"/>
-                <w:szCs w:val="24"/>
-              </w:rPr>
-              <w:t>MacOS 10.13.5</w:t>
+            <w:proofErr w:type="spellStart"/>
+            <w:r>
+              <w:rPr>
+                <w:sz w:val="24"/>
+                <w:szCs w:val="24"/>
+              </w:rPr>
+              <w:t>MacOS</w:t>
+            </w:r>
+            <w:proofErr w:type="spellEnd"/>
+            <w:r>
+              <w:rPr>
+                <w:sz w:val="24"/>
+                <w:szCs w:val="24"/>
+              </w:rPr>
+              <w:t xml:space="preserve"> 10.13.</w:t>
+            </w:r>
+            <w:r>
+              <w:rPr>
+                <w:rFonts w:hint="eastAsia"/>
+                <w:sz w:val="24"/>
+                <w:szCs w:val="24"/>
+              </w:rPr>
+              <w:t>6</w:t>
             </w:r>
           </w:p>
           <w:p>
@@ -3311,6 +3329,11 @@
             </w:tcMar>
           </w:tcPr>
           <w:p>
+            <w:pPr>
+              <w:rPr>
+                <w:rFonts w:hint="eastAsia"/>
+              </w:rPr>
+            </w:pPr>
             <w:r>
               <w:rPr>
                 <w:sz w:val="24"/>
@@ -3325,6 +3348,14 @@
                 <w:szCs w:val="24"/>
               </w:rPr>
               <w:t>2</w:t>
+            </w:r>
+            <w:r>
+              <w:rPr>
+                <w:rFonts w:hint="eastAsia"/>
+                <w:sz w:val="24"/>
+                <w:szCs w:val="24"/>
+              </w:rPr>
+              <w:t xml:space="preserve"> 与性能测试</w:t>
             </w:r>
           </w:p>
         </w:tc>
@@ -3332,7 +3363,7 @@
     </w:tbl>
     <w:p>
       <w:pPr>
-        <w:pStyle w:val="2"/>
+        <w:pStyle w:val="Heading2"/>
         <w:spacing w:line="240" w:lineRule="auto"/>
       </w:pPr>
     </w:p>
@@ -3346,7 +3377,7 @@
     </w:p>
     <w:p>
       <w:pPr>
-        <w:pStyle w:val="10"/>
+        <w:pStyle w:val="Heading1"/>
         <w:numPr>
           <w:ilvl w:val="0"/>
           <w:numId w:val="5"/>
@@ -3366,7 +3397,7 @@
     </w:p>
     <w:p>
       <w:pPr>
-        <w:pStyle w:val="2"/>
+        <w:pStyle w:val="Heading2"/>
       </w:pPr>
       <w:bookmarkStart w:id="12" w:name="_Toc10"/>
       <w:r>
@@ -3564,7 +3595,7 @@
     </w:p>
     <w:p>
       <w:pPr>
-        <w:pStyle w:val="2"/>
+        <w:pStyle w:val="Heading2"/>
       </w:pPr>
       <w:bookmarkStart w:id="13" w:name="_Toc11"/>
       <w:r>
@@ -3580,7 +3611,7 @@
     </w:p>
     <w:tbl>
       <w:tblPr>
-        <w:tblStyle w:val="TableNormal"/>
+        <w:tblStyle w:val="TableNormal1"/>
         <w:tblW w:w="8296" w:type="dxa"/>
         <w:tblInd w:w="108" w:type="dxa"/>
         <w:tblBorders>
@@ -3885,7 +3916,7 @@
     </w:tbl>
     <w:p>
       <w:pPr>
-        <w:pStyle w:val="2"/>
+        <w:pStyle w:val="Heading2"/>
         <w:spacing w:line="240" w:lineRule="auto"/>
       </w:pPr>
     </w:p>
@@ -3914,7 +3945,7 @@
     </w:p>
     <w:p>
       <w:pPr>
-        <w:pStyle w:val="2"/>
+        <w:pStyle w:val="Heading2"/>
       </w:pPr>
       <w:bookmarkStart w:id="14" w:name="_Toc12"/>
       <w:r>
@@ -3997,7 +4028,7 @@
     </w:p>
     <w:p>
       <w:pPr>
-        <w:pStyle w:val="10"/>
+        <w:pStyle w:val="Heading1"/>
       </w:pPr>
       <w:bookmarkStart w:id="15" w:name="_Toc13"/>
       <w:r>
@@ -4028,7 +4059,7 @@
     </w:p>
     <w:p>
       <w:pPr>
-        <w:pStyle w:val="2"/>
+        <w:pStyle w:val="Heading2"/>
       </w:pPr>
       <w:bookmarkStart w:id="16" w:name="_Toc14"/>
       <w:r>
@@ -4038,7 +4069,7 @@
     </w:p>
     <w:p>
       <w:pPr>
-        <w:pStyle w:val="3"/>
+        <w:pStyle w:val="Heading3"/>
       </w:pPr>
       <w:r>
         <w:rPr>
@@ -4144,10 +4175,7 @@
     </w:p>
     <w:p>
       <w:pPr>
-        <w:pStyle w:val="3"/>
-        <w:rPr>
-          <w:rFonts w:hint="eastAsia"/>
-        </w:rPr>
+        <w:pStyle w:val="Heading3"/>
       </w:pPr>
       <w:r>
         <w:rPr>
@@ -4159,7 +4187,6 @@
     <w:p>
       <w:pPr>
         <w:rPr>
-          <w:rFonts w:hint="eastAsia"/>
           <w:sz w:val="24"/>
           <w:szCs w:val="24"/>
           <w:lang w:val="zh-TW"/>
@@ -4200,7 +4227,7 @@
     </w:p>
     <w:tbl>
       <w:tblPr>
-        <w:tblStyle w:val="aa"/>
+        <w:tblStyle w:val="TableGrid"/>
         <w:tblW w:w="0" w:type="auto"/>
         <w:tblLook w:val="04A0" w:firstRow="1" w:lastRow="0" w:firstColumn="1" w:lastColumn="0" w:noHBand="0" w:noVBand="1"/>
       </w:tblPr>
@@ -4226,7 +4253,7 @@
                 <w:bar w:val="none" w:sz="0" w:color="auto"/>
               </w:pBdr>
               <w:rPr>
-                <w:rFonts w:eastAsia="PMingLiU" w:hint="eastAsia"/>
+                <w:rFonts w:eastAsia="PMingLiU"/>
                 <w:lang w:eastAsia="zh-TW"/>
               </w:rPr>
             </w:pPr>
@@ -4269,7 +4296,7 @@
                 <w:bar w:val="none" w:sz="0" w:color="auto"/>
               </w:pBdr>
               <w:rPr>
-                <w:rFonts w:eastAsiaTheme="minorEastAsia" w:hint="eastAsia"/>
+                <w:rFonts w:eastAsiaTheme="minorEastAsia"/>
               </w:rPr>
             </w:pPr>
             <w:r>
@@ -4301,7 +4328,7 @@
                 <w:bar w:val="none" w:sz="0" w:color="auto"/>
               </w:pBdr>
               <w:rPr>
-                <w:rFonts w:eastAsiaTheme="minorEastAsia" w:hint="eastAsia"/>
+                <w:rFonts w:eastAsiaTheme="minorEastAsia"/>
               </w:rPr>
             </w:pPr>
             <w:r>
@@ -4341,7 +4368,7 @@
                 <w:bar w:val="none" w:sz="0" w:color="auto"/>
               </w:pBdr>
               <w:rPr>
-                <w:rFonts w:eastAsiaTheme="minorEastAsia" w:hint="eastAsia"/>
+                <w:rFonts w:eastAsiaTheme="minorEastAsia"/>
               </w:rPr>
             </w:pPr>
             <w:r>
@@ -4375,7 +4402,7 @@
                 <w:bar w:val="none" w:sz="0" w:color="auto"/>
               </w:pBdr>
               <w:rPr>
-                <w:rFonts w:eastAsiaTheme="minorEastAsia" w:hint="eastAsia"/>
+                <w:rFonts w:eastAsiaTheme="minorEastAsia"/>
               </w:rPr>
             </w:pPr>
             <w:r>
@@ -4401,7 +4428,7 @@
                 <w:bar w:val="none" w:sz="0" w:color="auto"/>
               </w:pBdr>
               <w:rPr>
-                <w:rFonts w:eastAsiaTheme="minorEastAsia" w:hint="eastAsia"/>
+                <w:rFonts w:eastAsiaTheme="minorEastAsia"/>
               </w:rPr>
             </w:pPr>
             <w:r>
@@ -4427,7 +4454,7 @@
                 <w:bar w:val="none" w:sz="0" w:color="auto"/>
               </w:pBdr>
               <w:rPr>
-                <w:rFonts w:eastAsiaTheme="minorEastAsia" w:hint="eastAsia"/>
+                <w:rFonts w:eastAsiaTheme="minorEastAsia"/>
               </w:rPr>
             </w:pPr>
             <w:r>
@@ -4453,7 +4480,7 @@
                 <w:bar w:val="none" w:sz="0" w:color="auto"/>
               </w:pBdr>
               <w:rPr>
-                <w:rFonts w:eastAsiaTheme="minorEastAsia" w:hint="eastAsia"/>
+                <w:rFonts w:eastAsiaTheme="minorEastAsia"/>
               </w:rPr>
             </w:pPr>
             <w:r>
@@ -4469,17 +4496,17 @@
     <w:p>
       <w:pPr>
         <w:rPr>
-          <w:rFonts w:eastAsia="PMingLiU" w:hint="eastAsia"/>
-          <w:sz w:val="24"/>
-          <w:szCs w:val="24"/>
-          <w:lang w:val="zh-TW" w:eastAsia="zh-TW"/>
-        </w:rPr>
-      </w:pPr>
-    </w:p>
-    <w:p>
-      <w:pPr>
-        <w:rPr>
-          <w:rFonts w:eastAsia="PMingLiU" w:hint="eastAsia"/>
+          <w:rFonts w:eastAsia="PMingLiU"/>
+          <w:sz w:val="24"/>
+          <w:szCs w:val="24"/>
+          <w:lang w:val="zh-TW" w:eastAsia="zh-TW"/>
+        </w:rPr>
+      </w:pPr>
+    </w:p>
+    <w:p>
+      <w:pPr>
+        <w:rPr>
+          <w:rFonts w:eastAsia="PMingLiU"/>
           <w:sz w:val="24"/>
           <w:szCs w:val="24"/>
           <w:lang w:val="zh-TW" w:eastAsia="zh-TW"/>
@@ -4524,15 +4551,15 @@
     </w:p>
     <w:tbl>
       <w:tblPr>
-        <w:tblStyle w:val="aa"/>
-        <w:tblW w:w="0" w:type="auto"/>
+        <w:tblStyle w:val="TableGrid"/>
+        <w:tblW w:w="8500" w:type="dxa"/>
         <w:tblLook w:val="04A0" w:firstRow="1" w:lastRow="0" w:firstColumn="1" w:lastColumn="0" w:noHBand="0" w:noVBand="1"/>
       </w:tblPr>
       <w:tblGrid>
         <w:gridCol w:w="2072"/>
         <w:gridCol w:w="2072"/>
         <w:gridCol w:w="2073"/>
-        <w:gridCol w:w="2073"/>
+        <w:gridCol w:w="2283"/>
       </w:tblGrid>
       <w:tr>
         <w:tc>
@@ -4550,7 +4577,7 @@
                 <w:bar w:val="none" w:sz="0" w:color="auto"/>
               </w:pBdr>
               <w:rPr>
-                <w:rFonts w:eastAsia="PMingLiU" w:hint="eastAsia"/>
+                <w:rFonts w:eastAsia="PMingLiU"/>
                 <w:lang w:eastAsia="zh-TW"/>
               </w:rPr>
             </w:pPr>
@@ -4593,7 +4620,7 @@
                 <w:bar w:val="none" w:sz="0" w:color="auto"/>
               </w:pBdr>
               <w:rPr>
-                <w:rFonts w:eastAsiaTheme="minorEastAsia" w:hint="eastAsia"/>
+                <w:rFonts w:eastAsiaTheme="minorEastAsia"/>
               </w:rPr>
             </w:pPr>
             <w:r>
@@ -4625,13 +4652,13 @@
                 <w:bar w:val="none" w:sz="0" w:color="auto"/>
               </w:pBdr>
               <w:rPr>
+                <w:rFonts w:eastAsiaTheme="minorEastAsia"/>
+              </w:rPr>
+            </w:pPr>
+            <w:r>
+              <w:rPr>
                 <w:rFonts w:eastAsiaTheme="minorEastAsia" w:hint="eastAsia"/>
               </w:rPr>
-            </w:pPr>
-            <w:r>
-              <w:rPr>
-                <w:rFonts w:eastAsiaTheme="minorEastAsia" w:hint="eastAsia"/>
-              </w:rPr>
               <w:t>%</w:t>
             </w:r>
             <w:r>
@@ -4652,7 +4679,7 @@
         </w:tc>
         <w:tc>
           <w:tcPr>
-            <w:tcW w:w="2073" w:type="dxa"/>
+            <w:tcW w:w="2283" w:type="dxa"/>
           </w:tcPr>
           <w:p>
             <w:pPr>
@@ -4665,7 +4692,7 @@
                 <w:bar w:val="none" w:sz="0" w:color="auto"/>
               </w:pBdr>
               <w:rPr>
-                <w:rFonts w:eastAsiaTheme="minorEastAsia" w:hint="eastAsia"/>
+                <w:rFonts w:eastAsiaTheme="minorEastAsia"/>
               </w:rPr>
             </w:pPr>
             <w:r>
@@ -4699,7 +4726,7 @@
                 <w:bar w:val="none" w:sz="0" w:color="auto"/>
               </w:pBdr>
               <w:rPr>
-                <w:rFonts w:eastAsiaTheme="minorEastAsia" w:hint="eastAsia"/>
+                <w:rFonts w:eastAsiaTheme="minorEastAsia"/>
               </w:rPr>
             </w:pPr>
             <w:r>
@@ -4731,7 +4758,7 @@
                 <w:bar w:val="none" w:sz="0" w:color="auto"/>
               </w:pBdr>
               <w:rPr>
-                <w:rFonts w:eastAsiaTheme="minorEastAsia" w:hint="eastAsia"/>
+                <w:rFonts w:eastAsiaTheme="minorEastAsia"/>
               </w:rPr>
             </w:pPr>
             <w:r>
@@ -4763,13 +4790,13 @@
                 <w:bar w:val="none" w:sz="0" w:color="auto"/>
               </w:pBdr>
               <w:rPr>
+                <w:rFonts w:eastAsiaTheme="minorEastAsia"/>
+              </w:rPr>
+            </w:pPr>
+            <w:r>
+              <w:rPr>
                 <w:rFonts w:eastAsiaTheme="minorEastAsia" w:hint="eastAsia"/>
               </w:rPr>
-            </w:pPr>
-            <w:r>
-              <w:rPr>
-                <w:rFonts w:eastAsiaTheme="minorEastAsia" w:hint="eastAsia"/>
-              </w:rPr>
               <w:t>4</w:t>
             </w:r>
             <w:r>
@@ -4782,7 +4809,7 @@
         </w:tc>
         <w:tc>
           <w:tcPr>
-            <w:tcW w:w="2073" w:type="dxa"/>
+            <w:tcW w:w="2283" w:type="dxa"/>
           </w:tcPr>
           <w:p>
             <w:pPr>
@@ -4795,7 +4822,7 @@
                 <w:bar w:val="none" w:sz="0" w:color="auto"/>
               </w:pBdr>
               <w:rPr>
-                <w:rFonts w:eastAsiaTheme="minorEastAsia" w:hint="eastAsia"/>
+                <w:rFonts w:eastAsiaTheme="minorEastAsia"/>
               </w:rPr>
             </w:pPr>
             <w:r>
@@ -4818,13 +4845,19 @@
       <w:pPr>
         <w:rPr>
           <w:rFonts w:eastAsia="PMingLiU" w:hint="eastAsia"/>
-          <w:lang w:eastAsia="zh-TW"/>
-        </w:rPr>
-      </w:pPr>
-    </w:p>
-    <w:p>
-      <w:pPr>
-        <w:pStyle w:val="2"/>
+        </w:rPr>
+      </w:pPr>
+    </w:p>
+    <w:p>
+      <w:pPr>
+        <w:rPr>
+          <w:rFonts w:eastAsia="PMingLiU" w:hint="eastAsia"/>
+        </w:rPr>
+      </w:pPr>
+    </w:p>
+    <w:p>
+      <w:pPr>
+        <w:pStyle w:val="Heading2"/>
       </w:pPr>
       <w:r>
         <w:t xml:space="preserve">4.2 </w:t>
@@ -4835,7 +4868,7 @@
     </w:p>
     <w:p>
       <w:pPr>
-        <w:pStyle w:val="3"/>
+        <w:pStyle w:val="Heading3"/>
         <w:rPr>
           <w:lang w:eastAsia="zh-TW"/>
         </w:rPr>
@@ -4902,6 +4935,7 @@
           <w:szCs w:val="24"/>
           <w:lang w:val="zh-TW" w:eastAsia="zh-TW"/>
         </w:rPr>
+        <w:lastRenderedPageBreak/>
         <w:tab/>
         <w:t>测试内容：</w:t>
       </w:r>
@@ -4937,7 +4971,6 @@
           <w:szCs w:val="24"/>
           <w:lang w:val="zh-TW" w:eastAsia="zh-TW"/>
         </w:rPr>
-        <w:lastRenderedPageBreak/>
         <w:tab/>
         <w:t>测试版本：1.1</w:t>
       </w:r>
@@ -4962,7 +4995,7 @@
     </w:p>
     <w:p>
       <w:pPr>
-        <w:pStyle w:val="3"/>
+        <w:pStyle w:val="Heading3"/>
       </w:pPr>
       <w:r>
         <w:rPr>
@@ -4973,9 +5006,8 @@
     </w:p>
     <w:p>
       <w:pPr>
-        <w:pStyle w:val="4"/>
-        <w:rPr>
-          <w:rFonts w:hint="eastAsia"/>
+        <w:pStyle w:val="Heading4"/>
+        <w:rPr>
           <w:lang w:val="zh-TW" w:eastAsia="zh-TW"/>
         </w:rPr>
       </w:pPr>
@@ -5013,7 +5045,7 @@
           <w:noProof/>
         </w:rPr>
         <w:drawing>
-          <wp:anchor distT="152400" distB="152400" distL="152400" distR="152400" simplePos="0" relativeHeight="251663360" behindDoc="0" locked="0" layoutInCell="1" allowOverlap="1">
+          <wp:anchor distT="152400" distB="152400" distL="152400" distR="152400" simplePos="0" relativeHeight="251663360" behindDoc="0" locked="0" layoutInCell="1" allowOverlap="1" wp14:anchorId="3F2F6D44" wp14:editId="197F9E00">
             <wp:simplePos x="0" y="0"/>
             <wp:positionH relativeFrom="margin">
               <wp:posOffset>-6349</wp:posOffset>
@@ -5044,7 +5076,7 @@
                     </pic:cNvPicPr>
                   </pic:nvPicPr>
                   <pic:blipFill>
-                    <a:blip r:embed="rId7">
+                    <a:blip r:embed="rId8">
                       <a:extLst/>
                     </a:blip>
                     <a:stretch>
@@ -5076,7 +5108,7 @@
           <w:noProof/>
         </w:rPr>
         <w:drawing>
-          <wp:anchor distT="152400" distB="152400" distL="152400" distR="152400" simplePos="0" relativeHeight="251664384" behindDoc="0" locked="0" layoutInCell="1" allowOverlap="1">
+          <wp:anchor distT="152400" distB="152400" distL="152400" distR="152400" simplePos="0" relativeHeight="251664384" behindDoc="0" locked="0" layoutInCell="1" allowOverlap="1" wp14:anchorId="4FDD26BD" wp14:editId="7223F819">
             <wp:simplePos x="0" y="0"/>
             <wp:positionH relativeFrom="margin">
               <wp:posOffset>-6349</wp:posOffset>
@@ -5107,7 +5139,7 @@
                     </pic:cNvPicPr>
                   </pic:nvPicPr>
                   <pic:blipFill>
-                    <a:blip r:embed="rId8">
+                    <a:blip r:embed="rId9">
                       <a:extLst/>
                     </a:blip>
                     <a:stretch>
@@ -5139,7 +5171,7 @@
           <w:noProof/>
         </w:rPr>
         <w:drawing>
-          <wp:anchor distT="152400" distB="152400" distL="152400" distR="152400" simplePos="0" relativeHeight="251665408" behindDoc="0" locked="0" layoutInCell="1" allowOverlap="1">
+          <wp:anchor distT="152400" distB="152400" distL="152400" distR="152400" simplePos="0" relativeHeight="251665408" behindDoc="0" locked="0" layoutInCell="1" allowOverlap="1" wp14:anchorId="68F1D64F" wp14:editId="20B77F06">
             <wp:simplePos x="0" y="0"/>
             <wp:positionH relativeFrom="margin">
               <wp:posOffset>1144244</wp:posOffset>
@@ -5162,7 +5194,7 @@
                     </pic:cNvPicPr>
                   </pic:nvPicPr>
                   <pic:blipFill>
-                    <a:blip r:embed="rId9">
+                    <a:blip r:embed="rId10">
                       <a:extLst/>
                     </a:blip>
                     <a:stretch>
@@ -5201,10 +5233,7 @@
     </w:p>
     <w:p>
       <w:pPr>
-        <w:pStyle w:val="4"/>
-        <w:rPr>
-          <w:rFonts w:hint="eastAsia"/>
-        </w:rPr>
+        <w:pStyle w:val="Heading4"/>
       </w:pPr>
       <w:r>
         <w:rPr>
@@ -5239,7 +5268,7 @@
           <w:noProof/>
         </w:rPr>
         <w:drawing>
-          <wp:anchor distT="152400" distB="152400" distL="152400" distR="152400" simplePos="0" relativeHeight="251662336" behindDoc="0" locked="0" layoutInCell="1" allowOverlap="1">
+          <wp:anchor distT="152400" distB="152400" distL="152400" distR="152400" simplePos="0" relativeHeight="251662336" behindDoc="0" locked="0" layoutInCell="1" allowOverlap="1" wp14:anchorId="3A90D95B" wp14:editId="61EF392B">
             <wp:simplePos x="0" y="0"/>
             <wp:positionH relativeFrom="margin">
               <wp:posOffset>1227017</wp:posOffset>
@@ -5262,7 +5291,7 @@
                     </pic:cNvPicPr>
                   </pic:nvPicPr>
                   <pic:blipFill>
-                    <a:blip r:embed="rId10">
+                    <a:blip r:embed="rId11">
                       <a:extLst/>
                     </a:blip>
                     <a:stretch>
@@ -5294,7 +5323,7 @@
           <w:noProof/>
         </w:rPr>
         <w:drawing>
-          <wp:anchor distT="152400" distB="152400" distL="152400" distR="152400" simplePos="0" relativeHeight="251660288" behindDoc="0" locked="0" layoutInCell="1" allowOverlap="1">
+          <wp:anchor distT="152400" distB="152400" distL="152400" distR="152400" simplePos="0" relativeHeight="251660288" behindDoc="0" locked="0" layoutInCell="1" allowOverlap="1" wp14:anchorId="317120E8" wp14:editId="5C08288A">
             <wp:simplePos x="0" y="0"/>
             <wp:positionH relativeFrom="margin">
               <wp:posOffset>200305</wp:posOffset>
@@ -5317,7 +5346,7 @@
                     </pic:cNvPicPr>
                   </pic:nvPicPr>
                   <pic:blipFill>
-                    <a:blip r:embed="rId11">
+                    <a:blip r:embed="rId12">
                       <a:extLst/>
                     </a:blip>
                     <a:stretch>
@@ -5349,7 +5378,7 @@
           <w:noProof/>
         </w:rPr>
         <w:drawing>
-          <wp:anchor distT="152400" distB="152400" distL="152400" distR="152400" simplePos="0" relativeHeight="251661312" behindDoc="0" locked="0" layoutInCell="1" allowOverlap="1">
+          <wp:anchor distT="152400" distB="152400" distL="152400" distR="152400" simplePos="0" relativeHeight="251661312" behindDoc="0" locked="0" layoutInCell="1" allowOverlap="1" wp14:anchorId="4008222E" wp14:editId="131415B5">
             <wp:simplePos x="0" y="0"/>
             <wp:positionH relativeFrom="margin">
               <wp:posOffset>406960</wp:posOffset>
@@ -5372,7 +5401,7 @@
                     </pic:cNvPicPr>
                   </pic:nvPicPr>
                   <pic:blipFill>
-                    <a:blip r:embed="rId12">
+                    <a:blip r:embed="rId13">
                       <a:extLst/>
                     </a:blip>
                     <a:stretch>
@@ -5407,7 +5436,7 @@
     <w:p/>
     <w:tbl>
       <w:tblPr>
-        <w:tblStyle w:val="TableNormal"/>
+        <w:tblStyle w:val="TableNormal1"/>
         <w:tblW w:w="8280" w:type="dxa"/>
         <w:tblInd w:w="108" w:type="dxa"/>
         <w:tblBorders>
@@ -5849,18 +5878,8 @@
                 <w:sz w:val="24"/>
                 <w:szCs w:val="24"/>
               </w:rPr>
-              <w:t>测试</w:t>
-            </w:r>
-            <w:proofErr w:type="gramStart"/>
-            <w:r>
-              <w:rPr>
-                <w:kern w:val="0"/>
-                <w:sz w:val="24"/>
-                <w:szCs w:val="24"/>
-              </w:rPr>
-              <w:t>一</w:t>
-            </w:r>
-            <w:proofErr w:type="gramEnd"/>
+              <w:t>测试一</w:t>
+            </w:r>
           </w:p>
         </w:tc>
         <w:tc>
@@ -6522,7 +6541,7 @@
     <w:p/>
     <w:p>
       <w:pPr>
-        <w:pStyle w:val="3"/>
+        <w:pStyle w:val="Heading3"/>
       </w:pPr>
       <w:r>
         <w:rPr>
@@ -6533,9 +6552,8 @@
     </w:p>
     <w:p>
       <w:pPr>
-        <w:pStyle w:val="4"/>
-        <w:rPr>
-          <w:rFonts w:hint="eastAsia"/>
+        <w:pStyle w:val="Heading4"/>
+        <w:rPr>
           <w:lang w:val="zh-CN"/>
         </w:rPr>
       </w:pPr>
@@ -6577,7 +6595,7 @@
           <w:noProof/>
         </w:rPr>
         <w:drawing>
-          <wp:anchor distT="152400" distB="152400" distL="152400" distR="152400" simplePos="0" relativeHeight="251666432" behindDoc="0" locked="0" layoutInCell="1" allowOverlap="1">
+          <wp:anchor distT="152400" distB="152400" distL="152400" distR="152400" simplePos="0" relativeHeight="251666432" behindDoc="0" locked="0" layoutInCell="1" allowOverlap="1" wp14:anchorId="04916FD0" wp14:editId="5A7B34BC">
             <wp:simplePos x="0" y="0"/>
             <wp:positionH relativeFrom="margin">
               <wp:posOffset>-466725</wp:posOffset>
@@ -6608,7 +6626,7 @@
                     </pic:cNvPicPr>
                   </pic:nvPicPr>
                   <pic:blipFill>
-                    <a:blip r:embed="rId13">
+                    <a:blip r:embed="rId14">
                       <a:extLst/>
                     </a:blip>
                     <a:stretch>
@@ -6645,7 +6663,7 @@
           <w:noProof/>
         </w:rPr>
         <w:drawing>
-          <wp:anchor distT="152400" distB="152400" distL="152400" distR="152400" simplePos="0" relativeHeight="251667456" behindDoc="0" locked="0" layoutInCell="1" allowOverlap="1">
+          <wp:anchor distT="152400" distB="152400" distL="152400" distR="152400" simplePos="0" relativeHeight="251667456" behindDoc="0" locked="0" layoutInCell="1" allowOverlap="1" wp14:anchorId="43A2F6A6" wp14:editId="5DDD1CCA">
             <wp:simplePos x="0" y="0"/>
             <wp:positionH relativeFrom="margin">
               <wp:posOffset>-542925</wp:posOffset>
@@ -6676,7 +6694,7 @@
                     </pic:cNvPicPr>
                   </pic:nvPicPr>
                   <pic:blipFill>
-                    <a:blip r:embed="rId14">
+                    <a:blip r:embed="rId15">
                       <a:extLst/>
                     </a:blip>
                     <a:stretch>
@@ -6711,7 +6729,7 @@
           <w:noProof/>
         </w:rPr>
         <w:drawing>
-          <wp:anchor distT="152400" distB="152400" distL="152400" distR="152400" simplePos="0" relativeHeight="251668480" behindDoc="0" locked="0" layoutInCell="1" allowOverlap="1">
+          <wp:anchor distT="152400" distB="152400" distL="152400" distR="152400" simplePos="0" relativeHeight="251668480" behindDoc="0" locked="0" layoutInCell="1" allowOverlap="1" wp14:anchorId="06A64D19" wp14:editId="34E87826">
             <wp:simplePos x="0" y="0"/>
             <wp:positionH relativeFrom="margin">
               <wp:posOffset>3679190</wp:posOffset>
@@ -6742,7 +6760,7 @@
                     </pic:cNvPicPr>
                   </pic:nvPicPr>
                   <pic:blipFill>
-                    <a:blip r:embed="rId15">
+                    <a:blip r:embed="rId16">
                       <a:extLst/>
                     </a:blip>
                     <a:stretch>
@@ -6775,10 +6793,7 @@
     </w:p>
     <w:p>
       <w:pPr>
-        <w:pStyle w:val="4"/>
-        <w:rPr>
-          <w:rFonts w:hint="eastAsia"/>
-        </w:rPr>
+        <w:pStyle w:val="Heading4"/>
       </w:pPr>
       <w:r>
         <w:rPr>
@@ -6823,7 +6838,7 @@
           <w:noProof/>
         </w:rPr>
         <w:drawing>
-          <wp:anchor distT="152400" distB="152400" distL="152400" distR="152400" simplePos="0" relativeHeight="251669504" behindDoc="0" locked="0" layoutInCell="1" allowOverlap="1">
+          <wp:anchor distT="152400" distB="152400" distL="152400" distR="152400" simplePos="0" relativeHeight="251669504" behindDoc="0" locked="0" layoutInCell="1" allowOverlap="1" wp14:anchorId="555608E5" wp14:editId="60A010C8">
             <wp:simplePos x="0" y="0"/>
             <wp:positionH relativeFrom="margin">
               <wp:align>center</wp:align>
@@ -6854,7 +6869,7 @@
                     </pic:cNvPicPr>
                   </pic:nvPicPr>
                   <pic:blipFill>
-                    <a:blip r:embed="rId16">
+                    <a:blip r:embed="rId17">
                       <a:extLst/>
                     </a:blip>
                     <a:stretch>
@@ -6888,7 +6903,7 @@
           <w:szCs w:val="20"/>
         </w:rPr>
         <w:drawing>
-          <wp:anchor distT="152400" distB="152400" distL="152400" distR="152400" simplePos="0" relativeHeight="251670528" behindDoc="0" locked="0" layoutInCell="1" allowOverlap="1">
+          <wp:anchor distT="152400" distB="152400" distL="152400" distR="152400" simplePos="0" relativeHeight="251670528" behindDoc="0" locked="0" layoutInCell="1" allowOverlap="1" wp14:anchorId="77B0AF74" wp14:editId="5047FD6F">
             <wp:simplePos x="0" y="0"/>
             <wp:positionH relativeFrom="margin">
               <wp:posOffset>610791</wp:posOffset>
@@ -6919,7 +6934,7 @@
                     </pic:cNvPicPr>
                   </pic:nvPicPr>
                   <pic:blipFill>
-                    <a:blip r:embed="rId17">
+                    <a:blip r:embed="rId18">
                       <a:extLst/>
                     </a:blip>
                     <a:stretch>
@@ -6953,7 +6968,7 @@
           <w:szCs w:val="20"/>
         </w:rPr>
         <w:drawing>
-          <wp:anchor distT="152400" distB="152400" distL="152400" distR="152400" simplePos="0" relativeHeight="251671552" behindDoc="0" locked="0" layoutInCell="1" allowOverlap="1">
+          <wp:anchor distT="152400" distB="152400" distL="152400" distR="152400" simplePos="0" relativeHeight="251671552" behindDoc="0" locked="0" layoutInCell="1" allowOverlap="1" wp14:anchorId="74D274BF" wp14:editId="48D5B308">
             <wp:simplePos x="0" y="0"/>
             <wp:positionH relativeFrom="margin">
               <wp:posOffset>1224008</wp:posOffset>
@@ -6984,7 +6999,7 @@
                     </pic:cNvPicPr>
                   </pic:nvPicPr>
                   <pic:blipFill>
-                    <a:blip r:embed="rId18">
+                    <a:blip r:embed="rId19">
                       <a:extLst/>
                     </a:blip>
                     <a:stretch>
@@ -7029,7 +7044,7 @@
     </w:p>
     <w:tbl>
       <w:tblPr>
-        <w:tblStyle w:val="TableNormal"/>
+        <w:tblStyle w:val="TableNormal1"/>
         <w:tblW w:w="8280" w:type="dxa"/>
         <w:tblInd w:w="108" w:type="dxa"/>
         <w:tblBorders>
@@ -7432,18 +7447,8 @@
                 <w:szCs w:val="24"/>
                 <w:lang w:val="zh-CN"/>
               </w:rPr>
-              <w:t>测试</w:t>
-            </w:r>
-            <w:proofErr w:type="gramStart"/>
-            <w:r>
-              <w:rPr>
-                <w:sz w:val="24"/>
-                <w:szCs w:val="24"/>
-                <w:lang w:val="zh-CN"/>
-              </w:rPr>
-              <w:t>一</w:t>
-            </w:r>
-            <w:proofErr w:type="gramEnd"/>
+              <w:t>测试一</w:t>
+            </w:r>
           </w:p>
         </w:tc>
         <w:tc>
@@ -8062,7 +8067,7 @@
     <w:p/>
     <w:p>
       <w:pPr>
-        <w:pStyle w:val="2"/>
+        <w:pStyle w:val="Heading2"/>
       </w:pPr>
       <w:bookmarkStart w:id="17" w:name="_Toc15"/>
       <w:r>
@@ -8072,7 +8077,7 @@
     </w:p>
     <w:p>
       <w:pPr>
-        <w:pStyle w:val="3"/>
+        <w:pStyle w:val="Heading3"/>
       </w:pPr>
       <w:bookmarkStart w:id="18" w:name="_Toc16"/>
       <w:r>
@@ -8298,7 +8303,7 @@
     </w:p>
     <w:p>
       <w:pPr>
-        <w:pStyle w:val="3"/>
+        <w:pStyle w:val="Heading3"/>
       </w:pPr>
       <w:bookmarkStart w:id="19" w:name="_Toc17"/>
       <w:r>
@@ -8317,7 +8322,7 @@
     </w:p>
     <w:tbl>
       <w:tblPr>
-        <w:tblStyle w:val="TableNormal"/>
+        <w:tblStyle w:val="TableNormal1"/>
         <w:tblW w:w="8296" w:type="dxa"/>
         <w:tblInd w:w="108" w:type="dxa"/>
         <w:tblBorders>
@@ -8630,7 +8635,7 @@
     </w:tbl>
     <w:p>
       <w:pPr>
-        <w:pStyle w:val="2"/>
+        <w:pStyle w:val="Heading2"/>
         <w:spacing w:line="240" w:lineRule="auto"/>
       </w:pPr>
     </w:p>
@@ -8667,7 +8672,7 @@
     </w:p>
     <w:p>
       <w:pPr>
-        <w:pStyle w:val="3"/>
+        <w:pStyle w:val="Heading3"/>
         <w:rPr>
           <w:lang w:val="zh-CN"/>
         </w:rPr>
@@ -8848,7 +8853,7 @@
     </w:p>
     <w:tbl>
       <w:tblPr>
-        <w:tblStyle w:val="aa"/>
+        <w:tblStyle w:val="TableGrid"/>
         <w:tblW w:w="0" w:type="auto"/>
         <w:tblLook w:val="04A0" w:firstRow="1" w:lastRow="0" w:firstColumn="1" w:lastColumn="0" w:noHBand="0" w:noVBand="1"/>
       </w:tblPr>
@@ -8874,7 +8879,6 @@
                 <w:bar w:val="none" w:sz="0" w:color="auto"/>
               </w:pBdr>
               <w:rPr>
-                <w:rFonts w:hint="eastAsia"/>
                 <w:sz w:val="24"/>
                 <w:szCs w:val="24"/>
                 <w:lang w:val="zh-CN"/>
@@ -8906,7 +8910,6 @@
                 <w:bar w:val="none" w:sz="0" w:color="auto"/>
               </w:pBdr>
               <w:rPr>
-                <w:rFonts w:hint="eastAsia"/>
                 <w:sz w:val="24"/>
                 <w:szCs w:val="24"/>
                 <w:lang w:val="zh-CN"/>
@@ -8938,7 +8941,6 @@
                 <w:bar w:val="none" w:sz="0" w:color="auto"/>
               </w:pBdr>
               <w:rPr>
-                <w:rFonts w:hint="eastAsia"/>
                 <w:sz w:val="24"/>
                 <w:szCs w:val="24"/>
                 <w:lang w:val="zh-CN"/>
@@ -8970,7 +8972,6 @@
                 <w:bar w:val="none" w:sz="0" w:color="auto"/>
               </w:pBdr>
               <w:rPr>
-                <w:rFonts w:hint="eastAsia"/>
                 <w:sz w:val="24"/>
                 <w:szCs w:val="24"/>
                 <w:lang w:val="zh-CN"/>
@@ -9004,7 +9005,6 @@
                 <w:bar w:val="none" w:sz="0" w:color="auto"/>
               </w:pBdr>
               <w:rPr>
-                <w:rFonts w:hint="eastAsia"/>
                 <w:sz w:val="24"/>
                 <w:szCs w:val="24"/>
                 <w:lang w:val="zh-CN"/>
@@ -9036,7 +9036,6 @@
                 <w:bar w:val="none" w:sz="0" w:color="auto"/>
               </w:pBdr>
               <w:rPr>
-                <w:rFonts w:hint="eastAsia"/>
                 <w:sz w:val="24"/>
                 <w:szCs w:val="24"/>
                 <w:lang w:val="zh-CN"/>
@@ -9068,7 +9067,6 @@
                 <w:bar w:val="none" w:sz="0" w:color="auto"/>
               </w:pBdr>
               <w:rPr>
-                <w:rFonts w:hint="eastAsia"/>
                 <w:sz w:val="24"/>
                 <w:szCs w:val="24"/>
                 <w:lang w:val="zh-CN"/>
@@ -9100,7 +9098,6 @@
                 <w:bar w:val="none" w:sz="0" w:color="auto"/>
               </w:pBdr>
               <w:rPr>
-                <w:rFonts w:hint="eastAsia"/>
                 <w:sz w:val="24"/>
                 <w:szCs w:val="24"/>
                 <w:lang w:val="zh-CN"/>
@@ -9134,7 +9131,6 @@
                 <w:bar w:val="none" w:sz="0" w:color="auto"/>
               </w:pBdr>
               <w:rPr>
-                <w:rFonts w:hint="eastAsia"/>
                 <w:sz w:val="24"/>
                 <w:szCs w:val="24"/>
                 <w:lang w:val="zh-CN"/>
@@ -9166,7 +9162,6 @@
                 <w:bar w:val="none" w:sz="0" w:color="auto"/>
               </w:pBdr>
               <w:rPr>
-                <w:rFonts w:hint="eastAsia"/>
                 <w:sz w:val="24"/>
                 <w:szCs w:val="24"/>
                 <w:lang w:val="zh-CN"/>
@@ -9198,7 +9193,6 @@
                 <w:bar w:val="none" w:sz="0" w:color="auto"/>
               </w:pBdr>
               <w:rPr>
-                <w:rFonts w:hint="eastAsia"/>
                 <w:sz w:val="24"/>
                 <w:szCs w:val="24"/>
                 <w:lang w:val="zh-CN"/>
@@ -9230,7 +9224,6 @@
                 <w:bar w:val="none" w:sz="0" w:color="auto"/>
               </w:pBdr>
               <w:rPr>
-                <w:rFonts w:hint="eastAsia"/>
                 <w:sz w:val="24"/>
                 <w:szCs w:val="24"/>
                 <w:lang w:val="zh-CN"/>
@@ -9264,7 +9257,6 @@
                 <w:bar w:val="none" w:sz="0" w:color="auto"/>
               </w:pBdr>
               <w:rPr>
-                <w:rFonts w:hint="eastAsia"/>
                 <w:sz w:val="24"/>
                 <w:szCs w:val="24"/>
                 <w:lang w:val="zh-CN"/>
@@ -9296,7 +9288,6 @@
                 <w:bar w:val="none" w:sz="0" w:color="auto"/>
               </w:pBdr>
               <w:rPr>
-                <w:rFonts w:hint="eastAsia"/>
                 <w:sz w:val="24"/>
                 <w:szCs w:val="24"/>
                 <w:lang w:val="zh-CN"/>
@@ -9328,7 +9319,6 @@
                 <w:bar w:val="none" w:sz="0" w:color="auto"/>
               </w:pBdr>
               <w:rPr>
-                <w:rFonts w:hint="eastAsia"/>
                 <w:sz w:val="24"/>
                 <w:szCs w:val="24"/>
                 <w:lang w:val="zh-CN"/>
@@ -9360,7 +9350,6 @@
                 <w:bar w:val="none" w:sz="0" w:color="auto"/>
               </w:pBdr>
               <w:rPr>
-                <w:rFonts w:hint="eastAsia"/>
                 <w:sz w:val="24"/>
                 <w:szCs w:val="24"/>
                 <w:lang w:val="zh-CN"/>
@@ -9435,120 +9424,991 @@
     <w:p>
       <w:pPr>
         <w:rPr>
+          <w:sz w:val="24"/>
+          <w:szCs w:val="24"/>
+          <w:lang w:val="zh-CN"/>
+        </w:rPr>
+      </w:pPr>
+      <w:r>
+        <w:rPr>
+          <w:sz w:val="24"/>
+          <w:szCs w:val="24"/>
+          <w:lang w:val="zh-CN"/>
+        </w:rPr>
+        <w:tab/>
+      </w:r>
+      <w:r>
+        <w:rPr>
           <w:rFonts w:hint="eastAsia"/>
           <w:sz w:val="24"/>
           <w:szCs w:val="24"/>
           <w:lang w:val="zh-CN"/>
         </w:rPr>
-      </w:pPr>
-      <w:r>
-        <w:rPr>
-          <w:sz w:val="24"/>
-          <w:szCs w:val="24"/>
+        <w:t>图片加载：由于某些图片是用谷歌搜索得到，图片存储于国外CDN，不挂全局代理就无法访问到。实际进入生产环境后采用国内CDN即可</w:t>
+      </w:r>
+    </w:p>
+    <w:p>
+      <w:pPr>
+        <w:pStyle w:val="Heading2"/>
+      </w:pPr>
+      <w:bookmarkStart w:id="20" w:name="_Toc18"/>
+      <w:r>
+        <w:t>4.</w:t>
+      </w:r>
+      <w:r>
+        <w:rPr>
+          <w:rFonts w:hint="eastAsia"/>
+        </w:rPr>
+        <w:t>4</w:t>
+      </w:r>
+      <w:r>
+        <w:t xml:space="preserve"> </w:t>
+      </w:r>
+      <w:r>
+        <w:rPr>
+          <w:rFonts w:hint="eastAsia"/>
+        </w:rPr>
+        <w:t>性能</w:t>
+      </w:r>
+      <w:r>
+        <w:t>测试</w:t>
+      </w:r>
+    </w:p>
+    <w:p>
+      <w:pPr>
+        <w:pStyle w:val="Heading3"/>
+      </w:pPr>
+      <w:r>
+        <w:rPr>
           <w:lang w:val="zh-CN"/>
         </w:rPr>
+        <w:t>4.1.1 执行情况与记录</w:t>
+      </w:r>
+    </w:p>
+    <w:p>
+      <w:pPr>
+        <w:rPr>
+          <w:rFonts w:hint="eastAsia"/>
+          <w:sz w:val="24"/>
+          <w:szCs w:val="24"/>
+          <w:lang w:val="zh-TW"/>
+        </w:rPr>
+      </w:pPr>
+      <w:r>
+        <w:rPr>
+          <w:lang w:val="zh-CN"/>
+        </w:rPr>
         <w:tab/>
       </w:r>
       <w:r>
         <w:rPr>
+          <w:sz w:val="24"/>
+          <w:szCs w:val="24"/>
+          <w:lang w:val="zh-TW" w:eastAsia="zh-TW"/>
+        </w:rPr>
+        <w:t>测试人员：</w:t>
+      </w:r>
+      <w:r>
+        <w:rPr>
           <w:rFonts w:hint="eastAsia"/>
           <w:sz w:val="24"/>
           <w:szCs w:val="24"/>
+          <w:lang w:val="zh-TW" w:eastAsia="zh-TW"/>
+        </w:rPr>
+        <w:t>李翌珺</w:t>
+      </w:r>
+    </w:p>
+    <w:p>
+      <w:pPr>
+        <w:rPr>
+          <w:sz w:val="24"/>
+          <w:szCs w:val="24"/>
+          <w:lang w:val="zh-TW" w:eastAsia="zh-TW"/>
+        </w:rPr>
+      </w:pPr>
+      <w:r>
+        <w:rPr>
+          <w:sz w:val="24"/>
+          <w:szCs w:val="24"/>
+          <w:lang w:val="zh-TW" w:eastAsia="zh-TW"/>
+        </w:rPr>
+        <w:tab/>
+        <w:t>测试时间：2018年7月2</w:t>
+      </w:r>
+      <w:r>
+        <w:rPr>
+          <w:rFonts w:hint="eastAsia"/>
+          <w:sz w:val="24"/>
+          <w:szCs w:val="24"/>
+          <w:lang w:val="zh-TW"/>
+        </w:rPr>
+        <w:t>7</w:t>
+      </w:r>
+      <w:r>
+        <w:rPr>
+          <w:sz w:val="24"/>
+          <w:szCs w:val="24"/>
+          <w:lang w:val="zh-TW" w:eastAsia="zh-TW"/>
+        </w:rPr>
+        <w:t>日</w:t>
+      </w:r>
+    </w:p>
+    <w:p>
+      <w:pPr>
+        <w:rPr>
+          <w:rFonts w:hint="eastAsia"/>
+          <w:sz w:val="24"/>
+          <w:szCs w:val="24"/>
+          <w:lang w:val="zh-TW"/>
+        </w:rPr>
+      </w:pPr>
+      <w:r>
+        <w:rPr>
+          <w:sz w:val="24"/>
+          <w:szCs w:val="24"/>
+          <w:lang w:val="zh-TW" w:eastAsia="zh-TW"/>
+        </w:rPr>
+        <w:tab/>
+        <w:t>测试内容：</w:t>
+      </w:r>
+      <w:r>
+        <w:rPr>
+          <w:rFonts w:hint="eastAsia"/>
+          <w:sz w:val="24"/>
+          <w:szCs w:val="24"/>
+          <w:lang w:val="zh-TW"/>
+        </w:rPr>
+        <w:t>针对实时视频和历史视频的“搜索目标”</w:t>
+      </w:r>
+    </w:p>
+    <w:p>
+      <w:pPr>
+        <w:rPr>
+          <w:rFonts w:hint="eastAsia"/>
+          <w:sz w:val="24"/>
+          <w:szCs w:val="24"/>
+          <w:lang w:val="zh-TW"/>
+        </w:rPr>
+      </w:pPr>
+      <w:r>
+        <w:rPr>
+          <w:sz w:val="24"/>
+          <w:szCs w:val="24"/>
+          <w:lang w:val="zh-TW" w:eastAsia="zh-TW"/>
+        </w:rPr>
+        <w:tab/>
+        <w:t>测试版本：1.1</w:t>
+      </w:r>
+    </w:p>
+    <w:p>
+      <w:pPr>
+        <w:ind w:firstLine="420"/>
+        <w:rPr>
+          <w:rFonts w:hint="eastAsia"/>
+          <w:sz w:val="24"/>
+          <w:szCs w:val="24"/>
+          <w:lang w:val="zh-TW"/>
+        </w:rPr>
+      </w:pPr>
+      <w:r>
+        <w:rPr>
+          <w:rFonts w:hint="eastAsia"/>
+          <w:sz w:val="24"/>
+          <w:szCs w:val="24"/>
+          <w:lang w:val="zh-TW" w:eastAsia="zh-TW"/>
+        </w:rPr>
+        <w:t>测试环境</w:t>
+      </w:r>
+      <w:r>
+        <w:rPr>
+          <w:rFonts w:hint="eastAsia"/>
+          <w:sz w:val="24"/>
+          <w:szCs w:val="24"/>
+          <w:lang w:val="zh-TW"/>
+        </w:rPr>
+        <w:t>：</w:t>
+      </w:r>
+      <w:r>
+        <w:rPr>
+          <w:sz w:val="24"/>
+          <w:szCs w:val="24"/>
+        </w:rPr>
+        <w:t>MacBook Air</w:t>
+      </w:r>
+    </w:p>
+    <w:p>
+      <w:pPr>
+        <w:pStyle w:val="Heading3"/>
+        <w:rPr>
+          <w:lang w:eastAsia="zh-TW"/>
+        </w:rPr>
+      </w:pPr>
+      <w:r>
+        <w:rPr>
+          <w:lang w:val="zh-CN" w:eastAsia="zh-TW"/>
+        </w:rPr>
+        <w:t xml:space="preserve">4.1.2 </w:t>
+      </w:r>
+      <w:r>
+        <w:rPr>
+          <w:rFonts w:hint="eastAsia"/>
           <w:lang w:val="zh-CN"/>
         </w:rPr>
-        <w:t>图片加载：由于某些图片是</w:t>
-      </w:r>
-      <w:proofErr w:type="gramStart"/>
-      <w:r>
-        <w:rPr>
-          <w:rFonts w:hint="eastAsia"/>
-          <w:sz w:val="24"/>
-          <w:szCs w:val="24"/>
-          <w:lang w:val="zh-CN"/>
-        </w:rPr>
-        <w:t>用谷歌搜索</w:t>
-      </w:r>
-      <w:proofErr w:type="gramEnd"/>
-      <w:r>
-        <w:rPr>
-          <w:rFonts w:hint="eastAsia"/>
-          <w:sz w:val="24"/>
-          <w:szCs w:val="24"/>
-          <w:lang w:val="zh-CN"/>
-        </w:rPr>
-        <w:t>得到，图片存储于国外CDN，不挂全局代理就无法访问到。实际进入生产环境后采用国内CDN即可</w:t>
-      </w:r>
-    </w:p>
-    <w:p>
-      <w:pPr>
-        <w:pStyle w:val="2"/>
-      </w:pPr>
-      <w:bookmarkStart w:id="20" w:name="_Toc18"/>
-      <w:r>
-        <w:t>4.4</w:t>
-      </w:r>
-      <w:r>
-        <w:t>缺陷统计与分析</w:t>
-      </w:r>
-      <w:bookmarkEnd w:id="20"/>
-    </w:p>
-    <w:p>
-      <w:pPr>
-        <w:rPr>
-          <w:sz w:val="24"/>
-          <w:szCs w:val="24"/>
-        </w:rPr>
-      </w:pPr>
-      <w:r>
-        <w:rPr>
-          <w:sz w:val="24"/>
-          <w:szCs w:val="24"/>
-        </w:rPr>
-        <w:tab/>
-      </w:r>
-      <w:r>
-        <w:rPr>
-          <w:sz w:val="24"/>
-          <w:szCs w:val="24"/>
-          <w:lang w:val="zh-TW" w:eastAsia="zh-TW"/>
-        </w:rPr>
-        <w:t>缺陷总数：</w:t>
-      </w:r>
-      <w:r>
-        <w:rPr>
-          <w:sz w:val="24"/>
-          <w:szCs w:val="24"/>
-          <w:lang w:val="zh-CN"/>
-        </w:rPr>
-        <w:t>0</w:t>
-      </w:r>
-    </w:p>
-    <w:p>
-      <w:pPr>
-        <w:rPr>
-          <w:sz w:val="24"/>
-          <w:szCs w:val="24"/>
-        </w:rPr>
-      </w:pPr>
-      <w:r>
-        <w:rPr>
-          <w:sz w:val="24"/>
-          <w:szCs w:val="24"/>
-        </w:rPr>
-        <w:tab/>
-      </w:r>
-      <w:r>
-        <w:rPr>
-          <w:sz w:val="24"/>
-          <w:szCs w:val="24"/>
-          <w:lang w:val="zh-TW" w:eastAsia="zh-TW"/>
-        </w:rPr>
-        <w:t>缺陷分布：</w:t>
+        <w:t>性能</w:t>
+      </w:r>
+      <w:r>
+        <w:rPr>
+          <w:lang w:val="zh-CN" w:eastAsia="zh-TW"/>
+        </w:rPr>
+        <w:t>分析</w:t>
       </w:r>
     </w:p>
     <w:tbl>
       <w:tblPr>
-        <w:tblStyle w:val="TableNormal"/>
+        <w:tblStyle w:val="TableNormal1"/>
+        <w:tblW w:w="8959" w:type="dxa"/>
+        <w:tblInd w:w="108" w:type="dxa"/>
+        <w:tblBorders>
+          <w:top w:val="single" w:sz="8" w:space="0" w:color="FFFFFF"/>
+          <w:left w:val="single" w:sz="8" w:space="0" w:color="FFFFFF"/>
+          <w:bottom w:val="single" w:sz="8" w:space="0" w:color="FFFFFF"/>
+          <w:right w:val="single" w:sz="8" w:space="0" w:color="FFFFFF"/>
+          <w:insideH w:val="single" w:sz="8" w:space="0" w:color="FFFFFF"/>
+          <w:insideV w:val="single" w:sz="8" w:space="0" w:color="FFFFFF"/>
+        </w:tblBorders>
+        <w:shd w:val="clear" w:color="auto" w:fill="CDD4E9"/>
+        <w:tblLayout w:type="fixed"/>
+        <w:tblLook w:val="04A0" w:firstRow="1" w:lastRow="0" w:firstColumn="1" w:lastColumn="0" w:noHBand="0" w:noVBand="1"/>
+      </w:tblPr>
+      <w:tblGrid>
+        <w:gridCol w:w="5841"/>
+        <w:gridCol w:w="3118"/>
+      </w:tblGrid>
+      <w:tr>
+        <w:trPr>
+          <w:trHeight w:val="350"/>
+        </w:trPr>
+        <w:tc>
+          <w:tcPr>
+            <w:tcW w:w="5841" w:type="dxa"/>
+            <w:tcBorders>
+              <w:top w:val="single" w:sz="4" w:space="0" w:color="000000"/>
+              <w:left w:val="single" w:sz="4" w:space="0" w:color="000000"/>
+              <w:bottom w:val="single" w:sz="4" w:space="0" w:color="000000"/>
+              <w:right w:val="single" w:sz="4" w:space="0" w:color="000000"/>
+            </w:tcBorders>
+            <w:shd w:val="clear" w:color="auto" w:fill="auto"/>
+            <w:tcMar>
+              <w:top w:w="80" w:type="dxa"/>
+              <w:left w:w="80" w:type="dxa"/>
+              <w:bottom w:w="80" w:type="dxa"/>
+              <w:right w:w="80" w:type="dxa"/>
+            </w:tcMar>
+          </w:tcPr>
+          <w:p>
+            <w:r>
+              <w:rPr>
+                <w:sz w:val="24"/>
+                <w:szCs w:val="24"/>
+                <w:lang w:val="zh-TW" w:eastAsia="zh-TW"/>
+              </w:rPr>
+              <w:t>需求</w:t>
+            </w:r>
+            <w:r>
+              <w:rPr>
+                <w:sz w:val="24"/>
+                <w:szCs w:val="24"/>
+              </w:rPr>
+              <w:t>/</w:t>
+            </w:r>
+            <w:r>
+              <w:rPr>
+                <w:sz w:val="24"/>
+                <w:szCs w:val="24"/>
+                <w:lang w:val="zh-TW" w:eastAsia="zh-TW"/>
+              </w:rPr>
+              <w:t>功能</w:t>
+            </w:r>
+          </w:p>
+        </w:tc>
+        <w:tc>
+          <w:tcPr>
+            <w:tcW w:w="3118" w:type="dxa"/>
+            <w:tcBorders>
+              <w:top w:val="single" w:sz="4" w:space="0" w:color="000000"/>
+              <w:left w:val="single" w:sz="4" w:space="0" w:color="000000"/>
+              <w:bottom w:val="single" w:sz="4" w:space="0" w:color="000000"/>
+              <w:right w:val="single" w:sz="4" w:space="0" w:color="000000"/>
+            </w:tcBorders>
+            <w:shd w:val="clear" w:color="auto" w:fill="auto"/>
+            <w:tcMar>
+              <w:top w:w="80" w:type="dxa"/>
+              <w:left w:w="80" w:type="dxa"/>
+              <w:bottom w:w="80" w:type="dxa"/>
+              <w:right w:w="80" w:type="dxa"/>
+            </w:tcMar>
+          </w:tcPr>
+          <w:p>
+            <w:pPr>
+              <w:rPr>
+                <w:rFonts w:hint="eastAsia"/>
+                <w:sz w:val="24"/>
+                <w:szCs w:val="24"/>
+              </w:rPr>
+            </w:pPr>
+            <w:r>
+              <w:rPr>
+                <w:rFonts w:hint="eastAsia"/>
+                <w:sz w:val="24"/>
+                <w:szCs w:val="24"/>
+              </w:rPr>
+              <w:t>平均</w:t>
+            </w:r>
+            <w:r>
+              <w:rPr>
+                <w:rFonts w:hint="eastAsia"/>
+                <w:sz w:val="24"/>
+                <w:szCs w:val="24"/>
+              </w:rPr>
+              <w:t>耗费时间</w:t>
+            </w:r>
+          </w:p>
+        </w:tc>
+      </w:tr>
+      <w:tr>
+        <w:trPr>
+          <w:trHeight w:val="350"/>
+        </w:trPr>
+        <w:tc>
+          <w:tcPr>
+            <w:tcW w:w="5841" w:type="dxa"/>
+            <w:tcBorders>
+              <w:top w:val="single" w:sz="4" w:space="0" w:color="000000"/>
+              <w:left w:val="single" w:sz="4" w:space="0" w:color="000000"/>
+              <w:bottom w:val="single" w:sz="4" w:space="0" w:color="000000"/>
+              <w:right w:val="single" w:sz="4" w:space="0" w:color="000000"/>
+            </w:tcBorders>
+            <w:shd w:val="clear" w:color="auto" w:fill="auto"/>
+            <w:tcMar>
+              <w:top w:w="80" w:type="dxa"/>
+              <w:left w:w="80" w:type="dxa"/>
+              <w:bottom w:w="80" w:type="dxa"/>
+              <w:right w:w="80" w:type="dxa"/>
+            </w:tcMar>
+          </w:tcPr>
+          <w:p>
+            <w:pPr>
+              <w:rPr>
+                <w:rFonts w:hint="eastAsia"/>
+                <w:sz w:val="24"/>
+                <w:szCs w:val="24"/>
+                <w:lang w:val="zh-TW"/>
+              </w:rPr>
+            </w:pPr>
+            <w:r>
+              <w:rPr>
+                <w:rFonts w:hint="eastAsia"/>
+                <w:sz w:val="24"/>
+                <w:szCs w:val="24"/>
+                <w:lang w:val="zh-TW"/>
+              </w:rPr>
+              <w:t>单张图片</w:t>
+            </w:r>
+            <w:r>
+              <w:rPr>
+                <w:rFonts w:hint="eastAsia"/>
+                <w:sz w:val="24"/>
+                <w:szCs w:val="24"/>
+                <w:lang w:val="zh-TW"/>
+              </w:rPr>
+              <w:t>（1280*720）</w:t>
+            </w:r>
+            <w:r>
+              <w:rPr>
+                <w:rFonts w:hint="eastAsia"/>
+                <w:sz w:val="24"/>
+                <w:szCs w:val="24"/>
+                <w:lang w:val="zh-TW"/>
+              </w:rPr>
+              <w:t>的物体检测</w:t>
+            </w:r>
+          </w:p>
+        </w:tc>
+        <w:tc>
+          <w:tcPr>
+            <w:tcW w:w="3118" w:type="dxa"/>
+            <w:tcBorders>
+              <w:top w:val="single" w:sz="4" w:space="0" w:color="000000"/>
+              <w:left w:val="single" w:sz="4" w:space="0" w:color="000000"/>
+              <w:bottom w:val="single" w:sz="4" w:space="0" w:color="000000"/>
+              <w:right w:val="single" w:sz="4" w:space="0" w:color="000000"/>
+            </w:tcBorders>
+            <w:shd w:val="clear" w:color="auto" w:fill="auto"/>
+            <w:tcMar>
+              <w:top w:w="80" w:type="dxa"/>
+              <w:left w:w="80" w:type="dxa"/>
+              <w:bottom w:w="80" w:type="dxa"/>
+              <w:right w:w="80" w:type="dxa"/>
+            </w:tcMar>
+          </w:tcPr>
+          <w:p>
+            <w:pPr>
+              <w:rPr>
+                <w:rFonts w:hint="eastAsia"/>
+                <w:sz w:val="24"/>
+                <w:szCs w:val="24"/>
+              </w:rPr>
+            </w:pPr>
+            <w:r>
+              <w:rPr>
+                <w:rFonts w:hint="eastAsia"/>
+                <w:sz w:val="24"/>
+                <w:szCs w:val="24"/>
+              </w:rPr>
+              <w:t>4.0s</w:t>
+            </w:r>
+          </w:p>
+        </w:tc>
+      </w:tr>
+      <w:tr>
+        <w:trPr>
+          <w:trHeight w:val="350"/>
+        </w:trPr>
+        <w:tc>
+          <w:tcPr>
+            <w:tcW w:w="5841" w:type="dxa"/>
+            <w:tcBorders>
+              <w:top w:val="single" w:sz="4" w:space="0" w:color="000000"/>
+              <w:left w:val="single" w:sz="4" w:space="0" w:color="000000"/>
+              <w:bottom w:val="single" w:sz="4" w:space="0" w:color="000000"/>
+              <w:right w:val="single" w:sz="4" w:space="0" w:color="000000"/>
+            </w:tcBorders>
+            <w:shd w:val="clear" w:color="auto" w:fill="auto"/>
+            <w:tcMar>
+              <w:top w:w="80" w:type="dxa"/>
+              <w:left w:w="80" w:type="dxa"/>
+              <w:bottom w:w="80" w:type="dxa"/>
+              <w:right w:w="80" w:type="dxa"/>
+            </w:tcMar>
+          </w:tcPr>
+          <w:p>
+            <w:pPr>
+              <w:rPr>
+                <w:rFonts w:hint="eastAsia"/>
+              </w:rPr>
+            </w:pPr>
+            <w:r>
+              <w:rPr>
+                <w:rFonts w:hint="eastAsia"/>
+                <w:sz w:val="24"/>
+                <w:szCs w:val="24"/>
+              </w:rPr>
+              <w:t>对一个摄像头</w:t>
+            </w:r>
+            <w:r>
+              <w:rPr>
+                <w:rFonts w:hint="eastAsia"/>
+                <w:sz w:val="24"/>
+                <w:szCs w:val="24"/>
+                <w:lang w:val="zh-TW"/>
+              </w:rPr>
+              <w:t>（1280*720）</w:t>
+            </w:r>
+            <w:r>
+              <w:rPr>
+                <w:rFonts w:hint="eastAsia"/>
+                <w:sz w:val="24"/>
+                <w:szCs w:val="24"/>
+              </w:rPr>
+              <w:t>进行实时搜索</w:t>
+            </w:r>
+          </w:p>
+        </w:tc>
+        <w:tc>
+          <w:tcPr>
+            <w:tcW w:w="3118" w:type="dxa"/>
+            <w:tcBorders>
+              <w:top w:val="single" w:sz="4" w:space="0" w:color="000000"/>
+              <w:left w:val="single" w:sz="4" w:space="0" w:color="000000"/>
+              <w:bottom w:val="single" w:sz="4" w:space="0" w:color="000000"/>
+              <w:right w:val="single" w:sz="4" w:space="0" w:color="000000"/>
+            </w:tcBorders>
+            <w:shd w:val="clear" w:color="auto" w:fill="auto"/>
+            <w:tcMar>
+              <w:top w:w="80" w:type="dxa"/>
+              <w:left w:w="80" w:type="dxa"/>
+              <w:bottom w:w="80" w:type="dxa"/>
+              <w:right w:w="80" w:type="dxa"/>
+            </w:tcMar>
+          </w:tcPr>
+          <w:p>
+            <w:pPr>
+              <w:rPr>
+                <w:rFonts w:hint="eastAsia"/>
+              </w:rPr>
+            </w:pPr>
+            <w:r>
+              <w:rPr>
+                <w:rFonts w:hint="eastAsia"/>
+                <w:sz w:val="24"/>
+                <w:szCs w:val="24"/>
+                <w:lang w:val="zh-TW" w:eastAsia="zh-TW"/>
+              </w:rPr>
+              <w:t>59</w:t>
+            </w:r>
+            <w:r>
+              <w:rPr>
+                <w:rFonts w:hint="eastAsia"/>
+                <w:sz w:val="24"/>
+                <w:szCs w:val="24"/>
+                <w:lang w:val="zh-TW"/>
+              </w:rPr>
+              <w:t>.</w:t>
+            </w:r>
+            <w:r>
+              <w:rPr>
+                <w:rFonts w:hint="eastAsia"/>
+                <w:sz w:val="24"/>
+                <w:szCs w:val="24"/>
+                <w:lang w:val="zh-TW" w:eastAsia="zh-TW"/>
+              </w:rPr>
+              <w:t>8</w:t>
+            </w:r>
+            <w:r>
+              <w:rPr>
+                <w:rFonts w:hint="eastAsia"/>
+                <w:sz w:val="24"/>
+                <w:szCs w:val="24"/>
+                <w:lang w:val="zh-TW"/>
+              </w:rPr>
+              <w:t>s</w:t>
+            </w:r>
+          </w:p>
+        </w:tc>
+      </w:tr>
+      <w:tr>
+        <w:trPr>
+          <w:trHeight w:val="350"/>
+        </w:trPr>
+        <w:tc>
+          <w:tcPr>
+            <w:tcW w:w="5841" w:type="dxa"/>
+            <w:tcBorders>
+              <w:top w:val="single" w:sz="4" w:space="0" w:color="000000"/>
+              <w:left w:val="single" w:sz="4" w:space="0" w:color="000000"/>
+              <w:bottom w:val="single" w:sz="4" w:space="0" w:color="000000"/>
+              <w:right w:val="single" w:sz="4" w:space="0" w:color="000000"/>
+            </w:tcBorders>
+            <w:shd w:val="clear" w:color="auto" w:fill="auto"/>
+            <w:tcMar>
+              <w:top w:w="80" w:type="dxa"/>
+              <w:left w:w="80" w:type="dxa"/>
+              <w:bottom w:w="80" w:type="dxa"/>
+              <w:right w:w="80" w:type="dxa"/>
+            </w:tcMar>
+          </w:tcPr>
+          <w:p>
+            <w:pPr>
+              <w:rPr>
+                <w:rFonts w:hint="eastAsia"/>
+              </w:rPr>
+            </w:pPr>
+            <w:r>
+              <w:rPr>
+                <w:rFonts w:hint="eastAsia"/>
+                <w:sz w:val="24"/>
+                <w:szCs w:val="24"/>
+              </w:rPr>
+              <w:t>对两个摄像头</w:t>
+            </w:r>
+            <w:r>
+              <w:rPr>
+                <w:rFonts w:hint="eastAsia"/>
+                <w:sz w:val="24"/>
+                <w:szCs w:val="24"/>
+                <w:lang w:val="zh-TW"/>
+              </w:rPr>
+              <w:t>（1280*720）</w:t>
+            </w:r>
+            <w:r>
+              <w:rPr>
+                <w:rFonts w:hint="eastAsia"/>
+                <w:sz w:val="24"/>
+                <w:szCs w:val="24"/>
+              </w:rPr>
+              <w:t>进行实时搜索</w:t>
+            </w:r>
+          </w:p>
+        </w:tc>
+        <w:tc>
+          <w:tcPr>
+            <w:tcW w:w="3118" w:type="dxa"/>
+            <w:tcBorders>
+              <w:top w:val="single" w:sz="4" w:space="0" w:color="000000"/>
+              <w:left w:val="single" w:sz="4" w:space="0" w:color="000000"/>
+              <w:bottom w:val="single" w:sz="4" w:space="0" w:color="000000"/>
+              <w:right w:val="single" w:sz="4" w:space="0" w:color="000000"/>
+            </w:tcBorders>
+            <w:shd w:val="clear" w:color="auto" w:fill="auto"/>
+            <w:tcMar>
+              <w:top w:w="80" w:type="dxa"/>
+              <w:left w:w="80" w:type="dxa"/>
+              <w:bottom w:w="80" w:type="dxa"/>
+              <w:right w:w="80" w:type="dxa"/>
+            </w:tcMar>
+          </w:tcPr>
+          <w:p>
+            <w:pPr>
+              <w:rPr>
+                <w:rFonts w:hint="eastAsia"/>
+                <w:sz w:val="24"/>
+                <w:szCs w:val="24"/>
+                <w:lang w:val="zh-TW"/>
+              </w:rPr>
+            </w:pPr>
+            <w:r>
+              <w:rPr>
+                <w:rFonts w:hint="eastAsia"/>
+                <w:sz w:val="24"/>
+                <w:szCs w:val="24"/>
+                <w:lang w:val="zh-TW" w:eastAsia="zh-TW"/>
+              </w:rPr>
+              <w:t>125</w:t>
+            </w:r>
+            <w:r>
+              <w:rPr>
+                <w:sz w:val="24"/>
+                <w:szCs w:val="24"/>
+              </w:rPr>
+              <w:t>.</w:t>
+            </w:r>
+            <w:r>
+              <w:rPr>
+                <w:rFonts w:hint="eastAsia"/>
+                <w:sz w:val="24"/>
+                <w:szCs w:val="24"/>
+                <w:lang w:val="zh-TW"/>
+              </w:rPr>
+              <w:t>7s</w:t>
+            </w:r>
+          </w:p>
+        </w:tc>
+      </w:tr>
+      <w:tr>
+        <w:trPr>
+          <w:trHeight w:val="350"/>
+        </w:trPr>
+        <w:tc>
+          <w:tcPr>
+            <w:tcW w:w="5841" w:type="dxa"/>
+            <w:tcBorders>
+              <w:top w:val="single" w:sz="4" w:space="0" w:color="000000"/>
+              <w:left w:val="single" w:sz="4" w:space="0" w:color="000000"/>
+              <w:bottom w:val="single" w:sz="4" w:space="0" w:color="000000"/>
+              <w:right w:val="single" w:sz="4" w:space="0" w:color="000000"/>
+            </w:tcBorders>
+            <w:shd w:val="clear" w:color="auto" w:fill="auto"/>
+            <w:tcMar>
+              <w:top w:w="80" w:type="dxa"/>
+              <w:left w:w="80" w:type="dxa"/>
+              <w:bottom w:w="80" w:type="dxa"/>
+              <w:right w:w="80" w:type="dxa"/>
+            </w:tcMar>
+          </w:tcPr>
+          <w:p>
+            <w:pPr>
+              <w:rPr>
+                <w:rFonts w:hint="eastAsia"/>
+                <w:sz w:val="24"/>
+                <w:szCs w:val="24"/>
+              </w:rPr>
+            </w:pPr>
+            <w:r>
+              <w:rPr>
+                <w:rFonts w:hint="eastAsia"/>
+                <w:sz w:val="24"/>
+                <w:szCs w:val="24"/>
+              </w:rPr>
+              <w:t>对历史视频进行</w:t>
+            </w:r>
+            <w:r>
+              <w:rPr>
+                <w:rFonts w:hint="eastAsia"/>
+                <w:sz w:val="24"/>
+                <w:szCs w:val="24"/>
+              </w:rPr>
+              <w:t>重识别（65张图片资源）</w:t>
+            </w:r>
+          </w:p>
+        </w:tc>
+        <w:tc>
+          <w:tcPr>
+            <w:tcW w:w="3118" w:type="dxa"/>
+            <w:tcBorders>
+              <w:top w:val="single" w:sz="4" w:space="0" w:color="000000"/>
+              <w:left w:val="single" w:sz="4" w:space="0" w:color="000000"/>
+              <w:bottom w:val="single" w:sz="4" w:space="0" w:color="000000"/>
+              <w:right w:val="single" w:sz="4" w:space="0" w:color="000000"/>
+            </w:tcBorders>
+            <w:shd w:val="clear" w:color="auto" w:fill="auto"/>
+            <w:tcMar>
+              <w:top w:w="80" w:type="dxa"/>
+              <w:left w:w="80" w:type="dxa"/>
+              <w:bottom w:w="80" w:type="dxa"/>
+              <w:right w:w="80" w:type="dxa"/>
+            </w:tcMar>
+          </w:tcPr>
+          <w:p>
+            <w:pPr>
+              <w:rPr>
+                <w:rFonts w:hint="eastAsia"/>
+                <w:sz w:val="24"/>
+                <w:szCs w:val="24"/>
+                <w:lang w:val="zh-TW"/>
+              </w:rPr>
+            </w:pPr>
+            <w:r>
+              <w:rPr>
+                <w:rFonts w:hint="eastAsia"/>
+                <w:sz w:val="24"/>
+                <w:szCs w:val="24"/>
+                <w:lang w:val="zh-TW"/>
+              </w:rPr>
+              <w:t>64.6s</w:t>
+            </w:r>
+          </w:p>
+        </w:tc>
+      </w:tr>
+    </w:tbl>
+    <w:p>
+      <w:pPr>
+        <w:rPr>
+          <w:lang w:eastAsia="zh-TW"/>
+        </w:rPr>
+      </w:pPr>
+    </w:p>
+    <w:p>
+      <w:pPr>
+        <w:ind w:firstLine="420"/>
+        <w:rPr>
+          <w:rFonts w:hint="eastAsia"/>
+          <w:sz w:val="24"/>
+          <w:szCs w:val="24"/>
+          <w:lang w:val="zh-TW" w:eastAsia="zh-TW"/>
+        </w:rPr>
+      </w:pPr>
+      <w:r>
+        <w:rPr>
+          <w:rFonts w:hint="eastAsia"/>
+          <w:sz w:val="24"/>
+          <w:szCs w:val="24"/>
+          <w:lang w:val="zh-TW" w:eastAsia="zh-TW"/>
+        </w:rPr>
+        <w:t>制约性能</w:t>
+      </w:r>
+      <w:r>
+        <w:rPr>
+          <w:rFonts w:hint="eastAsia"/>
+          <w:sz w:val="24"/>
+          <w:szCs w:val="24"/>
+          <w:lang w:val="zh-TW" w:eastAsia="zh-TW"/>
+        </w:rPr>
+        <w:t>的</w:t>
+      </w:r>
+      <w:r>
+        <w:rPr>
+          <w:rFonts w:hint="eastAsia"/>
+          <w:sz w:val="24"/>
+          <w:szCs w:val="24"/>
+          <w:lang w:val="zh-TW" w:eastAsia="zh-TW"/>
+        </w:rPr>
+        <w:t>因素：</w:t>
+      </w:r>
+    </w:p>
+    <w:p>
+      <w:pPr>
+        <w:pStyle w:val="ListParagraph"/>
+        <w:numPr>
+          <w:ilvl w:val="0"/>
+          <w:numId w:val="6"/>
+        </w:numPr>
+        <w:rPr>
+          <w:rFonts w:hint="eastAsia"/>
+          <w:sz w:val="24"/>
+          <w:szCs w:val="24"/>
+          <w:lang w:val="zh-TW" w:eastAsia="zh-TW"/>
+        </w:rPr>
+      </w:pPr>
+      <w:r>
+        <w:rPr>
+          <w:rFonts w:hint="eastAsia"/>
+          <w:sz w:val="24"/>
+          <w:szCs w:val="24"/>
+          <w:lang w:val="zh-TW" w:eastAsia="zh-TW"/>
+        </w:rPr>
+        <w:t xml:space="preserve">物体检测与 </w:t>
+      </w:r>
+      <w:r>
+        <w:rPr>
+          <w:rFonts w:hint="eastAsia"/>
+          <w:sz w:val="24"/>
+          <w:szCs w:val="24"/>
+          <w:lang w:val="zh-TW" w:eastAsia="zh-TW"/>
+        </w:rPr>
+        <w:t>重识别之间大量的文件读写</w:t>
+      </w:r>
+    </w:p>
+    <w:p>
+      <w:pPr>
+        <w:pStyle w:val="ListParagraph"/>
+        <w:numPr>
+          <w:ilvl w:val="0"/>
+          <w:numId w:val="6"/>
+        </w:numPr>
+        <w:rPr>
+          <w:rFonts w:hint="eastAsia"/>
+          <w:sz w:val="24"/>
+          <w:szCs w:val="24"/>
+          <w:lang w:val="zh-TW"/>
+        </w:rPr>
+      </w:pPr>
+      <w:r>
+        <w:rPr>
+          <w:rFonts w:hint="eastAsia"/>
+          <w:sz w:val="24"/>
+          <w:szCs w:val="24"/>
+          <w:lang w:val="zh-TW" w:eastAsia="zh-TW"/>
+        </w:rPr>
+        <w:t>重识别</w:t>
+      </w:r>
+      <w:r>
+        <w:rPr>
+          <w:rFonts w:hint="eastAsia"/>
+          <w:sz w:val="24"/>
+          <w:szCs w:val="24"/>
+          <w:lang w:val="zh-TW" w:eastAsia="zh-TW"/>
+        </w:rPr>
+        <w:t>过程</w:t>
+      </w:r>
+      <w:r>
+        <w:rPr>
+          <w:rFonts w:hint="eastAsia"/>
+          <w:sz w:val="24"/>
+          <w:szCs w:val="24"/>
+          <w:lang w:val="zh-TW"/>
+        </w:rPr>
+        <w:t>中对历史图片</w:t>
+      </w:r>
+      <w:r>
+        <w:rPr>
+          <w:rFonts w:hint="eastAsia"/>
+          <w:sz w:val="24"/>
+          <w:szCs w:val="24"/>
+          <w:lang w:val="zh-TW" w:eastAsia="zh-TW"/>
+        </w:rPr>
+        <w:t>重复计算embedding</w:t>
+      </w:r>
+    </w:p>
+    <w:p>
+      <w:pPr>
+        <w:pStyle w:val="ListParagraph"/>
+        <w:numPr>
+          <w:ilvl w:val="0"/>
+          <w:numId w:val="6"/>
+        </w:numPr>
+        <w:rPr>
+          <w:rFonts w:hint="eastAsia"/>
+          <w:sz w:val="24"/>
+          <w:szCs w:val="24"/>
+          <w:lang w:val="zh-TW"/>
+        </w:rPr>
+      </w:pPr>
+      <w:r>
+        <w:rPr>
+          <w:rFonts w:hint="eastAsia"/>
+          <w:sz w:val="24"/>
+          <w:szCs w:val="24"/>
+          <w:lang w:val="zh-TW"/>
+        </w:rPr>
+        <w:t>重识别本身计算的复杂性</w:t>
+      </w:r>
+    </w:p>
+    <w:p>
+      <w:pPr>
+        <w:pStyle w:val="Heading2"/>
+      </w:pPr>
+      <w:r>
+        <w:lastRenderedPageBreak/>
+        <w:t>4.</w:t>
+      </w:r>
+      <w:r>
+        <w:rPr>
+          <w:rFonts w:hint="eastAsia"/>
+        </w:rPr>
+        <w:t>5</w:t>
+      </w:r>
+      <w:r>
+        <w:t>缺陷统计与分析</w:t>
+      </w:r>
+      <w:bookmarkEnd w:id="20"/>
+    </w:p>
+    <w:p>
+      <w:pPr>
+        <w:rPr>
+          <w:sz w:val="24"/>
+          <w:szCs w:val="24"/>
+        </w:rPr>
+      </w:pPr>
+      <w:r>
+        <w:rPr>
+          <w:sz w:val="24"/>
+          <w:szCs w:val="24"/>
+        </w:rPr>
+        <w:tab/>
+      </w:r>
+      <w:r>
+        <w:rPr>
+          <w:sz w:val="24"/>
+          <w:szCs w:val="24"/>
+          <w:lang w:val="zh-TW" w:eastAsia="zh-TW"/>
+        </w:rPr>
+        <w:t>缺陷总数：</w:t>
+      </w:r>
+      <w:r>
+        <w:rPr>
+          <w:sz w:val="24"/>
+          <w:szCs w:val="24"/>
+          <w:lang w:val="zh-CN"/>
+        </w:rPr>
+        <w:t>0</w:t>
+      </w:r>
+    </w:p>
+    <w:p>
+      <w:pPr>
+        <w:rPr>
+          <w:sz w:val="24"/>
+          <w:szCs w:val="24"/>
+        </w:rPr>
+      </w:pPr>
+      <w:r>
+        <w:rPr>
+          <w:sz w:val="24"/>
+          <w:szCs w:val="24"/>
+        </w:rPr>
+        <w:tab/>
+      </w:r>
+      <w:r>
+        <w:rPr>
+          <w:sz w:val="24"/>
+          <w:szCs w:val="24"/>
+          <w:lang w:val="zh-TW" w:eastAsia="zh-TW"/>
+        </w:rPr>
+        <w:t>缺陷分布：</w:t>
+      </w:r>
+    </w:p>
+    <w:tbl>
+      <w:tblPr>
+        <w:tblStyle w:val="TableNormal1"/>
         <w:tblW w:w="8296" w:type="dxa"/>
         <w:tblInd w:w="108" w:type="dxa"/>
         <w:tblBorders>
@@ -9754,11 +10614,17 @@
     </w:p>
     <w:p>
       <w:pPr>
-        <w:pStyle w:val="2"/>
+        <w:pStyle w:val="Heading2"/>
       </w:pPr>
       <w:bookmarkStart w:id="21" w:name="_Toc19"/>
       <w:r>
-        <w:t>4.5</w:t>
+        <w:t>4.</w:t>
+      </w:r>
+      <w:r>
+        <w:rPr>
+          <w:rFonts w:hint="eastAsia"/>
+        </w:rPr>
+        <w:t>6</w:t>
       </w:r>
       <w:r>
         <w:t>测试结论与建议</w:t>
@@ -9766,53 +10632,29 @@
       <w:bookmarkEnd w:id="21"/>
     </w:p>
     <w:p>
-      <w:pPr>
+      <w:r>
+        <w:tab/>
+      </w:r>
+      <w:r>
         <w:rPr>
           <w:rFonts w:hint="eastAsia"/>
         </w:rPr>
-      </w:pPr>
-      <w:r>
-        <w:tab/>
+        <w:t>本次迭代功能基本实现，并且将相关服务实际部署于服务器上，进行了单元测试、集成测试、压力测试、兼容性测试</w:t>
       </w:r>
       <w:r>
         <w:rPr>
           <w:rFonts w:hint="eastAsia"/>
         </w:rPr>
-        <w:t>本次迭代功能基本实现，并且将相关服务实际部署于服务器上，进行了单元测试、集成测试、压力测试、兼容性测试等。</w:t>
-      </w:r>
-    </w:p>
-    <w:p>
-      <w:r>
-        <w:tab/>
-      </w:r>
-      <w:r>
-        <w:rPr>
-          <w:rFonts w:hint="eastAsia"/>
-        </w:rPr>
-        <w:t>单元测试保证了前端代码的正确性以及修改代码能够及时发现错误。</w:t>
-      </w:r>
-      <w:r>
-        <w:rPr>
-          <w:rFonts w:hint="eastAsia"/>
-        </w:rPr>
-        <w:t>但是由于使用了视频、画布、截图框等，有很多代码难以通过自动化代码测试，而需要通过肉眼观察进行测试。同时大量使用</w:t>
-      </w:r>
-      <w:proofErr w:type="spellStart"/>
-      <w:r>
-        <w:rPr>
-          <w:rFonts w:hint="eastAsia"/>
-        </w:rPr>
-        <w:t>antd</w:t>
-      </w:r>
-      <w:proofErr w:type="spellEnd"/>
-      <w:r>
-        <w:rPr>
-          <w:rFonts w:hint="eastAsia"/>
-        </w:rPr>
-        <w:t>组件，很多状态难以监听，也给单元测试带来难度。</w:t>
+        <w:t>、性能测试</w:t>
       </w:r>
       <w:bookmarkStart w:id="22" w:name="_GoBack"/>
       <w:bookmarkEnd w:id="22"/>
+      <w:r>
+        <w:rPr>
+          <w:rFonts w:hint="eastAsia"/>
+        </w:rPr>
+        <w:t>等。</w:t>
+      </w:r>
     </w:p>
     <w:p>
       <w:r>
@@ -9822,8 +10664,47 @@
         <w:rPr>
           <w:rFonts w:hint="eastAsia"/>
         </w:rPr>
-        <w:t>将服务部署后，每个服务启动了两个docker</w:t>
-      </w:r>
+        <w:t>单元测试保证了前端代码的正确性以及修改代码能够及时发现错误。</w:t>
+      </w:r>
+      <w:r>
+        <w:rPr>
+          <w:rFonts w:hint="eastAsia"/>
+        </w:rPr>
+        <w:t>但是由于使用了视频、画布、截图框等，有很多代码难以通过自动化代码测试，而需要通过肉眼观察进行测试。同时大量使用</w:t>
+      </w:r>
+      <w:proofErr w:type="spellStart"/>
+      <w:r>
+        <w:rPr>
+          <w:rFonts w:hint="eastAsia"/>
+        </w:rPr>
+        <w:t>antd</w:t>
+      </w:r>
+      <w:proofErr w:type="spellEnd"/>
+      <w:r>
+        <w:rPr>
+          <w:rFonts w:hint="eastAsia"/>
+        </w:rPr>
+        <w:t>组件，很多状态难以监听，也给单元测试带来难度。</w:t>
+      </w:r>
+    </w:p>
+    <w:p>
+      <w:r>
+        <w:tab/>
+      </w:r>
+      <w:r>
+        <w:rPr>
+          <w:rFonts w:hint="eastAsia"/>
+        </w:rPr>
+        <w:t>将服务部署后，每个服务启动了两个</w:t>
+      </w:r>
+      <w:proofErr w:type="spellStart"/>
+      <w:r>
+        <w:rPr>
+          <w:rFonts w:hint="eastAsia"/>
+        </w:rPr>
+        <w:t>docker</w:t>
+      </w:r>
+      <w:proofErr w:type="spellEnd"/>
       <w:r>
         <w:t xml:space="preserve"> </w:t>
       </w:r>
@@ -9918,11 +10799,6 @@
       </w:r>
     </w:p>
     <w:p>
-      <w:pPr>
-        <w:rPr>
-          <w:rFonts w:hint="eastAsia"/>
-        </w:rPr>
-      </w:pPr>
       <w:r>
         <w:tab/>
       </w:r>
@@ -9945,7 +10821,7 @@
 </file>
 
 <file path=word/endnotes.xml><?xml version="1.0" encoding="utf-8"?>
-<w:endnotes xmlns:wpc="http://schemas.microsoft.com/office/word/2010/wordprocessingCanvas" xmlns:cx="http://schemas.microsoft.com/office/drawing/2014/chartex" xmlns:cx1="http://schemas.microsoft.com/office/drawing/2015/9/8/chartex" xmlns:cx2="http://schemas.microsoft.com/office/drawing/2015/10/21/chartex" xmlns:cx3="http://schemas.microsoft.com/office/drawing/2016/5/9/chartex" xmlns:cx4="http://schemas.microsoft.com/office/drawing/2016/5/10/chartex" xmlns:cx5="http://schemas.microsoft.com/office/drawing/2016/5/11/chartex" xmlns:cx6="http://schemas.microsoft.com/office/drawing/2016/5/12/chartex" xmlns:cx7="http://schemas.microsoft.com/office/drawing/2016/5/13/chartex" xmlns:cx8="http://schemas.microsoft.com/office/drawing/2016/5/14/chartex" xmlns:mc="http://schemas.openxmlformats.org/markup-compatibility/2006" xmlns:aink="http://schemas.microsoft.com/office/drawing/2016/ink" xmlns:am3d="http://schemas.microsoft.com/office/drawing/2017/model3d" xmlns:o="urn:schemas-microsoft-com:office:office" xmlns:r="http://schemas.openxmlformats.org/officeDocument/2006/relationships" xmlns:m="http://schemas.openxmlformats.org/officeDocument/2006/math" xmlns:v="urn:schemas-microsoft-com:vml" xmlns:wp14="http://schemas.microsoft.com/office/word/2010/wordprocessingDrawing" xmlns:wp="http://schemas.openxmlformats.org/drawingml/2006/wordprocessingDrawing" xmlns:w10="urn:schemas-microsoft-com:office:word" xmlns:w="http://schemas.openxmlformats.org/wordprocessingml/2006/main" xmlns:w14="http://schemas.microsoft.com/office/word/2010/wordml" xmlns:w15="http://schemas.microsoft.com/office/word/2012/wordml" xmlns:w16cid="http://schemas.microsoft.com/office/word/2016/wordml/cid" xmlns:w16se="http://schemas.microsoft.com/office/word/2015/wordml/symex" xmlns:wpg="http://schemas.microsoft.com/office/word/2010/wordprocessingGroup" xmlns:wpi="http://schemas.microsoft.com/office/word/2010/wordprocessingInk" xmlns:wne="http://schemas.microsoft.com/office/word/2006/wordml" xmlns:wps="http://schemas.microsoft.com/office/word/2010/wordprocessingShape" mc:Ignorable="w14 w15 w16se w16cid wp14">
+<w:endnotes xmlns:wpc="http://schemas.microsoft.com/office/word/2010/wordprocessingCanvas" xmlns:mo="http://schemas.microsoft.com/office/mac/office/2008/main" xmlns:mc="http://schemas.openxmlformats.org/markup-compatibility/2006" xmlns:mv="urn:schemas-microsoft-com:mac:vml" xmlns:o="urn:schemas-microsoft-com:office:office" xmlns:r="http://schemas.openxmlformats.org/officeDocument/2006/relationships" xmlns:m="http://schemas.openxmlformats.org/officeDocument/2006/math" xmlns:v="urn:schemas-microsoft-com:vml" xmlns:wp14="http://schemas.microsoft.com/office/word/2010/wordprocessingDrawing" xmlns:wp="http://schemas.openxmlformats.org/drawingml/2006/wordprocessingDrawing" xmlns:w10="urn:schemas-microsoft-com:office:word" xmlns:w="http://schemas.openxmlformats.org/wordprocessingml/2006/main" xmlns:w14="http://schemas.microsoft.com/office/word/2010/wordml" xmlns:w15="http://schemas.microsoft.com/office/word/2012/wordml" xmlns:wpg="http://schemas.microsoft.com/office/word/2010/wordprocessingGroup" xmlns:wpi="http://schemas.microsoft.com/office/word/2010/wordprocessingInk" xmlns:wne="http://schemas.microsoft.com/office/word/2006/wordml" xmlns:wps="http://schemas.microsoft.com/office/word/2010/wordprocessingShape" mc:Ignorable="w14 w15 wp14">
   <w:endnote w:type="separator" w:id="-1">
     <w:p>
       <w:r>
@@ -9964,7 +10840,7 @@
 </file>
 
 <file path=word/footnotes.xml><?xml version="1.0" encoding="utf-8"?>
-<w:footnotes xmlns:wpc="http://schemas.microsoft.com/office/word/2010/wordprocessingCanvas" xmlns:cx="http://schemas.microsoft.com/office/drawing/2014/chartex" xmlns:cx1="http://schemas.microsoft.com/office/drawing/2015/9/8/chartex" xmlns:cx2="http://schemas.microsoft.com/office/drawing/2015/10/21/chartex" xmlns:cx3="http://schemas.microsoft.com/office/drawing/2016/5/9/chartex" xmlns:cx4="http://schemas.microsoft.com/office/drawing/2016/5/10/chartex" xmlns:cx5="http://schemas.microsoft.com/office/drawing/2016/5/11/chartex" xmlns:cx6="http://schemas.microsoft.com/office/drawing/2016/5/12/chartex" xmlns:cx7="http://schemas.microsoft.com/office/drawing/2016/5/13/chartex" xmlns:cx8="http://schemas.microsoft.com/office/drawing/2016/5/14/chartex" xmlns:mc="http://schemas.openxmlformats.org/markup-compatibility/2006" xmlns:aink="http://schemas.microsoft.com/office/drawing/2016/ink" xmlns:am3d="http://schemas.microsoft.com/office/drawing/2017/model3d" xmlns:o="urn:schemas-microsoft-com:office:office" xmlns:r="http://schemas.openxmlformats.org/officeDocument/2006/relationships" xmlns:m="http://schemas.openxmlformats.org/officeDocument/2006/math" xmlns:v="urn:schemas-microsoft-com:vml" xmlns:wp14="http://schemas.microsoft.com/office/word/2010/wordprocessingDrawing" xmlns:wp="http://schemas.openxmlformats.org/drawingml/2006/wordprocessingDrawing" xmlns:w10="urn:schemas-microsoft-com:office:word" xmlns:w="http://schemas.openxmlformats.org/wordprocessingml/2006/main" xmlns:w14="http://schemas.microsoft.com/office/word/2010/wordml" xmlns:w15="http://schemas.microsoft.com/office/word/2012/wordml" xmlns:w16cid="http://schemas.microsoft.com/office/word/2016/wordml/cid" xmlns:w16se="http://schemas.microsoft.com/office/word/2015/wordml/symex" xmlns:wpg="http://schemas.microsoft.com/office/word/2010/wordprocessingGroup" xmlns:wpi="http://schemas.microsoft.com/office/word/2010/wordprocessingInk" xmlns:wne="http://schemas.microsoft.com/office/word/2006/wordml" xmlns:wps="http://schemas.microsoft.com/office/word/2010/wordprocessingShape" mc:Ignorable="w14 w15 w16se w16cid wp14">
+<w:footnotes xmlns:wpc="http://schemas.microsoft.com/office/word/2010/wordprocessingCanvas" xmlns:mo="http://schemas.microsoft.com/office/mac/office/2008/main" xmlns:mc="http://schemas.openxmlformats.org/markup-compatibility/2006" xmlns:mv="urn:schemas-microsoft-com:mac:vml" xmlns:o="urn:schemas-microsoft-com:office:office" xmlns:r="http://schemas.openxmlformats.org/officeDocument/2006/relationships" xmlns:m="http://schemas.openxmlformats.org/officeDocument/2006/math" xmlns:v="urn:schemas-microsoft-com:vml" xmlns:wp14="http://schemas.microsoft.com/office/word/2010/wordprocessingDrawing" xmlns:wp="http://schemas.openxmlformats.org/drawingml/2006/wordprocessingDrawing" xmlns:w10="urn:schemas-microsoft-com:office:word" xmlns:w="http://schemas.openxmlformats.org/wordprocessingml/2006/main" xmlns:w14="http://schemas.microsoft.com/office/word/2010/wordml" xmlns:w15="http://schemas.microsoft.com/office/word/2012/wordml" xmlns:wpg="http://schemas.microsoft.com/office/word/2010/wordprocessingGroup" xmlns:wpi="http://schemas.microsoft.com/office/word/2010/wordprocessingInk" xmlns:wne="http://schemas.microsoft.com/office/word/2006/wordml" xmlns:wps="http://schemas.microsoft.com/office/word/2010/wordprocessingShape" mc:Ignorable="w14 w15 wp14">
   <w:footnote w:type="separator" w:id="-1">
     <w:p>
       <w:r>
@@ -9983,14 +10859,14 @@
 </file>
 
 <file path=word/numbering.xml><?xml version="1.0" encoding="utf-8"?>
-<w:numbering xmlns:wpc="http://schemas.microsoft.com/office/word/2010/wordprocessingCanvas" xmlns:cx="http://schemas.microsoft.com/office/drawing/2014/chartex" xmlns:cx1="http://schemas.microsoft.com/office/drawing/2015/9/8/chartex" xmlns:cx2="http://schemas.microsoft.com/office/drawing/2015/10/21/chartex" xmlns:cx3="http://schemas.microsoft.com/office/drawing/2016/5/9/chartex" xmlns:cx4="http://schemas.microsoft.com/office/drawing/2016/5/10/chartex" xmlns:cx5="http://schemas.microsoft.com/office/drawing/2016/5/11/chartex" xmlns:cx6="http://schemas.microsoft.com/office/drawing/2016/5/12/chartex" xmlns:cx7="http://schemas.microsoft.com/office/drawing/2016/5/13/chartex" xmlns:cx8="http://schemas.microsoft.com/office/drawing/2016/5/14/chartex" xmlns:mc="http://schemas.openxmlformats.org/markup-compatibility/2006" xmlns:aink="http://schemas.microsoft.com/office/drawing/2016/ink" xmlns:am3d="http://schemas.microsoft.com/office/drawing/2017/model3d" xmlns:o="urn:schemas-microsoft-com:office:office" xmlns:r="http://schemas.openxmlformats.org/officeDocument/2006/relationships" xmlns:m="http://schemas.openxmlformats.org/officeDocument/2006/math" xmlns:v="urn:schemas-microsoft-com:vml" xmlns:wp14="http://schemas.microsoft.com/office/word/2010/wordprocessingDrawing" xmlns:wp="http://schemas.openxmlformats.org/drawingml/2006/wordprocessingDrawing" xmlns:w10="urn:schemas-microsoft-com:office:word" xmlns:w="http://schemas.openxmlformats.org/wordprocessingml/2006/main" xmlns:w14="http://schemas.microsoft.com/office/word/2010/wordml" xmlns:w15="http://schemas.microsoft.com/office/word/2012/wordml" xmlns:w16cid="http://schemas.microsoft.com/office/word/2016/wordml/cid" xmlns:w16se="http://schemas.microsoft.com/office/word/2015/wordml/symex" xmlns:wpg="http://schemas.microsoft.com/office/word/2010/wordprocessingGroup" xmlns:wpi="http://schemas.microsoft.com/office/word/2010/wordprocessingInk" xmlns:wne="http://schemas.microsoft.com/office/word/2006/wordml" xmlns:wps="http://schemas.microsoft.com/office/word/2010/wordprocessingShape" mc:Ignorable="w14 w15 w16se w16cid wp14">
-  <w:abstractNum w:abstractNumId="0" w15:restartNumberingAfterBreak="0">
+<w:numbering xmlns:wpc="http://schemas.microsoft.com/office/word/2010/wordprocessingCanvas" xmlns:mo="http://schemas.microsoft.com/office/mac/office/2008/main" xmlns:mc="http://schemas.openxmlformats.org/markup-compatibility/2006" xmlns:mv="urn:schemas-microsoft-com:mac:vml" xmlns:o="urn:schemas-microsoft-com:office:office" xmlns:r="http://schemas.openxmlformats.org/officeDocument/2006/relationships" xmlns:m="http://schemas.openxmlformats.org/officeDocument/2006/math" xmlns:v="urn:schemas-microsoft-com:vml" xmlns:wp14="http://schemas.microsoft.com/office/word/2010/wordprocessingDrawing" xmlns:wp="http://schemas.openxmlformats.org/drawingml/2006/wordprocessingDrawing" xmlns:w10="urn:schemas-microsoft-com:office:word" xmlns:w="http://schemas.openxmlformats.org/wordprocessingml/2006/main" xmlns:w14="http://schemas.microsoft.com/office/word/2010/wordml" xmlns:w15="http://schemas.microsoft.com/office/word/2012/wordml" xmlns:wpg="http://schemas.microsoft.com/office/word/2010/wordprocessingGroup" xmlns:wpi="http://schemas.microsoft.com/office/word/2010/wordprocessingInk" xmlns:wne="http://schemas.microsoft.com/office/word/2006/wordml" xmlns:wps="http://schemas.microsoft.com/office/word/2010/wordprocessingShape" mc:Ignorable="w14 w15 wp14">
+  <w:abstractNum w:abstractNumId="0">
     <w:nsid w:val="355668E1"/>
     <w:multiLevelType w:val="hybridMultilevel"/>
     <w:tmpl w:val="8CB68F38"/>
     <w:numStyleLink w:val="1"/>
   </w:abstractNum>
-  <w:abstractNum w:abstractNumId="1" w15:restartNumberingAfterBreak="0">
+  <w:abstractNum w:abstractNumId="1">
     <w:nsid w:val="4C464E39"/>
     <w:multiLevelType w:val="hybridMultilevel"/>
     <w:tmpl w:val="388E0300"/>
@@ -10221,7 +11097,96 @@
       </w:rPr>
     </w:lvl>
   </w:abstractNum>
-  <w:abstractNum w:abstractNumId="2" w15:restartNumberingAfterBreak="0">
+  <w:abstractNum w:abstractNumId="2">
+    <w:nsid w:val="5E10606A"/>
+    <w:multiLevelType w:val="hybridMultilevel"/>
+    <w:tmpl w:val="2A5A3494"/>
+    <w:lvl w:ilvl="0" w:tplc="263E6DEA">
+      <w:start w:val="1"/>
+      <w:numFmt w:val="decimal"/>
+      <w:lvlText w:val="%1."/>
+      <w:lvlJc w:val="left"/>
+      <w:pPr>
+        <w:ind w:left="660" w:hanging="240"/>
+      </w:pPr>
+      <w:rPr>
+        <w:rFonts w:hint="eastAsia"/>
+      </w:rPr>
+    </w:lvl>
+    <w:lvl w:ilvl="1" w:tplc="04090019" w:tentative="1">
+      <w:start w:val="1"/>
+      <w:numFmt w:val="lowerLetter"/>
+      <w:lvlText w:val="%2."/>
+      <w:lvlJc w:val="left"/>
+      <w:pPr>
+        <w:ind w:left="1500" w:hanging="360"/>
+      </w:pPr>
+    </w:lvl>
+    <w:lvl w:ilvl="2" w:tplc="0409001B" w:tentative="1">
+      <w:start w:val="1"/>
+      <w:numFmt w:val="lowerRoman"/>
+      <w:lvlText w:val="%3."/>
+      <w:lvlJc w:val="right"/>
+      <w:pPr>
+        <w:ind w:left="2220" w:hanging="180"/>
+      </w:pPr>
+    </w:lvl>
+    <w:lvl w:ilvl="3" w:tplc="0409000F" w:tentative="1">
+      <w:start w:val="1"/>
+      <w:numFmt w:val="decimal"/>
+      <w:lvlText w:val="%4."/>
+      <w:lvlJc w:val="left"/>
+      <w:pPr>
+        <w:ind w:left="2940" w:hanging="360"/>
+      </w:pPr>
+    </w:lvl>
+    <w:lvl w:ilvl="4" w:tplc="04090019" w:tentative="1">
+      <w:start w:val="1"/>
+      <w:numFmt w:val="lowerLetter"/>
+      <w:lvlText w:val="%5."/>
+      <w:lvlJc w:val="left"/>
+      <w:pPr>
+        <w:ind w:left="3660" w:hanging="360"/>
+      </w:pPr>
+    </w:lvl>
+    <w:lvl w:ilvl="5" w:tplc="0409001B" w:tentative="1">
+      <w:start w:val="1"/>
+      <w:numFmt w:val="lowerRoman"/>
+      <w:lvlText w:val="%6."/>
+      <w:lvlJc w:val="right"/>
+      <w:pPr>
+        <w:ind w:left="4380" w:hanging="180"/>
+      </w:pPr>
+    </w:lvl>
+    <w:lvl w:ilvl="6" w:tplc="0409000F" w:tentative="1">
+      <w:start w:val="1"/>
+      <w:numFmt w:val="decimal"/>
+      <w:lvlText w:val="%7."/>
+      <w:lvlJc w:val="left"/>
+      <w:pPr>
+        <w:ind w:left="5100" w:hanging="360"/>
+      </w:pPr>
+    </w:lvl>
+    <w:lvl w:ilvl="7" w:tplc="04090019" w:tentative="1">
+      <w:start w:val="1"/>
+      <w:numFmt w:val="lowerLetter"/>
+      <w:lvlText w:val="%8."/>
+      <w:lvlJc w:val="left"/>
+      <w:pPr>
+        <w:ind w:left="5820" w:hanging="360"/>
+      </w:pPr>
+    </w:lvl>
+    <w:lvl w:ilvl="8" w:tplc="0409001B" w:tentative="1">
+      <w:start w:val="1"/>
+      <w:numFmt w:val="lowerRoman"/>
+      <w:lvlText w:val="%9."/>
+      <w:lvlJc w:val="right"/>
+      <w:pPr>
+        <w:ind w:left="6540" w:hanging="180"/>
+      </w:pPr>
+    </w:lvl>
+  </w:abstractNum>
+  <w:abstractNum w:abstractNumId="3">
     <w:nsid w:val="61FE1964"/>
     <w:multiLevelType w:val="hybridMultilevel"/>
     <w:tmpl w:val="8CB68F38"/>
@@ -10481,7 +11446,7 @@
     </w:lvlOverride>
   </w:num>
   <w:num w:numId="3">
-    <w:abstractNumId w:val="2"/>
+    <w:abstractNumId w:val="3"/>
   </w:num>
   <w:num w:numId="4">
     <w:abstractNumId w:val="0"/>
@@ -10492,11 +11457,14 @@
       <w:startOverride w:val="3"/>
     </w:lvlOverride>
   </w:num>
+  <w:num w:numId="6">
+    <w:abstractNumId w:val="2"/>
+  </w:num>
 </w:numbering>
 </file>
 
 <file path=word/styles.xml><?xml version="1.0" encoding="utf-8"?>
-<w:styles xmlns:mc="http://schemas.openxmlformats.org/markup-compatibility/2006" xmlns:r="http://schemas.openxmlformats.org/officeDocument/2006/relationships" xmlns:w="http://schemas.openxmlformats.org/wordprocessingml/2006/main" xmlns:w14="http://schemas.microsoft.com/office/word/2010/wordml" xmlns:w15="http://schemas.microsoft.com/office/word/2012/wordml" xmlns:w16cid="http://schemas.microsoft.com/office/word/2016/wordml/cid" xmlns:w16se="http://schemas.microsoft.com/office/word/2015/wordml/symex" mc:Ignorable="w14 w15 w16se w16cid">
+<w:styles xmlns:mc="http://schemas.openxmlformats.org/markup-compatibility/2006" xmlns:r="http://schemas.openxmlformats.org/officeDocument/2006/relationships" xmlns:w="http://schemas.openxmlformats.org/wordprocessingml/2006/main" xmlns:w14="http://schemas.microsoft.com/office/word/2010/wordml" xmlns:w15="http://schemas.microsoft.com/office/word/2012/wordml" mc:Ignorable="w14 w15">
   <w:docDefaults>
     <w:rPrDefault>
       <w:rPr>
@@ -10518,7 +11486,7 @@
       </w:pPr>
     </w:pPrDefault>
   </w:docDefaults>
-  <w:latentStyles w:defLockedState="0" w:defUIPriority="99" w:defSemiHidden="0" w:defUnhideWhenUsed="0" w:defQFormat="0" w:count="375">
+  <w:latentStyles w:defLockedState="0" w:defUIPriority="99" w:defSemiHidden="0" w:defUnhideWhenUsed="0" w:defQFormat="0" w:count="381">
     <w:lsdException w:name="Normal" w:uiPriority="0" w:qFormat="1"/>
     <w:lsdException w:name="heading 1" w:uiPriority="9" w:qFormat="1"/>
     <w:lsdException w:name="heading 2" w:semiHidden="1" w:uiPriority="0" w:unhideWhenUsed="1" w:qFormat="1"/>
@@ -10891,11 +11859,8 @@
     <w:lsdException w:name="List Table 6 Colorful Accent 6" w:uiPriority="51"/>
     <w:lsdException w:name="List Table 7 Colorful Accent 6" w:uiPriority="52"/>
     <w:lsdException w:name="Mention" w:semiHidden="1" w:unhideWhenUsed="1"/>
-    <w:lsdException w:name="Smart Hyperlink" w:semiHidden="1" w:unhideWhenUsed="1"/>
-    <w:lsdException w:name="Hashtag" w:semiHidden="1" w:unhideWhenUsed="1"/>
-    <w:lsdException w:name="Unresolved Mention" w:semiHidden="1" w:unhideWhenUsed="1"/>
   </w:latentStyles>
-  <w:style w:type="paragraph" w:default="1" w:styleId="a">
+  <w:style w:type="paragraph" w:default="1" w:styleId="Normal">
     <w:name w:val="Normal"/>
     <w:pPr>
       <w:widowControl w:val="0"/>
@@ -10910,9 +11875,9 @@
       <w:u w:color="000000"/>
     </w:rPr>
   </w:style>
-  <w:style w:type="paragraph" w:styleId="10">
+  <w:style w:type="paragraph" w:styleId="Heading1">
     <w:name w:val="heading 1"/>
-    <w:next w:val="a"/>
+    <w:next w:val="Normal"/>
     <w:pPr>
       <w:keepNext/>
       <w:keepLines/>
@@ -10932,9 +11897,9 @@
       <w:u w:color="000000"/>
     </w:rPr>
   </w:style>
-  <w:style w:type="paragraph" w:styleId="2">
+  <w:style w:type="paragraph" w:styleId="Heading2">
     <w:name w:val="heading 2"/>
-    <w:next w:val="a"/>
+    <w:next w:val="Normal"/>
     <w:pPr>
       <w:keepNext/>
       <w:keepLines/>
@@ -10954,11 +11919,11 @@
       <w:u w:color="000000"/>
     </w:rPr>
   </w:style>
-  <w:style w:type="paragraph" w:styleId="3">
+  <w:style w:type="paragraph" w:styleId="Heading3">
     <w:name w:val="heading 3"/>
-    <w:basedOn w:val="a"/>
-    <w:next w:val="a"/>
-    <w:link w:val="30"/>
+    <w:basedOn w:val="Normal"/>
+    <w:next w:val="Normal"/>
+    <w:link w:val="Heading3Char"/>
     <w:uiPriority w:val="9"/>
     <w:unhideWhenUsed/>
     <w:qFormat/>
@@ -10976,11 +11941,11 @@
       <w:szCs w:val="32"/>
     </w:rPr>
   </w:style>
-  <w:style w:type="paragraph" w:styleId="4">
+  <w:style w:type="paragraph" w:styleId="Heading4">
     <w:name w:val="heading 4"/>
-    <w:basedOn w:val="a"/>
-    <w:next w:val="a"/>
-    <w:link w:val="40"/>
+    <w:basedOn w:val="Normal"/>
+    <w:next w:val="Normal"/>
+    <w:link w:val="Heading4Char"/>
     <w:uiPriority w:val="9"/>
     <w:unhideWhenUsed/>
     <w:qFormat/>
@@ -10999,13 +11964,13 @@
       <w:szCs w:val="28"/>
     </w:rPr>
   </w:style>
-  <w:style w:type="character" w:default="1" w:styleId="a0">
+  <w:style w:type="character" w:default="1" w:styleId="DefaultParagraphFont">
     <w:name w:val="Default Paragraph Font"/>
     <w:uiPriority w:val="1"/>
     <w:semiHidden/>
     <w:unhideWhenUsed/>
   </w:style>
-  <w:style w:type="table" w:default="1" w:styleId="a1">
+  <w:style w:type="table" w:default="1" w:styleId="TableNormal">
     <w:name w:val="Normal Table"/>
     <w:uiPriority w:val="99"/>
     <w:semiHidden/>
@@ -11020,20 +11985,20 @@
       </w:tblCellMar>
     </w:tblPr>
   </w:style>
-  <w:style w:type="numbering" w:default="1" w:styleId="a2">
+  <w:style w:type="numbering" w:default="1" w:styleId="NoList">
     <w:name w:val="No List"/>
     <w:uiPriority w:val="99"/>
     <w:semiHidden/>
     <w:unhideWhenUsed/>
   </w:style>
-  <w:style w:type="character" w:styleId="a3">
+  <w:style w:type="character" w:styleId="Hyperlink">
     <w:name w:val="Hyperlink"/>
     <w:rPr>
       <w:u w:val="single"/>
     </w:rPr>
   </w:style>
-  <w:style w:type="table" w:customStyle="1" w:styleId="TableNormal">
-    <w:name w:val="Table Normal"/>
+  <w:style w:type="table" w:customStyle="1" w:styleId="TableNormal1">
+    <w:name w:val="Table Normal1"/>
     <w:tblPr>
       <w:tblInd w:w="0" w:type="dxa"/>
       <w:tblCellMar>
@@ -11044,7 +12009,7 @@
       </w:tblCellMar>
     </w:tblPr>
   </w:style>
-  <w:style w:type="paragraph" w:customStyle="1" w:styleId="a4">
+  <w:style w:type="paragraph" w:customStyle="1" w:styleId="a">
     <w:name w:val="页眉与页脚"/>
     <w:pPr>
       <w:tabs>
@@ -11058,7 +12023,7 @@
       <w:szCs w:val="24"/>
     </w:rPr>
   </w:style>
-  <w:style w:type="paragraph" w:styleId="a5">
+  <w:style w:type="paragraph" w:styleId="NoSpacing">
     <w:name w:val="No Spacing"/>
     <w:pPr>
       <w:widowControl w:val="0"/>
@@ -11072,9 +12037,9 @@
       <w:u w:color="000000"/>
     </w:rPr>
   </w:style>
-  <w:style w:type="paragraph" w:styleId="TOC">
+  <w:style w:type="paragraph" w:styleId="TOCHeading">
     <w:name w:val="TOC Heading"/>
-    <w:next w:val="a"/>
+    <w:next w:val="Normal"/>
     <w:pPr>
       <w:keepNext/>
       <w:keepLines/>
@@ -11134,10 +12099,10 @@
       </w:numPr>
     </w:pPr>
   </w:style>
-  <w:style w:type="paragraph" w:styleId="a6">
+  <w:style w:type="paragraph" w:styleId="Header">
     <w:name w:val="header"/>
-    <w:basedOn w:val="a"/>
-    <w:link w:val="a7"/>
+    <w:basedOn w:val="Normal"/>
+    <w:link w:val="HeaderChar"/>
     <w:uiPriority w:val="99"/>
     <w:unhideWhenUsed/>
     <w:rsid w:val="007852C7"/>
@@ -11157,10 +12122,10 @@
       <w:szCs w:val="18"/>
     </w:rPr>
   </w:style>
-  <w:style w:type="character" w:customStyle="1" w:styleId="a7">
-    <w:name w:val="页眉 字符"/>
-    <w:basedOn w:val="a0"/>
-    <w:link w:val="a6"/>
+  <w:style w:type="character" w:customStyle="1" w:styleId="HeaderChar">
+    <w:name w:val="Header Char"/>
+    <w:basedOn w:val="DefaultParagraphFont"/>
+    <w:link w:val="Header"/>
     <w:uiPriority w:val="99"/>
     <w:rsid w:val="007852C7"/>
     <w:rPr>
@@ -11172,10 +12137,10 @@
       <w:u w:color="000000"/>
     </w:rPr>
   </w:style>
-  <w:style w:type="paragraph" w:styleId="a8">
+  <w:style w:type="paragraph" w:styleId="Footer">
     <w:name w:val="footer"/>
-    <w:basedOn w:val="a"/>
-    <w:link w:val="a9"/>
+    <w:basedOn w:val="Normal"/>
+    <w:link w:val="FooterChar"/>
     <w:uiPriority w:val="99"/>
     <w:unhideWhenUsed/>
     <w:rsid w:val="007852C7"/>
@@ -11192,10 +12157,10 @@
       <w:szCs w:val="18"/>
     </w:rPr>
   </w:style>
-  <w:style w:type="character" w:customStyle="1" w:styleId="a9">
-    <w:name w:val="页脚 字符"/>
-    <w:basedOn w:val="a0"/>
-    <w:link w:val="a8"/>
+  <w:style w:type="character" w:customStyle="1" w:styleId="FooterChar">
+    <w:name w:val="Footer Char"/>
+    <w:basedOn w:val="DefaultParagraphFont"/>
+    <w:link w:val="Footer"/>
     <w:uiPriority w:val="99"/>
     <w:rsid w:val="007852C7"/>
     <w:rPr>
@@ -11207,10 +12172,10 @@
       <w:u w:color="000000"/>
     </w:rPr>
   </w:style>
-  <w:style w:type="character" w:customStyle="1" w:styleId="30">
-    <w:name w:val="标题 3 字符"/>
-    <w:basedOn w:val="a0"/>
-    <w:link w:val="3"/>
+  <w:style w:type="character" w:customStyle="1" w:styleId="Heading3Char">
+    <w:name w:val="Heading 3 Char"/>
+    <w:basedOn w:val="DefaultParagraphFont"/>
+    <w:link w:val="Heading3"/>
     <w:uiPriority w:val="9"/>
     <w:rsid w:val="007852C7"/>
     <w:rPr>
@@ -11224,10 +12189,10 @@
       <w:u w:color="000000"/>
     </w:rPr>
   </w:style>
-  <w:style w:type="character" w:customStyle="1" w:styleId="40">
-    <w:name w:val="标题 4 字符"/>
-    <w:basedOn w:val="a0"/>
-    <w:link w:val="4"/>
+  <w:style w:type="character" w:customStyle="1" w:styleId="Heading4Char">
+    <w:name w:val="Heading 4 Char"/>
+    <w:basedOn w:val="DefaultParagraphFont"/>
+    <w:link w:val="Heading4"/>
     <w:uiPriority w:val="9"/>
     <w:rsid w:val="007810F2"/>
     <w:rPr>
@@ -11241,12 +12206,13 @@
       <w:u w:color="000000"/>
     </w:rPr>
   </w:style>
-  <w:style w:type="table" w:styleId="aa">
+  <w:style w:type="table" w:styleId="TableGrid">
     <w:name w:val="Table Grid"/>
-    <w:basedOn w:val="a1"/>
+    <w:basedOn w:val="TableNormal"/>
     <w:uiPriority w:val="39"/>
     <w:rsid w:val="00AA29E0"/>
     <w:tblPr>
+      <w:tblInd w:w="0" w:type="dxa"/>
       <w:tblBorders>
         <w:top w:val="single" w:sz="4" w:space="0" w:color="auto"/>
         <w:left w:val="single" w:sz="4" w:space="0" w:color="auto"/>
@@ -11255,12 +12221,18 @@
         <w:insideH w:val="single" w:sz="4" w:space="0" w:color="auto"/>
         <w:insideV w:val="single" w:sz="4" w:space="0" w:color="auto"/>
       </w:tblBorders>
+      <w:tblCellMar>
+        <w:top w:w="0" w:type="dxa"/>
+        <w:left w:w="108" w:type="dxa"/>
+        <w:bottom w:w="0" w:type="dxa"/>
+        <w:right w:w="108" w:type="dxa"/>
+      </w:tblCellMar>
     </w:tblPr>
   </w:style>
-  <w:style w:type="paragraph" w:styleId="ab">
+  <w:style w:type="paragraph" w:styleId="FootnoteText">
     <w:name w:val="footnote text"/>
-    <w:basedOn w:val="a"/>
-    <w:link w:val="ac"/>
+    <w:basedOn w:val="Normal"/>
+    <w:link w:val="FootnoteTextChar"/>
     <w:uiPriority w:val="99"/>
     <w:semiHidden/>
     <w:unhideWhenUsed/>
@@ -11274,10 +12246,10 @@
       <w:szCs w:val="18"/>
     </w:rPr>
   </w:style>
-  <w:style w:type="character" w:customStyle="1" w:styleId="ac">
-    <w:name w:val="脚注文本 字符"/>
-    <w:basedOn w:val="a0"/>
-    <w:link w:val="ab"/>
+  <w:style w:type="character" w:customStyle="1" w:styleId="FootnoteTextChar">
+    <w:name w:val="Footnote Text Char"/>
+    <w:basedOn w:val="DefaultParagraphFont"/>
+    <w:link w:val="FootnoteText"/>
     <w:uiPriority w:val="99"/>
     <w:semiHidden/>
     <w:rsid w:val="00E6090C"/>
@@ -11290,9 +12262,9 @@
       <w:u w:color="000000"/>
     </w:rPr>
   </w:style>
-  <w:style w:type="character" w:styleId="ad">
+  <w:style w:type="character" w:styleId="FootnoteReference">
     <w:name w:val="footnote reference"/>
-    <w:basedOn w:val="a0"/>
+    <w:basedOn w:val="DefaultParagraphFont"/>
     <w:uiPriority w:val="99"/>
     <w:semiHidden/>
     <w:unhideWhenUsed/>
@@ -11300,6 +12272,17 @@
     <w:rPr>
       <w:vertAlign w:val="superscript"/>
     </w:rPr>
+  </w:style>
+  <w:style w:type="paragraph" w:styleId="ListParagraph">
+    <w:name w:val="List Paragraph"/>
+    <w:basedOn w:val="Normal"/>
+    <w:uiPriority w:val="34"/>
+    <w:qFormat/>
+    <w:rsid w:val="001B1DEF"/>
+    <w:pPr>
+      <w:ind w:left="720"/>
+      <w:contextualSpacing/>
+    </w:pPr>
   </w:style>
 </w:styles>
 </file>
@@ -12375,4 +13358,16 @@
   </a:objectDefaults>
   <a:extraClrSchemeLst/>
 </a:theme>
+</file>
+
+<file path=customXml/item1.xml><?xml version="1.0" encoding="utf-8"?>
+<b:Sources xmlns:b="http://schemas.openxmlformats.org/officeDocument/2006/bibliography" xmlns="http://schemas.openxmlformats.org/officeDocument/2006/bibliography" SelectedStyle="/GostTitle.XSL" StyleName="GOST - Title Sort"/>
+</file>
+
+<file path=customXml/itemProps1.xml><?xml version="1.0" encoding="utf-8"?>
+<ds:datastoreItem xmlns:ds="http://schemas.openxmlformats.org/officeDocument/2006/customXml" ds:itemID="{F1000AB4-73DB-8C45-909F-925B02E62E70}">
+  <ds:schemaRefs>
+    <ds:schemaRef ds:uri="http://schemas.openxmlformats.org/officeDocument/2006/bibliography"/>
+  </ds:schemaRefs>
+</ds:datastoreItem>
 </file>
</xml_diff>

<commit_message>
minor change in test report
</commit_message>
<xml_diff>
--- a/doc/测试报告.docx
+++ b/doc/测试报告.docx
@@ -4146,54 +4146,53 @@
       <w:pPr>
         <w:pStyle w:val="3"/>
         <w:rPr>
+          <w:lang w:eastAsia="zh-TW"/>
+        </w:rPr>
+      </w:pPr>
+      <w:r>
+        <w:rPr>
+          <w:lang w:val="zh-CN" w:eastAsia="zh-TW"/>
+        </w:rPr>
+        <w:t>4.1.2 覆盖分析</w:t>
+      </w:r>
+    </w:p>
+    <w:p>
+      <w:pPr>
+        <w:rPr>
+          <w:sz w:val="24"/>
+          <w:szCs w:val="24"/>
+          <w:lang w:val="zh-TW" w:eastAsia="zh-TW"/>
+        </w:rPr>
+      </w:pPr>
+      <w:r>
+        <w:rPr>
+          <w:lang w:val="zh-CN" w:eastAsia="zh-TW"/>
+        </w:rPr>
+        <w:tab/>
+      </w:r>
+      <w:r>
+        <w:rPr>
+          <w:sz w:val="24"/>
+          <w:szCs w:val="24"/>
+          <w:lang w:val="zh-TW" w:eastAsia="zh-TW"/>
+        </w:rPr>
+        <w:t>利用Jest+Enzyme对于每个React Component进行正确性测试</w:t>
+      </w:r>
+      <w:r>
+        <w:rPr>
           <w:rFonts w:hint="eastAsia"/>
-        </w:rPr>
-      </w:pPr>
-      <w:r>
-        <w:rPr>
-          <w:lang w:val="zh-CN" w:eastAsia="zh-TW"/>
-        </w:rPr>
-        <w:t>4.1.2 覆盖分析</w:t>
-      </w:r>
-    </w:p>
-    <w:p>
-      <w:pPr>
+          <w:sz w:val="24"/>
+          <w:szCs w:val="24"/>
+          <w:lang w:val="zh-TW" w:eastAsia="zh-TW"/>
+        </w:rPr>
+        <w:t>。</w:t>
+      </w:r>
+      <w:r>
         <w:rPr>
           <w:rFonts w:hint="eastAsia"/>
           <w:sz w:val="24"/>
           <w:szCs w:val="24"/>
-          <w:lang w:val="zh-TW"/>
-        </w:rPr>
-      </w:pPr>
-      <w:r>
-        <w:rPr>
-          <w:lang w:val="zh-CN" w:eastAsia="zh-TW"/>
-        </w:rPr>
-        <w:tab/>
-      </w:r>
-      <w:r>
-        <w:rPr>
-          <w:sz w:val="24"/>
-          <w:szCs w:val="24"/>
-          <w:lang w:val="zh-TW" w:eastAsia="zh-TW"/>
-        </w:rPr>
-        <w:t>利用Jest+Enzyme对于每个React Component进行正确性测试</w:t>
-      </w:r>
-      <w:r>
-        <w:rPr>
-          <w:rFonts w:hint="eastAsia"/>
-          <w:sz w:val="24"/>
-          <w:szCs w:val="24"/>
-          <w:lang w:val="zh-TW" w:eastAsia="zh-TW"/>
-        </w:rPr>
-        <w:t>。</w:t>
-      </w:r>
-      <w:r>
-        <w:rPr>
-          <w:rFonts w:hint="eastAsia"/>
-          <w:sz w:val="24"/>
-          <w:szCs w:val="24"/>
-          <w:lang w:val="zh-TW"/>
+          <w:lang w:val="zh-TW" w:eastAsia="zh-TW"/>
         </w:rPr>
         <w:t>覆盖率如下表所示。</w:t>
       </w:r>
@@ -4226,7 +4225,7 @@
                 <w:bar w:val="none" w:sz="0" w:color="auto"/>
               </w:pBdr>
               <w:rPr>
-                <w:rFonts w:eastAsia="PMingLiU" w:hint="eastAsia"/>
+                <w:rFonts w:eastAsia="PMingLiU"/>
                 <w:lang w:eastAsia="zh-TW"/>
               </w:rPr>
             </w:pPr>
@@ -4269,7 +4268,7 @@
                 <w:bar w:val="none" w:sz="0" w:color="auto"/>
               </w:pBdr>
               <w:rPr>
-                <w:rFonts w:eastAsiaTheme="minorEastAsia" w:hint="eastAsia"/>
+                <w:rFonts w:eastAsiaTheme="minorEastAsia"/>
               </w:rPr>
             </w:pPr>
             <w:r>
@@ -4301,7 +4300,7 @@
                 <w:bar w:val="none" w:sz="0" w:color="auto"/>
               </w:pBdr>
               <w:rPr>
-                <w:rFonts w:eastAsiaTheme="minorEastAsia" w:hint="eastAsia"/>
+                <w:rFonts w:eastAsiaTheme="minorEastAsia"/>
               </w:rPr>
             </w:pPr>
             <w:r>
@@ -4341,7 +4340,7 @@
                 <w:bar w:val="none" w:sz="0" w:color="auto"/>
               </w:pBdr>
               <w:rPr>
-                <w:rFonts w:eastAsiaTheme="minorEastAsia" w:hint="eastAsia"/>
+                <w:rFonts w:eastAsiaTheme="minorEastAsia"/>
               </w:rPr>
             </w:pPr>
             <w:r>
@@ -4375,7 +4374,7 @@
                 <w:bar w:val="none" w:sz="0" w:color="auto"/>
               </w:pBdr>
               <w:rPr>
-                <w:rFonts w:eastAsiaTheme="minorEastAsia" w:hint="eastAsia"/>
+                <w:rFonts w:eastAsiaTheme="minorEastAsia"/>
               </w:rPr>
             </w:pPr>
             <w:r>
@@ -4401,7 +4400,7 @@
                 <w:bar w:val="none" w:sz="0" w:color="auto"/>
               </w:pBdr>
               <w:rPr>
-                <w:rFonts w:eastAsiaTheme="minorEastAsia" w:hint="eastAsia"/>
+                <w:rFonts w:eastAsiaTheme="minorEastAsia"/>
               </w:rPr>
             </w:pPr>
             <w:r>
@@ -4427,7 +4426,7 @@
                 <w:bar w:val="none" w:sz="0" w:color="auto"/>
               </w:pBdr>
               <w:rPr>
-                <w:rFonts w:eastAsiaTheme="minorEastAsia" w:hint="eastAsia"/>
+                <w:rFonts w:eastAsiaTheme="minorEastAsia"/>
               </w:rPr>
             </w:pPr>
             <w:r>
@@ -4453,7 +4452,7 @@
                 <w:bar w:val="none" w:sz="0" w:color="auto"/>
               </w:pBdr>
               <w:rPr>
-                <w:rFonts w:eastAsiaTheme="minorEastAsia" w:hint="eastAsia"/>
+                <w:rFonts w:eastAsiaTheme="minorEastAsia"/>
               </w:rPr>
             </w:pPr>
             <w:r>
@@ -4469,17 +4468,17 @@
     <w:p>
       <w:pPr>
         <w:rPr>
-          <w:rFonts w:eastAsia="PMingLiU" w:hint="eastAsia"/>
-          <w:sz w:val="24"/>
-          <w:szCs w:val="24"/>
-          <w:lang w:val="zh-TW" w:eastAsia="zh-TW"/>
-        </w:rPr>
-      </w:pPr>
-    </w:p>
-    <w:p>
-      <w:pPr>
-        <w:rPr>
-          <w:rFonts w:eastAsia="PMingLiU" w:hint="eastAsia"/>
+          <w:rFonts w:eastAsia="PMingLiU"/>
+          <w:sz w:val="24"/>
+          <w:szCs w:val="24"/>
+          <w:lang w:val="zh-TW" w:eastAsia="zh-TW"/>
+        </w:rPr>
+      </w:pPr>
+    </w:p>
+    <w:p>
+      <w:pPr>
+        <w:rPr>
+          <w:rFonts w:eastAsia="PMingLiU"/>
           <w:sz w:val="24"/>
           <w:szCs w:val="24"/>
           <w:lang w:val="zh-TW" w:eastAsia="zh-TW"/>
@@ -4550,7 +4549,7 @@
                 <w:bar w:val="none" w:sz="0" w:color="auto"/>
               </w:pBdr>
               <w:rPr>
-                <w:rFonts w:eastAsia="PMingLiU" w:hint="eastAsia"/>
+                <w:rFonts w:eastAsia="PMingLiU"/>
                 <w:lang w:eastAsia="zh-TW"/>
               </w:rPr>
             </w:pPr>
@@ -4593,7 +4592,7 @@
                 <w:bar w:val="none" w:sz="0" w:color="auto"/>
               </w:pBdr>
               <w:rPr>
-                <w:rFonts w:eastAsiaTheme="minorEastAsia" w:hint="eastAsia"/>
+                <w:rFonts w:eastAsiaTheme="minorEastAsia"/>
               </w:rPr>
             </w:pPr>
             <w:r>
@@ -4625,7 +4624,7 @@
                 <w:bar w:val="none" w:sz="0" w:color="auto"/>
               </w:pBdr>
               <w:rPr>
-                <w:rFonts w:eastAsiaTheme="minorEastAsia" w:hint="eastAsia"/>
+                <w:rFonts w:eastAsiaTheme="minorEastAsia"/>
               </w:rPr>
             </w:pPr>
             <w:r>
@@ -4665,7 +4664,7 @@
                 <w:bar w:val="none" w:sz="0" w:color="auto"/>
               </w:pBdr>
               <w:rPr>
-                <w:rFonts w:eastAsiaTheme="minorEastAsia" w:hint="eastAsia"/>
+                <w:rFonts w:eastAsiaTheme="minorEastAsia"/>
               </w:rPr>
             </w:pPr>
             <w:r>
@@ -4699,7 +4698,7 @@
                 <w:bar w:val="none" w:sz="0" w:color="auto"/>
               </w:pBdr>
               <w:rPr>
-                <w:rFonts w:eastAsiaTheme="minorEastAsia" w:hint="eastAsia"/>
+                <w:rFonts w:eastAsiaTheme="minorEastAsia"/>
               </w:rPr>
             </w:pPr>
             <w:r>
@@ -4731,7 +4730,7 @@
                 <w:bar w:val="none" w:sz="0" w:color="auto"/>
               </w:pBdr>
               <w:rPr>
-                <w:rFonts w:eastAsiaTheme="minorEastAsia" w:hint="eastAsia"/>
+                <w:rFonts w:eastAsiaTheme="minorEastAsia"/>
               </w:rPr>
             </w:pPr>
             <w:r>
@@ -4763,7 +4762,7 @@
                 <w:bar w:val="none" w:sz="0" w:color="auto"/>
               </w:pBdr>
               <w:rPr>
-                <w:rFonts w:eastAsiaTheme="minorEastAsia" w:hint="eastAsia"/>
+                <w:rFonts w:eastAsiaTheme="minorEastAsia"/>
               </w:rPr>
             </w:pPr>
             <w:r>
@@ -4795,7 +4794,7 @@
                 <w:bar w:val="none" w:sz="0" w:color="auto"/>
               </w:pBdr>
               <w:rPr>
-                <w:rFonts w:eastAsiaTheme="minorEastAsia" w:hint="eastAsia"/>
+                <w:rFonts w:eastAsiaTheme="minorEastAsia"/>
               </w:rPr>
             </w:pPr>
             <w:r>
@@ -4817,7 +4816,7 @@
     <w:p>
       <w:pPr>
         <w:rPr>
-          <w:rFonts w:eastAsia="PMingLiU" w:hint="eastAsia"/>
+          <w:rFonts w:eastAsia="PMingLiU"/>
           <w:lang w:eastAsia="zh-TW"/>
         </w:rPr>
       </w:pPr>
@@ -4999,6 +4998,67 @@
       </w:r>
     </w:p>
     <w:p>
+      <w:r>
+        <w:rPr>
+          <w:noProof/>
+        </w:rPr>
+        <w:drawing>
+          <wp:anchor distT="152400" distB="152400" distL="152400" distR="152400" simplePos="0" relativeHeight="251665408" behindDoc="0" locked="0" layoutInCell="1" allowOverlap="1">
+            <wp:simplePos x="0" y="0"/>
+            <wp:positionH relativeFrom="margin">
+              <wp:posOffset>2466975</wp:posOffset>
+            </wp:positionH>
+            <wp:positionV relativeFrom="line">
+              <wp:posOffset>4733290</wp:posOffset>
+            </wp:positionV>
+            <wp:extent cx="2286000" cy="2350135"/>
+            <wp:effectExtent l="0" t="0" r="0" b="0"/>
+            <wp:wrapTopAndBottom distT="152400" distB="152400"/>
+            <wp:docPr id="1073741828" name="officeArt object"/>
+            <wp:cNvGraphicFramePr/>
+            <a:graphic xmlns:a="http://schemas.openxmlformats.org/drawingml/2006/main">
+              <a:graphicData uri="http://schemas.openxmlformats.org/drawingml/2006/picture">
+                <pic:pic xmlns:pic="http://schemas.openxmlformats.org/drawingml/2006/picture">
+                  <pic:nvPicPr>
+                    <pic:cNvPr id="1073741828" name="pasted-image.png"/>
+                    <pic:cNvPicPr>
+                      <a:picLocks noChangeAspect="1"/>
+                    </pic:cNvPicPr>
+                  </pic:nvPicPr>
+                  <pic:blipFill>
+                    <a:blip r:embed="rId7">
+                      <a:extLst/>
+                    </a:blip>
+                    <a:stretch>
+                      <a:fillRect/>
+                    </a:stretch>
+                  </pic:blipFill>
+                  <pic:spPr>
+                    <a:xfrm>
+                      <a:off x="0" y="0"/>
+                      <a:ext cx="2286000" cy="2350135"/>
+                    </a:xfrm>
+                    <a:prstGeom prst="rect">
+                      <a:avLst/>
+                    </a:prstGeom>
+                    <a:ln w="12700" cap="flat">
+                      <a:noFill/>
+                      <a:miter lim="400000"/>
+                    </a:ln>
+                    <a:effectLst/>
+                  </pic:spPr>
+                </pic:pic>
+              </a:graphicData>
+            </a:graphic>
+            <wp14:sizeRelH relativeFrom="margin">
+              <wp14:pctWidth>0</wp14:pctWidth>
+            </wp14:sizeRelH>
+            <wp14:sizeRelV relativeFrom="margin">
+              <wp14:pctHeight>0</wp14:pctHeight>
+            </wp14:sizeRelV>
+          </wp:anchor>
+        </w:drawing>
+      </w:r>
       <w:r>
         <w:rPr>
           <w:sz w:val="24"/>
@@ -5044,7 +5104,7 @@
                     </pic:cNvPicPr>
                   </pic:nvPicPr>
                   <pic:blipFill>
-                    <a:blip r:embed="rId7">
+                    <a:blip r:embed="rId8">
                       <a:extLst/>
                     </a:blip>
                     <a:stretch>
@@ -5107,7 +5167,7 @@
                     </pic:cNvPicPr>
                   </pic:nvPicPr>
                   <pic:blipFill>
-                    <a:blip r:embed="rId8">
+                    <a:blip r:embed="rId9">
                       <a:extLst/>
                     </a:blip>
                     <a:stretch>
@@ -5118,61 +5178,6 @@
                     <a:xfrm>
                       <a:off x="0" y="0"/>
                       <a:ext cx="5270500" cy="2545703"/>
-                    </a:xfrm>
-                    <a:prstGeom prst="rect">
-                      <a:avLst/>
-                    </a:prstGeom>
-                    <a:ln w="12700" cap="flat">
-                      <a:noFill/>
-                      <a:miter lim="400000"/>
-                    </a:ln>
-                    <a:effectLst/>
-                  </pic:spPr>
-                </pic:pic>
-              </a:graphicData>
-            </a:graphic>
-          </wp:anchor>
-        </w:drawing>
-      </w:r>
-      <w:r>
-        <w:rPr>
-          <w:noProof/>
-        </w:rPr>
-        <w:drawing>
-          <wp:anchor distT="152400" distB="152400" distL="152400" distR="152400" simplePos="0" relativeHeight="251665408" behindDoc="0" locked="0" layoutInCell="1" allowOverlap="1">
-            <wp:simplePos x="0" y="0"/>
-            <wp:positionH relativeFrom="margin">
-              <wp:posOffset>1144244</wp:posOffset>
-            </wp:positionH>
-            <wp:positionV relativeFrom="line">
-              <wp:posOffset>5454725</wp:posOffset>
-            </wp:positionV>
-            <wp:extent cx="2969311" cy="3045643"/>
-            <wp:effectExtent l="0" t="0" r="0" b="0"/>
-            <wp:wrapTopAndBottom distT="152400" distB="152400"/>
-            <wp:docPr id="1073741828" name="officeArt object"/>
-            <wp:cNvGraphicFramePr/>
-            <a:graphic xmlns:a="http://schemas.openxmlformats.org/drawingml/2006/main">
-              <a:graphicData uri="http://schemas.openxmlformats.org/drawingml/2006/picture">
-                <pic:pic xmlns:pic="http://schemas.openxmlformats.org/drawingml/2006/picture">
-                  <pic:nvPicPr>
-                    <pic:cNvPr id="1073741828" name="pasted-image.png"/>
-                    <pic:cNvPicPr>
-                      <a:picLocks noChangeAspect="1"/>
-                    </pic:cNvPicPr>
-                  </pic:nvPicPr>
-                  <pic:blipFill>
-                    <a:blip r:embed="rId9">
-                      <a:extLst/>
-                    </a:blip>
-                    <a:stretch>
-                      <a:fillRect/>
-                    </a:stretch>
-                  </pic:blipFill>
-                  <pic:spPr>
-                    <a:xfrm>
-                      <a:off x="0" y="0"/>
-                      <a:ext cx="2969311" cy="3045643"/>
                     </a:xfrm>
                     <a:prstGeom prst="rect">
                       <a:avLst/>
@@ -8874,7 +8879,6 @@
                 <w:bar w:val="none" w:sz="0" w:color="auto"/>
               </w:pBdr>
               <w:rPr>
-                <w:rFonts w:hint="eastAsia"/>
                 <w:sz w:val="24"/>
                 <w:szCs w:val="24"/>
                 <w:lang w:val="zh-CN"/>
@@ -8906,7 +8910,6 @@
                 <w:bar w:val="none" w:sz="0" w:color="auto"/>
               </w:pBdr>
               <w:rPr>
-                <w:rFonts w:hint="eastAsia"/>
                 <w:sz w:val="24"/>
                 <w:szCs w:val="24"/>
                 <w:lang w:val="zh-CN"/>
@@ -8938,7 +8941,6 @@
                 <w:bar w:val="none" w:sz="0" w:color="auto"/>
               </w:pBdr>
               <w:rPr>
-                <w:rFonts w:hint="eastAsia"/>
                 <w:sz w:val="24"/>
                 <w:szCs w:val="24"/>
                 <w:lang w:val="zh-CN"/>
@@ -8970,7 +8972,6 @@
                 <w:bar w:val="none" w:sz="0" w:color="auto"/>
               </w:pBdr>
               <w:rPr>
-                <w:rFonts w:hint="eastAsia"/>
                 <w:sz w:val="24"/>
                 <w:szCs w:val="24"/>
                 <w:lang w:val="zh-CN"/>
@@ -9004,7 +9005,6 @@
                 <w:bar w:val="none" w:sz="0" w:color="auto"/>
               </w:pBdr>
               <w:rPr>
-                <w:rFonts w:hint="eastAsia"/>
                 <w:sz w:val="24"/>
                 <w:szCs w:val="24"/>
                 <w:lang w:val="zh-CN"/>
@@ -9036,7 +9036,6 @@
                 <w:bar w:val="none" w:sz="0" w:color="auto"/>
               </w:pBdr>
               <w:rPr>
-                <w:rFonts w:hint="eastAsia"/>
                 <w:sz w:val="24"/>
                 <w:szCs w:val="24"/>
                 <w:lang w:val="zh-CN"/>
@@ -9068,7 +9067,6 @@
                 <w:bar w:val="none" w:sz="0" w:color="auto"/>
               </w:pBdr>
               <w:rPr>
-                <w:rFonts w:hint="eastAsia"/>
                 <w:sz w:val="24"/>
                 <w:szCs w:val="24"/>
                 <w:lang w:val="zh-CN"/>
@@ -9100,7 +9098,6 @@
                 <w:bar w:val="none" w:sz="0" w:color="auto"/>
               </w:pBdr>
               <w:rPr>
-                <w:rFonts w:hint="eastAsia"/>
                 <w:sz w:val="24"/>
                 <w:szCs w:val="24"/>
                 <w:lang w:val="zh-CN"/>
@@ -9134,7 +9131,6 @@
                 <w:bar w:val="none" w:sz="0" w:color="auto"/>
               </w:pBdr>
               <w:rPr>
-                <w:rFonts w:hint="eastAsia"/>
                 <w:sz w:val="24"/>
                 <w:szCs w:val="24"/>
                 <w:lang w:val="zh-CN"/>
@@ -9166,7 +9162,6 @@
                 <w:bar w:val="none" w:sz="0" w:color="auto"/>
               </w:pBdr>
               <w:rPr>
-                <w:rFonts w:hint="eastAsia"/>
                 <w:sz w:val="24"/>
                 <w:szCs w:val="24"/>
                 <w:lang w:val="zh-CN"/>
@@ -9198,7 +9193,6 @@
                 <w:bar w:val="none" w:sz="0" w:color="auto"/>
               </w:pBdr>
               <w:rPr>
-                <w:rFonts w:hint="eastAsia"/>
                 <w:sz w:val="24"/>
                 <w:szCs w:val="24"/>
                 <w:lang w:val="zh-CN"/>
@@ -9230,7 +9224,6 @@
                 <w:bar w:val="none" w:sz="0" w:color="auto"/>
               </w:pBdr>
               <w:rPr>
-                <w:rFonts w:hint="eastAsia"/>
                 <w:sz w:val="24"/>
                 <w:szCs w:val="24"/>
                 <w:lang w:val="zh-CN"/>
@@ -9264,7 +9257,6 @@
                 <w:bar w:val="none" w:sz="0" w:color="auto"/>
               </w:pBdr>
               <w:rPr>
-                <w:rFonts w:hint="eastAsia"/>
                 <w:sz w:val="24"/>
                 <w:szCs w:val="24"/>
                 <w:lang w:val="zh-CN"/>
@@ -9296,7 +9288,6 @@
                 <w:bar w:val="none" w:sz="0" w:color="auto"/>
               </w:pBdr>
               <w:rPr>
-                <w:rFonts w:hint="eastAsia"/>
                 <w:sz w:val="24"/>
                 <w:szCs w:val="24"/>
                 <w:lang w:val="zh-CN"/>
@@ -9328,7 +9319,6 @@
                 <w:bar w:val="none" w:sz="0" w:color="auto"/>
               </w:pBdr>
               <w:rPr>
-                <w:rFonts w:hint="eastAsia"/>
                 <w:sz w:val="24"/>
                 <w:szCs w:val="24"/>
                 <w:lang w:val="zh-CN"/>
@@ -9360,7 +9350,6 @@
                 <w:bar w:val="none" w:sz="0" w:color="auto"/>
               </w:pBdr>
               <w:rPr>
-                <w:rFonts w:hint="eastAsia"/>
                 <w:sz w:val="24"/>
                 <w:szCs w:val="24"/>
                 <w:lang w:val="zh-CN"/>
@@ -9435,20 +9424,39 @@
     <w:p>
       <w:pPr>
         <w:rPr>
+          <w:sz w:val="24"/>
+          <w:szCs w:val="24"/>
+          <w:lang w:val="zh-CN"/>
+        </w:rPr>
+      </w:pPr>
+      <w:r>
+        <w:rPr>
+          <w:sz w:val="24"/>
+          <w:szCs w:val="24"/>
+          <w:lang w:val="zh-CN"/>
+        </w:rPr>
+        <w:tab/>
+      </w:r>
+      <w:r>
+        <w:rPr>
           <w:rFonts w:hint="eastAsia"/>
           <w:sz w:val="24"/>
           <w:szCs w:val="24"/>
           <w:lang w:val="zh-CN"/>
         </w:rPr>
-      </w:pPr>
-      <w:r>
-        <w:rPr>
+        <w:t>图片加载：由于某些图片是</w:t>
+      </w:r>
+      <w:proofErr w:type="gramStart"/>
+      <w:r>
+        <w:rPr>
+          <w:rFonts w:hint="eastAsia"/>
           <w:sz w:val="24"/>
           <w:szCs w:val="24"/>
           <w:lang w:val="zh-CN"/>
         </w:rPr>
-        <w:tab/>
-      </w:r>
+        <w:t>用谷歌搜索</w:t>
+      </w:r>
+      <w:proofErr w:type="gramEnd"/>
       <w:r>
         <w:rPr>
           <w:rFonts w:hint="eastAsia"/>
@@ -9456,26 +9464,6 @@
           <w:szCs w:val="24"/>
           <w:lang w:val="zh-CN"/>
         </w:rPr>
-        <w:t>图片加载：由于某些图片是</w:t>
-      </w:r>
-      <w:proofErr w:type="gramStart"/>
-      <w:r>
-        <w:rPr>
-          <w:rFonts w:hint="eastAsia"/>
-          <w:sz w:val="24"/>
-          <w:szCs w:val="24"/>
-          <w:lang w:val="zh-CN"/>
-        </w:rPr>
-        <w:t>用谷歌搜索</w:t>
-      </w:r>
-      <w:proofErr w:type="gramEnd"/>
-      <w:r>
-        <w:rPr>
-          <w:rFonts w:hint="eastAsia"/>
-          <w:sz w:val="24"/>
-          <w:szCs w:val="24"/>
-          <w:lang w:val="zh-CN"/>
-        </w:rPr>
         <w:t>得到，图片存储于国外CDN，不挂全局代理就无法访问到。实际进入生产环境后采用国内CDN即可</w:t>
       </w:r>
     </w:p>
@@ -9490,7 +9478,9 @@
       <w:r>
         <w:t>缺陷统计与分析</w:t>
       </w:r>
+      <w:bookmarkStart w:id="21" w:name="_GoBack"/>
       <w:bookmarkEnd w:id="20"/>
+      <w:bookmarkEnd w:id="21"/>
     </w:p>
     <w:p>
       <w:pPr>
@@ -9756,179 +9746,257 @@
       <w:pPr>
         <w:pStyle w:val="2"/>
       </w:pPr>
-      <w:bookmarkStart w:id="21" w:name="_Toc19"/>
+      <w:bookmarkStart w:id="22" w:name="_Toc19"/>
       <w:r>
         <w:t>4.5</w:t>
       </w:r>
       <w:r>
         <w:t>测试结论与建议</w:t>
       </w:r>
-      <w:bookmarkEnd w:id="21"/>
-    </w:p>
-    <w:p>
-      <w:pPr>
+      <w:bookmarkEnd w:id="22"/>
+    </w:p>
+    <w:p>
+      <w:pPr>
+        <w:rPr>
+          <w:sz w:val="24"/>
+          <w:szCs w:val="24"/>
+        </w:rPr>
+      </w:pPr>
+      <w:r>
+        <w:rPr>
+          <w:sz w:val="24"/>
+          <w:szCs w:val="24"/>
+        </w:rPr>
+        <w:tab/>
+      </w:r>
+      <w:r>
         <w:rPr>
           <w:rFonts w:hint="eastAsia"/>
-        </w:rPr>
-      </w:pPr>
-      <w:r>
+          <w:sz w:val="24"/>
+          <w:szCs w:val="24"/>
+        </w:rPr>
+        <w:t>本次迭代功能基本实现，并且将相关服务实际部署于服务器上，进行了单元测试、集成测试、压力测试、兼容性测试等。</w:t>
+      </w:r>
+    </w:p>
+    <w:p>
+      <w:pPr>
+        <w:rPr>
+          <w:sz w:val="24"/>
+          <w:szCs w:val="24"/>
+        </w:rPr>
+      </w:pPr>
+      <w:r>
+        <w:rPr>
+          <w:sz w:val="24"/>
+          <w:szCs w:val="24"/>
+        </w:rPr>
         <w:tab/>
       </w:r>
       <w:r>
         <w:rPr>
           <w:rFonts w:hint="eastAsia"/>
-        </w:rPr>
-        <w:t>本次迭代功能基本实现，并且将相关服务实际部署于服务器上，进行了单元测试、集成测试、压力测试、兼容性测试等。</w:t>
-      </w:r>
-    </w:p>
-    <w:p>
-      <w:r>
+          <w:sz w:val="24"/>
+          <w:szCs w:val="24"/>
+        </w:rPr>
+        <w:t>单元测试保证了前端代码的正确性以及修改代码能够及时发现错误。</w:t>
+      </w:r>
+      <w:r>
+        <w:rPr>
+          <w:rFonts w:hint="eastAsia"/>
+          <w:sz w:val="24"/>
+          <w:szCs w:val="24"/>
+        </w:rPr>
+        <w:t>但是由于使用了视频、画布、截图框等，有很多代码难以通过自动化代码测试，而需要通过肉眼观察进行测试。同时大量使用</w:t>
+      </w:r>
+      <w:proofErr w:type="spellStart"/>
+      <w:r>
+        <w:rPr>
+          <w:rFonts w:hint="eastAsia"/>
+          <w:sz w:val="24"/>
+          <w:szCs w:val="24"/>
+        </w:rPr>
+        <w:t>antd</w:t>
+      </w:r>
+      <w:proofErr w:type="spellEnd"/>
+      <w:r>
+        <w:rPr>
+          <w:rFonts w:hint="eastAsia"/>
+          <w:sz w:val="24"/>
+          <w:szCs w:val="24"/>
+        </w:rPr>
+        <w:t>组件，很多状态难以监听，也给单元测试带来难度。</w:t>
+      </w:r>
+    </w:p>
+    <w:p>
+      <w:pPr>
+        <w:rPr>
+          <w:sz w:val="24"/>
+          <w:szCs w:val="24"/>
+        </w:rPr>
+      </w:pPr>
+      <w:r>
+        <w:rPr>
+          <w:sz w:val="24"/>
+          <w:szCs w:val="24"/>
+        </w:rPr>
         <w:tab/>
       </w:r>
       <w:r>
         <w:rPr>
           <w:rFonts w:hint="eastAsia"/>
-        </w:rPr>
-        <w:t>单元测试保证了前端代码的正确性以及修改代码能够及时发现错误。</w:t>
+          <w:sz w:val="24"/>
+          <w:szCs w:val="24"/>
+        </w:rPr>
+        <w:t>将服务部署后，每个服务启动了两个docker</w:t>
+      </w:r>
+      <w:r>
+        <w:rPr>
+          <w:sz w:val="24"/>
+          <w:szCs w:val="24"/>
+        </w:rPr>
+        <w:t xml:space="preserve"> </w:t>
       </w:r>
       <w:r>
         <w:rPr>
           <w:rFonts w:hint="eastAsia"/>
-        </w:rPr>
-        <w:t>但是由于使用了视频、画布、截图框等，有很多代码难以通过自动化代码测试，而需要通过肉眼观察进行测试。同时大量使用</w:t>
+          <w:sz w:val="24"/>
+          <w:szCs w:val="24"/>
+        </w:rPr>
+        <w:t>镜像以及一个</w:t>
       </w:r>
       <w:proofErr w:type="spellStart"/>
       <w:r>
         <w:rPr>
           <w:rFonts w:hint="eastAsia"/>
-        </w:rPr>
-        <w:t>antd</w:t>
+          <w:sz w:val="24"/>
+          <w:szCs w:val="24"/>
+        </w:rPr>
+        <w:t>H</w:t>
+      </w:r>
+      <w:r>
+        <w:rPr>
+          <w:rFonts w:hint="eastAsia"/>
+          <w:sz w:val="24"/>
+          <w:szCs w:val="24"/>
+        </w:rPr>
+        <w:t>AProxy</w:t>
       </w:r>
       <w:proofErr w:type="spellEnd"/>
       <w:r>
         <w:rPr>
           <w:rFonts w:hint="eastAsia"/>
-        </w:rPr>
-        <w:t>组件，很多状态难以监听，也给单元测试带来难度。</w:t>
-      </w:r>
-      <w:bookmarkStart w:id="22" w:name="_GoBack"/>
-      <w:bookmarkEnd w:id="22"/>
-    </w:p>
-    <w:p>
-      <w:r>
+          <w:sz w:val="24"/>
+          <w:szCs w:val="24"/>
+        </w:rPr>
+        <w:t>负载均衡后进行压力测试。但是由于服务器内存与带宽</w:t>
+      </w:r>
+      <w:r>
+        <w:rPr>
+          <w:rFonts w:hint="eastAsia"/>
+          <w:sz w:val="24"/>
+          <w:szCs w:val="24"/>
+        </w:rPr>
+        <w:t>所限</w:t>
+      </w:r>
+      <w:r>
+        <w:rPr>
+          <w:rFonts w:hint="eastAsia"/>
+          <w:sz w:val="24"/>
+          <w:szCs w:val="24"/>
+        </w:rPr>
+        <w:t>，并发量并不能很高。后端动态资源只传输很短的json，因此200并发量时，响应时间稍慢，但正确率仍有99.97%；前端页面体积较大，</w:t>
+      </w:r>
+      <w:r>
+        <w:rPr>
+          <w:rFonts w:hint="eastAsia"/>
+          <w:sz w:val="24"/>
+          <w:szCs w:val="24"/>
+        </w:rPr>
+        <w:t>v</w:t>
+      </w:r>
+      <w:r>
+        <w:rPr>
+          <w:rFonts w:hint="eastAsia"/>
+          <w:sz w:val="24"/>
+          <w:szCs w:val="24"/>
+        </w:rPr>
+        <w:t>ideo</w:t>
+      </w:r>
+      <w:r>
+        <w:rPr>
+          <w:rFonts w:hint="eastAsia"/>
+          <w:sz w:val="24"/>
+          <w:szCs w:val="24"/>
+        </w:rPr>
+        <w:t>.</w:t>
+      </w:r>
+      <w:r>
+        <w:rPr>
+          <w:rFonts w:hint="eastAsia"/>
+          <w:sz w:val="24"/>
+          <w:szCs w:val="24"/>
+        </w:rPr>
+        <w:t>js</w:t>
+      </w:r>
+      <w:r>
+        <w:rPr>
+          <w:sz w:val="24"/>
+          <w:szCs w:val="24"/>
+        </w:rPr>
+        <w:t xml:space="preserve"> </w:t>
+      </w:r>
+      <w:r>
+        <w:rPr>
+          <w:rFonts w:hint="eastAsia"/>
+          <w:sz w:val="24"/>
+          <w:szCs w:val="24"/>
+        </w:rPr>
+        <w:t>的CDN加载</w:t>
+      </w:r>
+      <w:r>
+        <w:rPr>
+          <w:rFonts w:hint="eastAsia"/>
+          <w:sz w:val="24"/>
+          <w:szCs w:val="24"/>
+        </w:rPr>
+        <w:t>也</w:t>
+      </w:r>
+      <w:r>
+        <w:rPr>
+          <w:rFonts w:hint="eastAsia"/>
+          <w:sz w:val="24"/>
+          <w:szCs w:val="24"/>
+        </w:rPr>
+        <w:t>较慢，</w:t>
+      </w:r>
+      <w:r>
+        <w:rPr>
+          <w:rFonts w:hint="eastAsia"/>
+          <w:sz w:val="24"/>
+          <w:szCs w:val="24"/>
+        </w:rPr>
+        <w:t>50并发量时，正确率仅有80.58%</w:t>
+      </w:r>
+    </w:p>
+    <w:p>
+      <w:pPr>
+        <w:rPr>
+          <w:sz w:val="24"/>
+          <w:szCs w:val="24"/>
+        </w:rPr>
+      </w:pPr>
+      <w:r>
+        <w:rPr>
+          <w:sz w:val="24"/>
+          <w:szCs w:val="24"/>
+        </w:rPr>
         <w:tab/>
       </w:r>
       <w:r>
         <w:rPr>
           <w:rFonts w:hint="eastAsia"/>
-        </w:rPr>
-        <w:t>将服务部署后，每个服务启动了两个docker</w:t>
-      </w:r>
-      <w:r>
-        <w:t xml:space="preserve"> </w:t>
-      </w:r>
-      <w:r>
-        <w:rPr>
-          <w:rFonts w:hint="eastAsia"/>
-        </w:rPr>
-        <w:t>镜像以及一个</w:t>
-      </w:r>
-      <w:proofErr w:type="spellStart"/>
-      <w:r>
-        <w:rPr>
-          <w:rFonts w:hint="eastAsia"/>
-        </w:rPr>
-        <w:t>H</w:t>
-      </w:r>
-      <w:r>
-        <w:rPr>
-          <w:rFonts w:hint="eastAsia"/>
-        </w:rPr>
-        <w:t>AProxy</w:t>
-      </w:r>
-      <w:proofErr w:type="spellEnd"/>
-      <w:r>
-        <w:rPr>
-          <w:rFonts w:hint="eastAsia"/>
-        </w:rPr>
-        <w:t>负载均衡后进行压力测试。但是由于服务器内存与带宽</w:t>
-      </w:r>
-      <w:r>
-        <w:rPr>
-          <w:rFonts w:hint="eastAsia"/>
-        </w:rPr>
-        <w:t>所限</w:t>
-      </w:r>
-      <w:r>
-        <w:rPr>
-          <w:rFonts w:hint="eastAsia"/>
-        </w:rPr>
-        <w:t>，并发量并不能很高。后端动态资源只传输很短的json，因此200并发量时，响应时间稍慢，但正确率仍有99.97%；前端页面体积较大，</w:t>
-      </w:r>
-      <w:r>
-        <w:rPr>
-          <w:rFonts w:hint="eastAsia"/>
-        </w:rPr>
-        <w:t>v</w:t>
-      </w:r>
-      <w:r>
-        <w:rPr>
-          <w:rFonts w:hint="eastAsia"/>
-        </w:rPr>
-        <w:t>ideo</w:t>
-      </w:r>
-      <w:r>
-        <w:rPr>
-          <w:rFonts w:hint="eastAsia"/>
-        </w:rPr>
-        <w:t>.</w:t>
-      </w:r>
-      <w:r>
-        <w:rPr>
-          <w:rFonts w:hint="eastAsia"/>
-        </w:rPr>
-        <w:t>js</w:t>
-      </w:r>
-      <w:r>
-        <w:t xml:space="preserve"> </w:t>
-      </w:r>
-      <w:r>
-        <w:rPr>
-          <w:rFonts w:hint="eastAsia"/>
-        </w:rPr>
-        <w:t>的CDN加载</w:t>
-      </w:r>
-      <w:r>
-        <w:rPr>
-          <w:rFonts w:hint="eastAsia"/>
-        </w:rPr>
-        <w:t>也</w:t>
-      </w:r>
-      <w:r>
-        <w:rPr>
-          <w:rFonts w:hint="eastAsia"/>
-        </w:rPr>
-        <w:t>较慢，</w:t>
-      </w:r>
-      <w:r>
-        <w:rPr>
-          <w:rFonts w:hint="eastAsia"/>
-        </w:rPr>
-        <w:t>50并发量时，正确率仅有80.58%</w:t>
-      </w:r>
-    </w:p>
-    <w:p>
-      <w:pPr>
-        <w:rPr>
-          <w:rFonts w:hint="eastAsia"/>
-        </w:rPr>
-      </w:pPr>
-      <w:r>
-        <w:tab/>
-      </w:r>
-      <w:r>
-        <w:rPr>
-          <w:rFonts w:hint="eastAsia"/>
+          <w:sz w:val="24"/>
+          <w:szCs w:val="24"/>
         </w:rPr>
         <w:t>集成测试将基本功能与需求以及可能得分支操作考虑，全部符合预期。</w:t>
       </w:r>

</xml_diff>

<commit_message>
modified architecture doc, add unfinished final report
</commit_message>
<xml_diff>
--- a/doc/测试报告.docx
+++ b/doc/测试报告.docx
@@ -867,589 +867,2074 @@
       <w:r>
         <w:br w:type="page"/>
       </w:r>
+      <w:r>
+        <w:fldChar w:fldCharType="begin"/>
+      </w:r>
+      <w:r>
+        <w:instrText xml:space="preserve"> TOC \t "heading 1, 1,heading 2, 2"</w:instrText>
+      </w:r>
+      <w:r>
+        <w:fldChar w:fldCharType="separate"/>
+      </w:r>
     </w:p>
+    <w:sdt>
+      <w:sdtPr>
+        <w:rPr>
+          <w:lang w:val="zh-CN"/>
+        </w:rPr>
+        <w:id w:val="-582528250"/>
+        <w:docPartObj>
+          <w:docPartGallery w:val="Table of Contents"/>
+          <w:docPartUnique/>
+        </w:docPartObj>
+      </w:sdtPr>
+      <w:sdtEndPr>
+        <w:rPr>
+          <w:rFonts w:ascii="等线" w:eastAsia="等线" w:hAnsi="等线" w:cs="等线"/>
+          <w:b/>
+          <w:bCs/>
+          <w:color w:val="000000"/>
+          <w:kern w:val="2"/>
+          <w:sz w:val="21"/>
+          <w:szCs w:val="21"/>
+          <w:u w:color="000000"/>
+        </w:rPr>
+      </w:sdtEndPr>
+      <w:sdtContent>
+        <w:p>
+          <w:pPr>
+            <w:pStyle w:val="TOC"/>
+          </w:pPr>
+          <w:r>
+            <w:rPr>
+              <w:lang w:val="zh-CN"/>
+            </w:rPr>
+            <w:t>目录</w:t>
+          </w:r>
+        </w:p>
+        <w:p>
+          <w:pPr>
+            <w:pStyle w:val="TOC1"/>
+            <w:rPr>
+              <w:rFonts w:asciiTheme="minorHAnsi" w:eastAsiaTheme="minorEastAsia" w:hAnsiTheme="minorHAnsi" w:cstheme="minorBidi"/>
+              <w:noProof/>
+              <w:color w:val="auto"/>
+              <w:szCs w:val="22"/>
+              <w:bdr w:val="none" w:sz="0" w:space="0" w:color="auto"/>
+            </w:rPr>
+          </w:pPr>
+          <w:r>
+            <w:rPr>
+              <w:b/>
+              <w:bCs/>
+              <w:lang w:val="zh-CN"/>
+            </w:rPr>
+            <w:fldChar w:fldCharType="begin"/>
+          </w:r>
+          <w:r>
+            <w:rPr>
+              <w:b/>
+              <w:bCs/>
+              <w:lang w:val="zh-CN"/>
+            </w:rPr>
+            <w:instrText xml:space="preserve"> TOC \o "1-3" \h \z \u </w:instrText>
+          </w:r>
+          <w:r>
+            <w:rPr>
+              <w:b/>
+              <w:bCs/>
+              <w:lang w:val="zh-CN"/>
+            </w:rPr>
+            <w:fldChar w:fldCharType="separate"/>
+          </w:r>
+          <w:hyperlink w:anchor="_Toc523942256" w:history="1">
+            <w:r>
+              <w:rPr>
+                <w:rStyle w:val="a3"/>
+                <w:noProof/>
+                <w:lang w:val="zh-TW" w:eastAsia="zh-TW"/>
+              </w:rPr>
+              <w:t>1.前言</w:t>
+            </w:r>
+            <w:r>
+              <w:rPr>
+                <w:noProof/>
+                <w:webHidden/>
+              </w:rPr>
+              <w:tab/>
+            </w:r>
+            <w:r>
+              <w:rPr>
+                <w:noProof/>
+                <w:webHidden/>
+              </w:rPr>
+              <w:fldChar w:fldCharType="begin"/>
+            </w:r>
+            <w:r>
+              <w:rPr>
+                <w:noProof/>
+                <w:webHidden/>
+              </w:rPr>
+              <w:instrText xml:space="preserve"> PAGEREF _Toc523942256 \h </w:instrText>
+            </w:r>
+            <w:r>
+              <w:rPr>
+                <w:noProof/>
+                <w:webHidden/>
+              </w:rPr>
+            </w:r>
+            <w:r>
+              <w:rPr>
+                <w:noProof/>
+                <w:webHidden/>
+              </w:rPr>
+              <w:fldChar w:fldCharType="separate"/>
+            </w:r>
+            <w:r>
+              <w:rPr>
+                <w:noProof/>
+                <w:webHidden/>
+              </w:rPr>
+              <w:t>1</w:t>
+            </w:r>
+            <w:r>
+              <w:rPr>
+                <w:noProof/>
+                <w:webHidden/>
+              </w:rPr>
+              <w:fldChar w:fldCharType="end"/>
+            </w:r>
+          </w:hyperlink>
+        </w:p>
+        <w:p>
+          <w:pPr>
+            <w:pStyle w:val="TOC2"/>
+            <w:rPr>
+              <w:rFonts w:asciiTheme="minorHAnsi" w:eastAsiaTheme="minorEastAsia" w:hAnsiTheme="minorHAnsi" w:cstheme="minorBidi"/>
+              <w:noProof/>
+              <w:color w:val="auto"/>
+              <w:szCs w:val="22"/>
+              <w:bdr w:val="none" w:sz="0" w:space="0" w:color="auto"/>
+            </w:rPr>
+          </w:pPr>
+          <w:hyperlink w:anchor="_Toc523942257" w:history="1">
+            <w:r>
+              <w:rPr>
+                <w:rStyle w:val="a3"/>
+                <w:noProof/>
+              </w:rPr>
+              <w:t>1.1编写目的</w:t>
+            </w:r>
+            <w:r>
+              <w:rPr>
+                <w:noProof/>
+                <w:webHidden/>
+              </w:rPr>
+              <w:tab/>
+            </w:r>
+            <w:r>
+              <w:rPr>
+                <w:noProof/>
+                <w:webHidden/>
+              </w:rPr>
+              <w:fldChar w:fldCharType="begin"/>
+            </w:r>
+            <w:r>
+              <w:rPr>
+                <w:noProof/>
+                <w:webHidden/>
+              </w:rPr>
+              <w:instrText xml:space="preserve"> PAGEREF _Toc523942257 \h </w:instrText>
+            </w:r>
+            <w:r>
+              <w:rPr>
+                <w:noProof/>
+                <w:webHidden/>
+              </w:rPr>
+            </w:r>
+            <w:r>
+              <w:rPr>
+                <w:noProof/>
+                <w:webHidden/>
+              </w:rPr>
+              <w:fldChar w:fldCharType="separate"/>
+            </w:r>
+            <w:r>
+              <w:rPr>
+                <w:noProof/>
+                <w:webHidden/>
+              </w:rPr>
+              <w:t>1</w:t>
+            </w:r>
+            <w:r>
+              <w:rPr>
+                <w:noProof/>
+                <w:webHidden/>
+              </w:rPr>
+              <w:fldChar w:fldCharType="end"/>
+            </w:r>
+          </w:hyperlink>
+        </w:p>
+        <w:p>
+          <w:pPr>
+            <w:pStyle w:val="TOC2"/>
+            <w:rPr>
+              <w:rFonts w:asciiTheme="minorHAnsi" w:eastAsiaTheme="minorEastAsia" w:hAnsiTheme="minorHAnsi" w:cstheme="minorBidi"/>
+              <w:noProof/>
+              <w:color w:val="auto"/>
+              <w:szCs w:val="22"/>
+              <w:bdr w:val="none" w:sz="0" w:space="0" w:color="auto"/>
+            </w:rPr>
+          </w:pPr>
+          <w:hyperlink w:anchor="_Toc523942258" w:history="1">
+            <w:r>
+              <w:rPr>
+                <w:rStyle w:val="a3"/>
+                <w:noProof/>
+              </w:rPr>
+              <w:t>1.2</w:t>
+            </w:r>
+            <w:r>
+              <w:rPr>
+                <w:rStyle w:val="a3"/>
+                <w:noProof/>
+                <w:lang w:val="zh-TW" w:eastAsia="zh-TW"/>
+              </w:rPr>
+              <w:t>项目背景</w:t>
+            </w:r>
+            <w:r>
+              <w:rPr>
+                <w:noProof/>
+                <w:webHidden/>
+              </w:rPr>
+              <w:tab/>
+            </w:r>
+            <w:r>
+              <w:rPr>
+                <w:noProof/>
+                <w:webHidden/>
+              </w:rPr>
+              <w:fldChar w:fldCharType="begin"/>
+            </w:r>
+            <w:r>
+              <w:rPr>
+                <w:noProof/>
+                <w:webHidden/>
+              </w:rPr>
+              <w:instrText xml:space="preserve"> PAGEREF _Toc523942258 \h </w:instrText>
+            </w:r>
+            <w:r>
+              <w:rPr>
+                <w:noProof/>
+                <w:webHidden/>
+              </w:rPr>
+            </w:r>
+            <w:r>
+              <w:rPr>
+                <w:noProof/>
+                <w:webHidden/>
+              </w:rPr>
+              <w:fldChar w:fldCharType="separate"/>
+            </w:r>
+            <w:r>
+              <w:rPr>
+                <w:noProof/>
+                <w:webHidden/>
+              </w:rPr>
+              <w:t>2</w:t>
+            </w:r>
+            <w:r>
+              <w:rPr>
+                <w:noProof/>
+                <w:webHidden/>
+              </w:rPr>
+              <w:fldChar w:fldCharType="end"/>
+            </w:r>
+          </w:hyperlink>
+        </w:p>
+        <w:p>
+          <w:pPr>
+            <w:pStyle w:val="TOC2"/>
+            <w:rPr>
+              <w:rFonts w:asciiTheme="minorHAnsi" w:eastAsiaTheme="minorEastAsia" w:hAnsiTheme="minorHAnsi" w:cstheme="minorBidi"/>
+              <w:noProof/>
+              <w:color w:val="auto"/>
+              <w:szCs w:val="22"/>
+              <w:bdr w:val="none" w:sz="0" w:space="0" w:color="auto"/>
+            </w:rPr>
+          </w:pPr>
+          <w:hyperlink w:anchor="_Toc523942259" w:history="1">
+            <w:r>
+              <w:rPr>
+                <w:rStyle w:val="a3"/>
+                <w:noProof/>
+              </w:rPr>
+              <w:t>1.3</w:t>
+            </w:r>
+            <w:r>
+              <w:rPr>
+                <w:rStyle w:val="a3"/>
+                <w:noProof/>
+                <w:lang w:val="zh-TW" w:eastAsia="zh-TW"/>
+              </w:rPr>
+              <w:t>系统简介</w:t>
+            </w:r>
+            <w:r>
+              <w:rPr>
+                <w:noProof/>
+                <w:webHidden/>
+              </w:rPr>
+              <w:tab/>
+            </w:r>
+            <w:r>
+              <w:rPr>
+                <w:noProof/>
+                <w:webHidden/>
+              </w:rPr>
+              <w:fldChar w:fldCharType="begin"/>
+            </w:r>
+            <w:r>
+              <w:rPr>
+                <w:noProof/>
+                <w:webHidden/>
+              </w:rPr>
+              <w:instrText xml:space="preserve"> PAGEREF _Toc523942259 \h </w:instrText>
+            </w:r>
+            <w:r>
+              <w:rPr>
+                <w:noProof/>
+                <w:webHidden/>
+              </w:rPr>
+            </w:r>
+            <w:r>
+              <w:rPr>
+                <w:noProof/>
+                <w:webHidden/>
+              </w:rPr>
+              <w:fldChar w:fldCharType="separate"/>
+            </w:r>
+            <w:r>
+              <w:rPr>
+                <w:noProof/>
+                <w:webHidden/>
+              </w:rPr>
+              <w:t>2</w:t>
+            </w:r>
+            <w:r>
+              <w:rPr>
+                <w:noProof/>
+                <w:webHidden/>
+              </w:rPr>
+              <w:fldChar w:fldCharType="end"/>
+            </w:r>
+          </w:hyperlink>
+        </w:p>
+        <w:p>
+          <w:pPr>
+            <w:pStyle w:val="TOC2"/>
+            <w:rPr>
+              <w:rFonts w:asciiTheme="minorHAnsi" w:eastAsiaTheme="minorEastAsia" w:hAnsiTheme="minorHAnsi" w:cstheme="minorBidi"/>
+              <w:noProof/>
+              <w:color w:val="auto"/>
+              <w:szCs w:val="22"/>
+              <w:bdr w:val="none" w:sz="0" w:space="0" w:color="auto"/>
+            </w:rPr>
+          </w:pPr>
+          <w:hyperlink w:anchor="_Toc523942260" w:history="1">
+            <w:r>
+              <w:rPr>
+                <w:rStyle w:val="a3"/>
+                <w:noProof/>
+              </w:rPr>
+              <w:t>1.4</w:t>
+            </w:r>
+            <w:r>
+              <w:rPr>
+                <w:rStyle w:val="a3"/>
+                <w:noProof/>
+                <w:lang w:val="zh-TW" w:eastAsia="zh-TW"/>
+              </w:rPr>
+              <w:t>术语和缩略语</w:t>
+            </w:r>
+            <w:r>
+              <w:rPr>
+                <w:noProof/>
+                <w:webHidden/>
+              </w:rPr>
+              <w:tab/>
+            </w:r>
+            <w:r>
+              <w:rPr>
+                <w:noProof/>
+                <w:webHidden/>
+              </w:rPr>
+              <w:fldChar w:fldCharType="begin"/>
+            </w:r>
+            <w:r>
+              <w:rPr>
+                <w:noProof/>
+                <w:webHidden/>
+              </w:rPr>
+              <w:instrText xml:space="preserve"> PAGEREF _Toc523942260 \h </w:instrText>
+            </w:r>
+            <w:r>
+              <w:rPr>
+                <w:noProof/>
+                <w:webHidden/>
+              </w:rPr>
+            </w:r>
+            <w:r>
+              <w:rPr>
+                <w:noProof/>
+                <w:webHidden/>
+              </w:rPr>
+              <w:fldChar w:fldCharType="separate"/>
+            </w:r>
+            <w:r>
+              <w:rPr>
+                <w:noProof/>
+                <w:webHidden/>
+              </w:rPr>
+              <w:t>2</w:t>
+            </w:r>
+            <w:r>
+              <w:rPr>
+                <w:noProof/>
+                <w:webHidden/>
+              </w:rPr>
+              <w:fldChar w:fldCharType="end"/>
+            </w:r>
+          </w:hyperlink>
+        </w:p>
+        <w:p>
+          <w:pPr>
+            <w:pStyle w:val="TOC2"/>
+            <w:rPr>
+              <w:rFonts w:asciiTheme="minorHAnsi" w:eastAsiaTheme="minorEastAsia" w:hAnsiTheme="minorHAnsi" w:cstheme="minorBidi"/>
+              <w:noProof/>
+              <w:color w:val="auto"/>
+              <w:szCs w:val="22"/>
+              <w:bdr w:val="none" w:sz="0" w:space="0" w:color="auto"/>
+            </w:rPr>
+          </w:pPr>
+          <w:hyperlink w:anchor="_Toc523942261" w:history="1">
+            <w:r>
+              <w:rPr>
+                <w:rStyle w:val="a3"/>
+                <w:noProof/>
+              </w:rPr>
+              <w:t>1.5</w:t>
+            </w:r>
+            <w:r>
+              <w:rPr>
+                <w:rStyle w:val="a3"/>
+                <w:noProof/>
+                <w:lang w:val="zh-TW" w:eastAsia="zh-TW"/>
+              </w:rPr>
+              <w:t>参考资料</w:t>
+            </w:r>
+            <w:r>
+              <w:rPr>
+                <w:noProof/>
+                <w:webHidden/>
+              </w:rPr>
+              <w:tab/>
+            </w:r>
+            <w:r>
+              <w:rPr>
+                <w:noProof/>
+                <w:webHidden/>
+              </w:rPr>
+              <w:fldChar w:fldCharType="begin"/>
+            </w:r>
+            <w:r>
+              <w:rPr>
+                <w:noProof/>
+                <w:webHidden/>
+              </w:rPr>
+              <w:instrText xml:space="preserve"> PAGEREF _Toc523942261 \h </w:instrText>
+            </w:r>
+            <w:r>
+              <w:rPr>
+                <w:noProof/>
+                <w:webHidden/>
+              </w:rPr>
+            </w:r>
+            <w:r>
+              <w:rPr>
+                <w:noProof/>
+                <w:webHidden/>
+              </w:rPr>
+              <w:fldChar w:fldCharType="separate"/>
+            </w:r>
+            <w:r>
+              <w:rPr>
+                <w:noProof/>
+                <w:webHidden/>
+              </w:rPr>
+              <w:t>2</w:t>
+            </w:r>
+            <w:r>
+              <w:rPr>
+                <w:noProof/>
+                <w:webHidden/>
+              </w:rPr>
+              <w:fldChar w:fldCharType="end"/>
+            </w:r>
+          </w:hyperlink>
+        </w:p>
+        <w:p>
+          <w:pPr>
+            <w:pStyle w:val="TOC1"/>
+            <w:rPr>
+              <w:rFonts w:asciiTheme="minorHAnsi" w:eastAsiaTheme="minorEastAsia" w:hAnsiTheme="minorHAnsi" w:cstheme="minorBidi"/>
+              <w:noProof/>
+              <w:color w:val="auto"/>
+              <w:szCs w:val="22"/>
+              <w:bdr w:val="none" w:sz="0" w:space="0" w:color="auto"/>
+            </w:rPr>
+          </w:pPr>
+          <w:hyperlink w:anchor="_Toc523942262" w:history="1">
+            <w:r>
+              <w:rPr>
+                <w:rStyle w:val="a3"/>
+                <w:noProof/>
+                <w:lang w:val="zh-TW" w:eastAsia="zh-TW"/>
+              </w:rPr>
+              <w:t>2.测试概要</w:t>
+            </w:r>
+            <w:r>
+              <w:rPr>
+                <w:noProof/>
+                <w:webHidden/>
+              </w:rPr>
+              <w:tab/>
+            </w:r>
+            <w:r>
+              <w:rPr>
+                <w:noProof/>
+                <w:webHidden/>
+              </w:rPr>
+              <w:fldChar w:fldCharType="begin"/>
+            </w:r>
+            <w:r>
+              <w:rPr>
+                <w:noProof/>
+                <w:webHidden/>
+              </w:rPr>
+              <w:instrText xml:space="preserve"> PAGEREF _Toc523942262 \h </w:instrText>
+            </w:r>
+            <w:r>
+              <w:rPr>
+                <w:noProof/>
+                <w:webHidden/>
+              </w:rPr>
+            </w:r>
+            <w:r>
+              <w:rPr>
+                <w:noProof/>
+                <w:webHidden/>
+              </w:rPr>
+              <w:fldChar w:fldCharType="separate"/>
+            </w:r>
+            <w:r>
+              <w:rPr>
+                <w:noProof/>
+                <w:webHidden/>
+              </w:rPr>
+              <w:t>2</w:t>
+            </w:r>
+            <w:r>
+              <w:rPr>
+                <w:noProof/>
+                <w:webHidden/>
+              </w:rPr>
+              <w:fldChar w:fldCharType="end"/>
+            </w:r>
+          </w:hyperlink>
+        </w:p>
+        <w:p>
+          <w:pPr>
+            <w:pStyle w:val="TOC2"/>
+            <w:rPr>
+              <w:rFonts w:asciiTheme="minorHAnsi" w:eastAsiaTheme="minorEastAsia" w:hAnsiTheme="minorHAnsi" w:cstheme="minorBidi"/>
+              <w:noProof/>
+              <w:color w:val="auto"/>
+              <w:szCs w:val="22"/>
+              <w:bdr w:val="none" w:sz="0" w:space="0" w:color="auto"/>
+            </w:rPr>
+          </w:pPr>
+          <w:hyperlink w:anchor="_Toc523942263" w:history="1">
+            <w:r>
+              <w:rPr>
+                <w:rStyle w:val="a3"/>
+                <w:noProof/>
+              </w:rPr>
+              <w:t>2.1</w:t>
+            </w:r>
+            <w:r>
+              <w:rPr>
+                <w:rStyle w:val="a3"/>
+                <w:noProof/>
+                <w:lang w:val="zh-TW" w:eastAsia="zh-TW"/>
+              </w:rPr>
+              <w:t>测试方法和工具</w:t>
+            </w:r>
+            <w:r>
+              <w:rPr>
+                <w:noProof/>
+                <w:webHidden/>
+              </w:rPr>
+              <w:tab/>
+            </w:r>
+            <w:r>
+              <w:rPr>
+                <w:noProof/>
+                <w:webHidden/>
+              </w:rPr>
+              <w:fldChar w:fldCharType="begin"/>
+            </w:r>
+            <w:r>
+              <w:rPr>
+                <w:noProof/>
+                <w:webHidden/>
+              </w:rPr>
+              <w:instrText xml:space="preserve"> PAGEREF _Toc523942263 \h </w:instrText>
+            </w:r>
+            <w:r>
+              <w:rPr>
+                <w:noProof/>
+                <w:webHidden/>
+              </w:rPr>
+            </w:r>
+            <w:r>
+              <w:rPr>
+                <w:noProof/>
+                <w:webHidden/>
+              </w:rPr>
+              <w:fldChar w:fldCharType="separate"/>
+            </w:r>
+            <w:r>
+              <w:rPr>
+                <w:noProof/>
+                <w:webHidden/>
+              </w:rPr>
+              <w:t>3</w:t>
+            </w:r>
+            <w:r>
+              <w:rPr>
+                <w:noProof/>
+                <w:webHidden/>
+              </w:rPr>
+              <w:fldChar w:fldCharType="end"/>
+            </w:r>
+          </w:hyperlink>
+        </w:p>
+        <w:p>
+          <w:pPr>
+            <w:pStyle w:val="TOC2"/>
+            <w:rPr>
+              <w:rFonts w:asciiTheme="minorHAnsi" w:eastAsiaTheme="minorEastAsia" w:hAnsiTheme="minorHAnsi" w:cstheme="minorBidi"/>
+              <w:noProof/>
+              <w:color w:val="auto"/>
+              <w:szCs w:val="22"/>
+              <w:bdr w:val="none" w:sz="0" w:space="0" w:color="auto"/>
+            </w:rPr>
+          </w:pPr>
+          <w:hyperlink w:anchor="_Toc523942264" w:history="1">
+            <w:r>
+              <w:rPr>
+                <w:rStyle w:val="a3"/>
+                <w:noProof/>
+              </w:rPr>
+              <w:t>2.2</w:t>
+            </w:r>
+            <w:r>
+              <w:rPr>
+                <w:rStyle w:val="a3"/>
+                <w:noProof/>
+                <w:lang w:val="zh-TW" w:eastAsia="zh-TW"/>
+              </w:rPr>
+              <w:t>测试环境与配置</w:t>
+            </w:r>
+            <w:r>
+              <w:rPr>
+                <w:noProof/>
+                <w:webHidden/>
+              </w:rPr>
+              <w:tab/>
+            </w:r>
+            <w:r>
+              <w:rPr>
+                <w:noProof/>
+                <w:webHidden/>
+              </w:rPr>
+              <w:fldChar w:fldCharType="begin"/>
+            </w:r>
+            <w:r>
+              <w:rPr>
+                <w:noProof/>
+                <w:webHidden/>
+              </w:rPr>
+              <w:instrText xml:space="preserve"> PAGEREF _Toc523942264 \h </w:instrText>
+            </w:r>
+            <w:r>
+              <w:rPr>
+                <w:noProof/>
+                <w:webHidden/>
+              </w:rPr>
+            </w:r>
+            <w:r>
+              <w:rPr>
+                <w:noProof/>
+                <w:webHidden/>
+              </w:rPr>
+              <w:fldChar w:fldCharType="separate"/>
+            </w:r>
+            <w:r>
+              <w:rPr>
+                <w:noProof/>
+                <w:webHidden/>
+              </w:rPr>
+              <w:t>3</w:t>
+            </w:r>
+            <w:r>
+              <w:rPr>
+                <w:noProof/>
+                <w:webHidden/>
+              </w:rPr>
+              <w:fldChar w:fldCharType="end"/>
+            </w:r>
+          </w:hyperlink>
+        </w:p>
+        <w:p>
+          <w:pPr>
+            <w:pStyle w:val="TOC1"/>
+            <w:rPr>
+              <w:rFonts w:asciiTheme="minorHAnsi" w:eastAsiaTheme="minorEastAsia" w:hAnsiTheme="minorHAnsi" w:cstheme="minorBidi"/>
+              <w:noProof/>
+              <w:color w:val="auto"/>
+              <w:szCs w:val="22"/>
+              <w:bdr w:val="none" w:sz="0" w:space="0" w:color="auto"/>
+            </w:rPr>
+          </w:pPr>
+          <w:hyperlink w:anchor="_Toc523942265" w:history="1">
+            <w:r>
+              <w:rPr>
+                <w:rStyle w:val="a3"/>
+                <w:noProof/>
+              </w:rPr>
+              <w:t>3.第一次迭代测试情况</w:t>
+            </w:r>
+            <w:r>
+              <w:rPr>
+                <w:noProof/>
+                <w:webHidden/>
+              </w:rPr>
+              <w:tab/>
+            </w:r>
+            <w:r>
+              <w:rPr>
+                <w:noProof/>
+                <w:webHidden/>
+              </w:rPr>
+              <w:fldChar w:fldCharType="begin"/>
+            </w:r>
+            <w:r>
+              <w:rPr>
+                <w:noProof/>
+                <w:webHidden/>
+              </w:rPr>
+              <w:instrText xml:space="preserve"> PAGEREF _Toc523942265 \h </w:instrText>
+            </w:r>
+            <w:r>
+              <w:rPr>
+                <w:noProof/>
+                <w:webHidden/>
+              </w:rPr>
+            </w:r>
+            <w:r>
+              <w:rPr>
+                <w:noProof/>
+                <w:webHidden/>
+              </w:rPr>
+              <w:fldChar w:fldCharType="separate"/>
+            </w:r>
+            <w:r>
+              <w:rPr>
+                <w:noProof/>
+                <w:webHidden/>
+              </w:rPr>
+              <w:t>4</w:t>
+            </w:r>
+            <w:r>
+              <w:rPr>
+                <w:noProof/>
+                <w:webHidden/>
+              </w:rPr>
+              <w:fldChar w:fldCharType="end"/>
+            </w:r>
+          </w:hyperlink>
+        </w:p>
+        <w:p>
+          <w:pPr>
+            <w:pStyle w:val="TOC2"/>
+            <w:rPr>
+              <w:rFonts w:asciiTheme="minorHAnsi" w:eastAsiaTheme="minorEastAsia" w:hAnsiTheme="minorHAnsi" w:cstheme="minorBidi"/>
+              <w:noProof/>
+              <w:color w:val="auto"/>
+              <w:szCs w:val="22"/>
+              <w:bdr w:val="none" w:sz="0" w:space="0" w:color="auto"/>
+            </w:rPr>
+          </w:pPr>
+          <w:hyperlink w:anchor="_Toc523942266" w:history="1">
+            <w:r>
+              <w:rPr>
+                <w:rStyle w:val="a3"/>
+                <w:noProof/>
+              </w:rPr>
+              <w:t>3.1</w:t>
+            </w:r>
+            <w:r>
+              <w:rPr>
+                <w:rStyle w:val="a3"/>
+                <w:noProof/>
+                <w:lang w:val="zh-TW" w:eastAsia="zh-TW"/>
+              </w:rPr>
+              <w:t>测试执行情况与记录</w:t>
+            </w:r>
+            <w:r>
+              <w:rPr>
+                <w:noProof/>
+                <w:webHidden/>
+              </w:rPr>
+              <w:tab/>
+            </w:r>
+            <w:r>
+              <w:rPr>
+                <w:noProof/>
+                <w:webHidden/>
+              </w:rPr>
+              <w:fldChar w:fldCharType="begin"/>
+            </w:r>
+            <w:r>
+              <w:rPr>
+                <w:noProof/>
+                <w:webHidden/>
+              </w:rPr>
+              <w:instrText xml:space="preserve"> PAGEREF _Toc523942266 \h </w:instrText>
+            </w:r>
+            <w:r>
+              <w:rPr>
+                <w:noProof/>
+                <w:webHidden/>
+              </w:rPr>
+            </w:r>
+            <w:r>
+              <w:rPr>
+                <w:noProof/>
+                <w:webHidden/>
+              </w:rPr>
+              <w:fldChar w:fldCharType="separate"/>
+            </w:r>
+            <w:r>
+              <w:rPr>
+                <w:noProof/>
+                <w:webHidden/>
+              </w:rPr>
+              <w:t>4</w:t>
+            </w:r>
+            <w:r>
+              <w:rPr>
+                <w:noProof/>
+                <w:webHidden/>
+              </w:rPr>
+              <w:fldChar w:fldCharType="end"/>
+            </w:r>
+          </w:hyperlink>
+        </w:p>
+        <w:p>
+          <w:pPr>
+            <w:pStyle w:val="TOC2"/>
+            <w:rPr>
+              <w:rFonts w:asciiTheme="minorHAnsi" w:eastAsiaTheme="minorEastAsia" w:hAnsiTheme="minorHAnsi" w:cstheme="minorBidi"/>
+              <w:noProof/>
+              <w:color w:val="auto"/>
+              <w:szCs w:val="22"/>
+              <w:bdr w:val="none" w:sz="0" w:space="0" w:color="auto"/>
+            </w:rPr>
+          </w:pPr>
+          <w:hyperlink w:anchor="_Toc523942267" w:history="1">
+            <w:r>
+              <w:rPr>
+                <w:rStyle w:val="a3"/>
+                <w:noProof/>
+              </w:rPr>
+              <w:t>3.2</w:t>
+            </w:r>
+            <w:r>
+              <w:rPr>
+                <w:rStyle w:val="a3"/>
+                <w:noProof/>
+                <w:lang w:val="zh-TW" w:eastAsia="zh-TW"/>
+              </w:rPr>
+              <w:t>覆盖分析</w:t>
+            </w:r>
+            <w:r>
+              <w:rPr>
+                <w:noProof/>
+                <w:webHidden/>
+              </w:rPr>
+              <w:tab/>
+            </w:r>
+            <w:r>
+              <w:rPr>
+                <w:noProof/>
+                <w:webHidden/>
+              </w:rPr>
+              <w:fldChar w:fldCharType="begin"/>
+            </w:r>
+            <w:r>
+              <w:rPr>
+                <w:noProof/>
+                <w:webHidden/>
+              </w:rPr>
+              <w:instrText xml:space="preserve"> PAGEREF _Toc523942267 \h </w:instrText>
+            </w:r>
+            <w:r>
+              <w:rPr>
+                <w:noProof/>
+                <w:webHidden/>
+              </w:rPr>
+            </w:r>
+            <w:r>
+              <w:rPr>
+                <w:noProof/>
+                <w:webHidden/>
+              </w:rPr>
+              <w:fldChar w:fldCharType="separate"/>
+            </w:r>
+            <w:r>
+              <w:rPr>
+                <w:noProof/>
+                <w:webHidden/>
+              </w:rPr>
+              <w:t>4</w:t>
+            </w:r>
+            <w:r>
+              <w:rPr>
+                <w:noProof/>
+                <w:webHidden/>
+              </w:rPr>
+              <w:fldChar w:fldCharType="end"/>
+            </w:r>
+          </w:hyperlink>
+        </w:p>
+        <w:p>
+          <w:pPr>
+            <w:pStyle w:val="TOC2"/>
+            <w:rPr>
+              <w:rFonts w:asciiTheme="minorHAnsi" w:eastAsiaTheme="minorEastAsia" w:hAnsiTheme="minorHAnsi" w:cstheme="minorBidi"/>
+              <w:noProof/>
+              <w:color w:val="auto"/>
+              <w:szCs w:val="22"/>
+              <w:bdr w:val="none" w:sz="0" w:space="0" w:color="auto"/>
+            </w:rPr>
+          </w:pPr>
+          <w:hyperlink w:anchor="_Toc523942268" w:history="1">
+            <w:r>
+              <w:rPr>
+                <w:rStyle w:val="a3"/>
+                <w:noProof/>
+              </w:rPr>
+              <w:t>3.</w:t>
+            </w:r>
+            <w:r>
+              <w:rPr>
+                <w:rStyle w:val="a3"/>
+                <w:noProof/>
+                <w:lang w:val="zh-CN"/>
+              </w:rPr>
+              <w:t>3</w:t>
+            </w:r>
+            <w:r>
+              <w:rPr>
+                <w:rStyle w:val="a3"/>
+                <w:noProof/>
+                <w:lang w:val="zh-TW" w:eastAsia="zh-TW"/>
+              </w:rPr>
+              <w:t>测试结论与建议</w:t>
+            </w:r>
+            <w:r>
+              <w:rPr>
+                <w:noProof/>
+                <w:webHidden/>
+              </w:rPr>
+              <w:tab/>
+            </w:r>
+            <w:r>
+              <w:rPr>
+                <w:noProof/>
+                <w:webHidden/>
+              </w:rPr>
+              <w:fldChar w:fldCharType="begin"/>
+            </w:r>
+            <w:r>
+              <w:rPr>
+                <w:noProof/>
+                <w:webHidden/>
+              </w:rPr>
+              <w:instrText xml:space="preserve"> PAGEREF _Toc523942268 \h </w:instrText>
+            </w:r>
+            <w:r>
+              <w:rPr>
+                <w:noProof/>
+                <w:webHidden/>
+              </w:rPr>
+            </w:r>
+            <w:r>
+              <w:rPr>
+                <w:noProof/>
+                <w:webHidden/>
+              </w:rPr>
+              <w:fldChar w:fldCharType="separate"/>
+            </w:r>
+            <w:r>
+              <w:rPr>
+                <w:noProof/>
+                <w:webHidden/>
+              </w:rPr>
+              <w:t>4</w:t>
+            </w:r>
+            <w:r>
+              <w:rPr>
+                <w:noProof/>
+                <w:webHidden/>
+              </w:rPr>
+              <w:fldChar w:fldCharType="end"/>
+            </w:r>
+          </w:hyperlink>
+        </w:p>
+        <w:p>
+          <w:pPr>
+            <w:pStyle w:val="TOC1"/>
+            <w:rPr>
+              <w:rFonts w:asciiTheme="minorHAnsi" w:eastAsiaTheme="minorEastAsia" w:hAnsiTheme="minorHAnsi" w:cstheme="minorBidi"/>
+              <w:noProof/>
+              <w:color w:val="auto"/>
+              <w:szCs w:val="22"/>
+              <w:bdr w:val="none" w:sz="0" w:space="0" w:color="auto"/>
+            </w:rPr>
+          </w:pPr>
+          <w:hyperlink w:anchor="_Toc523942269" w:history="1">
+            <w:r>
+              <w:rPr>
+                <w:rStyle w:val="a3"/>
+                <w:noProof/>
+              </w:rPr>
+              <w:t>4.第二次迭代测试情况</w:t>
+            </w:r>
+            <w:r>
+              <w:rPr>
+                <w:noProof/>
+                <w:webHidden/>
+              </w:rPr>
+              <w:tab/>
+            </w:r>
+            <w:r>
+              <w:rPr>
+                <w:noProof/>
+                <w:webHidden/>
+              </w:rPr>
+              <w:fldChar w:fldCharType="begin"/>
+            </w:r>
+            <w:r>
+              <w:rPr>
+                <w:noProof/>
+                <w:webHidden/>
+              </w:rPr>
+              <w:instrText xml:space="preserve"> PAGEREF _Toc523942269 \h </w:instrText>
+            </w:r>
+            <w:r>
+              <w:rPr>
+                <w:noProof/>
+                <w:webHidden/>
+              </w:rPr>
+            </w:r>
+            <w:r>
+              <w:rPr>
+                <w:noProof/>
+                <w:webHidden/>
+              </w:rPr>
+              <w:fldChar w:fldCharType="separate"/>
+            </w:r>
+            <w:r>
+              <w:rPr>
+                <w:noProof/>
+                <w:webHidden/>
+              </w:rPr>
+              <w:t>5</w:t>
+            </w:r>
+            <w:r>
+              <w:rPr>
+                <w:noProof/>
+                <w:webHidden/>
+              </w:rPr>
+              <w:fldChar w:fldCharType="end"/>
+            </w:r>
+          </w:hyperlink>
+        </w:p>
+        <w:p>
+          <w:pPr>
+            <w:pStyle w:val="TOC2"/>
+            <w:rPr>
+              <w:rFonts w:asciiTheme="minorHAnsi" w:eastAsiaTheme="minorEastAsia" w:hAnsiTheme="minorHAnsi" w:cstheme="minorBidi"/>
+              <w:noProof/>
+              <w:color w:val="auto"/>
+              <w:szCs w:val="22"/>
+              <w:bdr w:val="none" w:sz="0" w:space="0" w:color="auto"/>
+            </w:rPr>
+          </w:pPr>
+          <w:hyperlink w:anchor="_Toc523942270" w:history="1">
+            <w:r>
+              <w:rPr>
+                <w:rStyle w:val="a3"/>
+                <w:noProof/>
+              </w:rPr>
+              <w:t>4.1 单元测试</w:t>
+            </w:r>
+            <w:r>
+              <w:rPr>
+                <w:noProof/>
+                <w:webHidden/>
+              </w:rPr>
+              <w:tab/>
+            </w:r>
+            <w:r>
+              <w:rPr>
+                <w:noProof/>
+                <w:webHidden/>
+              </w:rPr>
+              <w:fldChar w:fldCharType="begin"/>
+            </w:r>
+            <w:r>
+              <w:rPr>
+                <w:noProof/>
+                <w:webHidden/>
+              </w:rPr>
+              <w:instrText xml:space="preserve"> PAGEREF _Toc523942270 \h </w:instrText>
+            </w:r>
+            <w:r>
+              <w:rPr>
+                <w:noProof/>
+                <w:webHidden/>
+              </w:rPr>
+            </w:r>
+            <w:r>
+              <w:rPr>
+                <w:noProof/>
+                <w:webHidden/>
+              </w:rPr>
+              <w:fldChar w:fldCharType="separate"/>
+            </w:r>
+            <w:r>
+              <w:rPr>
+                <w:noProof/>
+                <w:webHidden/>
+              </w:rPr>
+              <w:t>5</w:t>
+            </w:r>
+            <w:r>
+              <w:rPr>
+                <w:noProof/>
+                <w:webHidden/>
+              </w:rPr>
+              <w:fldChar w:fldCharType="end"/>
+            </w:r>
+          </w:hyperlink>
+        </w:p>
+        <w:p>
+          <w:pPr>
+            <w:pStyle w:val="TOC3"/>
+            <w:tabs>
+              <w:tab w:val="right" w:leader="dot" w:pos="8290"/>
+            </w:tabs>
+            <w:rPr>
+              <w:noProof/>
+            </w:rPr>
+          </w:pPr>
+          <w:hyperlink w:anchor="_Toc523942271" w:history="1">
+            <w:r>
+              <w:rPr>
+                <w:rStyle w:val="a3"/>
+                <w:noProof/>
+                <w:lang w:val="zh-CN"/>
+              </w:rPr>
+              <w:t>4.1.1 执行情况与记录</w:t>
+            </w:r>
+            <w:r>
+              <w:rPr>
+                <w:noProof/>
+                <w:webHidden/>
+              </w:rPr>
+              <w:tab/>
+            </w:r>
+            <w:r>
+              <w:rPr>
+                <w:noProof/>
+                <w:webHidden/>
+              </w:rPr>
+              <w:fldChar w:fldCharType="begin"/>
+            </w:r>
+            <w:r>
+              <w:rPr>
+                <w:noProof/>
+                <w:webHidden/>
+              </w:rPr>
+              <w:instrText xml:space="preserve"> PAGEREF _Toc523942271 \h </w:instrText>
+            </w:r>
+            <w:r>
+              <w:rPr>
+                <w:noProof/>
+                <w:webHidden/>
+              </w:rPr>
+            </w:r>
+            <w:r>
+              <w:rPr>
+                <w:noProof/>
+                <w:webHidden/>
+              </w:rPr>
+              <w:fldChar w:fldCharType="separate"/>
+            </w:r>
+            <w:r>
+              <w:rPr>
+                <w:noProof/>
+                <w:webHidden/>
+              </w:rPr>
+              <w:t>5</w:t>
+            </w:r>
+            <w:r>
+              <w:rPr>
+                <w:noProof/>
+                <w:webHidden/>
+              </w:rPr>
+              <w:fldChar w:fldCharType="end"/>
+            </w:r>
+          </w:hyperlink>
+        </w:p>
+        <w:p>
+          <w:pPr>
+            <w:pStyle w:val="TOC3"/>
+            <w:tabs>
+              <w:tab w:val="right" w:leader="dot" w:pos="8290"/>
+            </w:tabs>
+            <w:rPr>
+              <w:noProof/>
+            </w:rPr>
+          </w:pPr>
+          <w:hyperlink w:anchor="_Toc523942272" w:history="1">
+            <w:r>
+              <w:rPr>
+                <w:rStyle w:val="a3"/>
+                <w:noProof/>
+                <w:lang w:val="zh-CN" w:eastAsia="zh-TW"/>
+              </w:rPr>
+              <w:t>4.1.2 覆盖分析</w:t>
+            </w:r>
+            <w:r>
+              <w:rPr>
+                <w:noProof/>
+                <w:webHidden/>
+              </w:rPr>
+              <w:tab/>
+            </w:r>
+            <w:r>
+              <w:rPr>
+                <w:noProof/>
+                <w:webHidden/>
+              </w:rPr>
+              <w:fldChar w:fldCharType="begin"/>
+            </w:r>
+            <w:r>
+              <w:rPr>
+                <w:noProof/>
+                <w:webHidden/>
+              </w:rPr>
+              <w:instrText xml:space="preserve"> PAGEREF _Toc523942272 \h </w:instrText>
+            </w:r>
+            <w:r>
+              <w:rPr>
+                <w:noProof/>
+                <w:webHidden/>
+              </w:rPr>
+            </w:r>
+            <w:r>
+              <w:rPr>
+                <w:noProof/>
+                <w:webHidden/>
+              </w:rPr>
+              <w:fldChar w:fldCharType="separate"/>
+            </w:r>
+            <w:r>
+              <w:rPr>
+                <w:noProof/>
+                <w:webHidden/>
+              </w:rPr>
+              <w:t>5</w:t>
+            </w:r>
+            <w:r>
+              <w:rPr>
+                <w:noProof/>
+                <w:webHidden/>
+              </w:rPr>
+              <w:fldChar w:fldCharType="end"/>
+            </w:r>
+          </w:hyperlink>
+        </w:p>
+        <w:p>
+          <w:pPr>
+            <w:pStyle w:val="TOC2"/>
+            <w:rPr>
+              <w:rFonts w:asciiTheme="minorHAnsi" w:eastAsiaTheme="minorEastAsia" w:hAnsiTheme="minorHAnsi" w:cstheme="minorBidi"/>
+              <w:noProof/>
+              <w:color w:val="auto"/>
+              <w:szCs w:val="22"/>
+              <w:bdr w:val="none" w:sz="0" w:space="0" w:color="auto"/>
+            </w:rPr>
+          </w:pPr>
+          <w:hyperlink w:anchor="_Toc523942273" w:history="1">
+            <w:r>
+              <w:rPr>
+                <w:rStyle w:val="a3"/>
+                <w:noProof/>
+              </w:rPr>
+              <w:t>4.2 压力测试</w:t>
+            </w:r>
+            <w:r>
+              <w:rPr>
+                <w:noProof/>
+                <w:webHidden/>
+              </w:rPr>
+              <w:tab/>
+            </w:r>
+            <w:r>
+              <w:rPr>
+                <w:noProof/>
+                <w:webHidden/>
+              </w:rPr>
+              <w:fldChar w:fldCharType="begin"/>
+            </w:r>
+            <w:r>
+              <w:rPr>
+                <w:noProof/>
+                <w:webHidden/>
+              </w:rPr>
+              <w:instrText xml:space="preserve"> PAGEREF _Toc523942273 \h </w:instrText>
+            </w:r>
+            <w:r>
+              <w:rPr>
+                <w:noProof/>
+                <w:webHidden/>
+              </w:rPr>
+            </w:r>
+            <w:r>
+              <w:rPr>
+                <w:noProof/>
+                <w:webHidden/>
+              </w:rPr>
+              <w:fldChar w:fldCharType="separate"/>
+            </w:r>
+            <w:r>
+              <w:rPr>
+                <w:noProof/>
+                <w:webHidden/>
+              </w:rPr>
+              <w:t>5</w:t>
+            </w:r>
+            <w:r>
+              <w:rPr>
+                <w:noProof/>
+                <w:webHidden/>
+              </w:rPr>
+              <w:fldChar w:fldCharType="end"/>
+            </w:r>
+          </w:hyperlink>
+        </w:p>
+        <w:p>
+          <w:pPr>
+            <w:pStyle w:val="TOC3"/>
+            <w:tabs>
+              <w:tab w:val="right" w:leader="dot" w:pos="8290"/>
+            </w:tabs>
+            <w:rPr>
+              <w:noProof/>
+            </w:rPr>
+          </w:pPr>
+          <w:hyperlink w:anchor="_Toc523942274" w:history="1">
+            <w:r>
+              <w:rPr>
+                <w:rStyle w:val="a3"/>
+                <w:noProof/>
+                <w:lang w:val="zh-CN" w:eastAsia="zh-TW"/>
+              </w:rPr>
+              <w:t>4.2.1 执行情况与记录</w:t>
+            </w:r>
+            <w:r>
+              <w:rPr>
+                <w:noProof/>
+                <w:webHidden/>
+              </w:rPr>
+              <w:tab/>
+            </w:r>
+            <w:r>
+              <w:rPr>
+                <w:noProof/>
+                <w:webHidden/>
+              </w:rPr>
+              <w:fldChar w:fldCharType="begin"/>
+            </w:r>
+            <w:r>
+              <w:rPr>
+                <w:noProof/>
+                <w:webHidden/>
+              </w:rPr>
+              <w:instrText xml:space="preserve"> PAGEREF _Toc523942274 \h </w:instrText>
+            </w:r>
+            <w:r>
+              <w:rPr>
+                <w:noProof/>
+                <w:webHidden/>
+              </w:rPr>
+            </w:r>
+            <w:r>
+              <w:rPr>
+                <w:noProof/>
+                <w:webHidden/>
+              </w:rPr>
+              <w:fldChar w:fldCharType="separate"/>
+            </w:r>
+            <w:r>
+              <w:rPr>
+                <w:noProof/>
+                <w:webHidden/>
+              </w:rPr>
+              <w:t>5</w:t>
+            </w:r>
+            <w:r>
+              <w:rPr>
+                <w:noProof/>
+                <w:webHidden/>
+              </w:rPr>
+              <w:fldChar w:fldCharType="end"/>
+            </w:r>
+          </w:hyperlink>
+        </w:p>
+        <w:p>
+          <w:pPr>
+            <w:pStyle w:val="TOC3"/>
+            <w:tabs>
+              <w:tab w:val="right" w:leader="dot" w:pos="8290"/>
+            </w:tabs>
+            <w:rPr>
+              <w:noProof/>
+            </w:rPr>
+          </w:pPr>
+          <w:hyperlink w:anchor="_Toc523942275" w:history="1">
+            <w:r>
+              <w:rPr>
+                <w:rStyle w:val="a3"/>
+                <w:noProof/>
+                <w:lang w:val="zh-CN"/>
+              </w:rPr>
+              <w:t>4.2.2 动态资源服务</w:t>
+            </w:r>
+            <w:r>
+              <w:rPr>
+                <w:noProof/>
+                <w:webHidden/>
+              </w:rPr>
+              <w:tab/>
+            </w:r>
+            <w:r>
+              <w:rPr>
+                <w:noProof/>
+                <w:webHidden/>
+              </w:rPr>
+              <w:fldChar w:fldCharType="begin"/>
+            </w:r>
+            <w:r>
+              <w:rPr>
+                <w:noProof/>
+                <w:webHidden/>
+              </w:rPr>
+              <w:instrText xml:space="preserve"> PAGEREF _Toc523942275 \h </w:instrText>
+            </w:r>
+            <w:r>
+              <w:rPr>
+                <w:noProof/>
+                <w:webHidden/>
+              </w:rPr>
+            </w:r>
+            <w:r>
+              <w:rPr>
+                <w:noProof/>
+                <w:webHidden/>
+              </w:rPr>
+              <w:fldChar w:fldCharType="separate"/>
+            </w:r>
+            <w:r>
+              <w:rPr>
+                <w:noProof/>
+                <w:webHidden/>
+              </w:rPr>
+              <w:t>6</w:t>
+            </w:r>
+            <w:r>
+              <w:rPr>
+                <w:noProof/>
+                <w:webHidden/>
+              </w:rPr>
+              <w:fldChar w:fldCharType="end"/>
+            </w:r>
+          </w:hyperlink>
+        </w:p>
+        <w:p>
+          <w:pPr>
+            <w:pStyle w:val="TOC3"/>
+            <w:tabs>
+              <w:tab w:val="right" w:leader="dot" w:pos="8290"/>
+            </w:tabs>
+            <w:rPr>
+              <w:noProof/>
+            </w:rPr>
+          </w:pPr>
+          <w:hyperlink w:anchor="_Toc523942303" w:history="1">
+            <w:r>
+              <w:rPr>
+                <w:rStyle w:val="a3"/>
+                <w:noProof/>
+                <w:lang w:val="zh-CN"/>
+              </w:rPr>
+              <w:t>4.2.3 静态资源服务</w:t>
+            </w:r>
+            <w:r>
+              <w:rPr>
+                <w:noProof/>
+                <w:webHidden/>
+              </w:rPr>
+              <w:tab/>
+            </w:r>
+            <w:r>
+              <w:rPr>
+                <w:noProof/>
+                <w:webHidden/>
+              </w:rPr>
+              <w:fldChar w:fldCharType="begin"/>
+            </w:r>
+            <w:r>
+              <w:rPr>
+                <w:noProof/>
+                <w:webHidden/>
+              </w:rPr>
+              <w:instrText xml:space="preserve"> PAGEREF _Toc523942303 \h </w:instrText>
+            </w:r>
+            <w:r>
+              <w:rPr>
+                <w:noProof/>
+                <w:webHidden/>
+              </w:rPr>
+            </w:r>
+            <w:r>
+              <w:rPr>
+                <w:noProof/>
+                <w:webHidden/>
+              </w:rPr>
+              <w:fldChar w:fldCharType="separate"/>
+            </w:r>
+            <w:r>
+              <w:rPr>
+                <w:noProof/>
+                <w:webHidden/>
+              </w:rPr>
+              <w:t>8</w:t>
+            </w:r>
+            <w:r>
+              <w:rPr>
+                <w:noProof/>
+                <w:webHidden/>
+              </w:rPr>
+              <w:fldChar w:fldCharType="end"/>
+            </w:r>
+          </w:hyperlink>
+        </w:p>
+        <w:p>
+          <w:pPr>
+            <w:pStyle w:val="TOC2"/>
+            <w:rPr>
+              <w:rFonts w:asciiTheme="minorHAnsi" w:eastAsiaTheme="minorEastAsia" w:hAnsiTheme="minorHAnsi" w:cstheme="minorBidi"/>
+              <w:noProof/>
+              <w:color w:val="auto"/>
+              <w:szCs w:val="22"/>
+              <w:bdr w:val="none" w:sz="0" w:space="0" w:color="auto"/>
+            </w:rPr>
+          </w:pPr>
+          <w:hyperlink w:anchor="_Toc523942304" w:history="1">
+            <w:r>
+              <w:rPr>
+                <w:rStyle w:val="a3"/>
+                <w:noProof/>
+              </w:rPr>
+              <w:t>4.3集成测试</w:t>
+            </w:r>
+            <w:r>
+              <w:rPr>
+                <w:noProof/>
+                <w:webHidden/>
+              </w:rPr>
+              <w:tab/>
+            </w:r>
+            <w:r>
+              <w:rPr>
+                <w:noProof/>
+                <w:webHidden/>
+              </w:rPr>
+              <w:fldChar w:fldCharType="begin"/>
+            </w:r>
+            <w:r>
+              <w:rPr>
+                <w:noProof/>
+                <w:webHidden/>
+              </w:rPr>
+              <w:instrText xml:space="preserve"> PAGEREF _Toc523942304 \h </w:instrText>
+            </w:r>
+            <w:r>
+              <w:rPr>
+                <w:noProof/>
+                <w:webHidden/>
+              </w:rPr>
+            </w:r>
+            <w:r>
+              <w:rPr>
+                <w:noProof/>
+                <w:webHidden/>
+              </w:rPr>
+              <w:fldChar w:fldCharType="separate"/>
+            </w:r>
+            <w:r>
+              <w:rPr>
+                <w:noProof/>
+                <w:webHidden/>
+              </w:rPr>
+              <w:t>10</w:t>
+            </w:r>
+            <w:r>
+              <w:rPr>
+                <w:noProof/>
+                <w:webHidden/>
+              </w:rPr>
+              <w:fldChar w:fldCharType="end"/>
+            </w:r>
+          </w:hyperlink>
+        </w:p>
+        <w:p>
+          <w:pPr>
+            <w:pStyle w:val="TOC3"/>
+            <w:tabs>
+              <w:tab w:val="right" w:leader="dot" w:pos="8290"/>
+            </w:tabs>
+            <w:rPr>
+              <w:noProof/>
+            </w:rPr>
+          </w:pPr>
+          <w:hyperlink w:anchor="_Toc523942305" w:history="1">
+            <w:r>
+              <w:rPr>
+                <w:rStyle w:val="a3"/>
+                <w:noProof/>
+                <w:lang w:val="zh-CN"/>
+              </w:rPr>
+              <w:t>4.3.1</w:t>
+            </w:r>
+            <w:r>
+              <w:rPr>
+                <w:rStyle w:val="a3"/>
+                <w:noProof/>
+                <w:lang w:val="zh-TW" w:eastAsia="zh-TW"/>
+              </w:rPr>
+              <w:t>执行情况与记录</w:t>
+            </w:r>
+            <w:r>
+              <w:rPr>
+                <w:noProof/>
+                <w:webHidden/>
+              </w:rPr>
+              <w:tab/>
+            </w:r>
+            <w:r>
+              <w:rPr>
+                <w:noProof/>
+                <w:webHidden/>
+              </w:rPr>
+              <w:fldChar w:fldCharType="begin"/>
+            </w:r>
+            <w:r>
+              <w:rPr>
+                <w:noProof/>
+                <w:webHidden/>
+              </w:rPr>
+              <w:instrText xml:space="preserve"> PAGEREF _Toc523942305 \h </w:instrText>
+            </w:r>
+            <w:r>
+              <w:rPr>
+                <w:noProof/>
+                <w:webHidden/>
+              </w:rPr>
+            </w:r>
+            <w:r>
+              <w:rPr>
+                <w:noProof/>
+                <w:webHidden/>
+              </w:rPr>
+              <w:fldChar w:fldCharType="separate"/>
+            </w:r>
+            <w:r>
+              <w:rPr>
+                <w:noProof/>
+                <w:webHidden/>
+              </w:rPr>
+              <w:t>10</w:t>
+            </w:r>
+            <w:r>
+              <w:rPr>
+                <w:noProof/>
+                <w:webHidden/>
+              </w:rPr>
+              <w:fldChar w:fldCharType="end"/>
+            </w:r>
+          </w:hyperlink>
+        </w:p>
+        <w:p>
+          <w:pPr>
+            <w:pStyle w:val="TOC3"/>
+            <w:tabs>
+              <w:tab w:val="right" w:leader="dot" w:pos="8290"/>
+            </w:tabs>
+            <w:rPr>
+              <w:noProof/>
+            </w:rPr>
+          </w:pPr>
+          <w:hyperlink w:anchor="_Toc523942306" w:history="1">
+            <w:r>
+              <w:rPr>
+                <w:rStyle w:val="a3"/>
+                <w:noProof/>
+                <w:lang w:val="zh-CN"/>
+              </w:rPr>
+              <w:t>4.3.2</w:t>
+            </w:r>
+            <w:r>
+              <w:rPr>
+                <w:rStyle w:val="a3"/>
+                <w:noProof/>
+                <w:lang w:val="zh-TW" w:eastAsia="zh-TW"/>
+              </w:rPr>
+              <w:t>覆盖分析</w:t>
+            </w:r>
+            <w:r>
+              <w:rPr>
+                <w:noProof/>
+                <w:webHidden/>
+              </w:rPr>
+              <w:tab/>
+            </w:r>
+            <w:r>
+              <w:rPr>
+                <w:noProof/>
+                <w:webHidden/>
+              </w:rPr>
+              <w:fldChar w:fldCharType="begin"/>
+            </w:r>
+            <w:r>
+              <w:rPr>
+                <w:noProof/>
+                <w:webHidden/>
+              </w:rPr>
+              <w:instrText xml:space="preserve"> PAGEREF _Toc523942306 \h </w:instrText>
+            </w:r>
+            <w:r>
+              <w:rPr>
+                <w:noProof/>
+                <w:webHidden/>
+              </w:rPr>
+            </w:r>
+            <w:r>
+              <w:rPr>
+                <w:noProof/>
+                <w:webHidden/>
+              </w:rPr>
+              <w:fldChar w:fldCharType="separate"/>
+            </w:r>
+            <w:r>
+              <w:rPr>
+                <w:noProof/>
+                <w:webHidden/>
+              </w:rPr>
+              <w:t>10</w:t>
+            </w:r>
+            <w:r>
+              <w:rPr>
+                <w:noProof/>
+                <w:webHidden/>
+              </w:rPr>
+              <w:fldChar w:fldCharType="end"/>
+            </w:r>
+          </w:hyperlink>
+        </w:p>
+        <w:p>
+          <w:pPr>
+            <w:pStyle w:val="TOC3"/>
+            <w:tabs>
+              <w:tab w:val="right" w:leader="dot" w:pos="8290"/>
+            </w:tabs>
+            <w:rPr>
+              <w:noProof/>
+            </w:rPr>
+          </w:pPr>
+          <w:hyperlink w:anchor="_Toc523942307" w:history="1">
+            <w:r>
+              <w:rPr>
+                <w:rStyle w:val="a3"/>
+                <w:noProof/>
+                <w:lang w:val="zh-CN"/>
+              </w:rPr>
+              <w:t>4.4 兼容性测试</w:t>
+            </w:r>
+            <w:r>
+              <w:rPr>
+                <w:noProof/>
+                <w:webHidden/>
+              </w:rPr>
+              <w:tab/>
+            </w:r>
+            <w:r>
+              <w:rPr>
+                <w:noProof/>
+                <w:webHidden/>
+              </w:rPr>
+              <w:fldChar w:fldCharType="begin"/>
+            </w:r>
+            <w:r>
+              <w:rPr>
+                <w:noProof/>
+                <w:webHidden/>
+              </w:rPr>
+              <w:instrText xml:space="preserve"> PAGEREF _Toc523942307 \h </w:instrText>
+            </w:r>
+            <w:r>
+              <w:rPr>
+                <w:noProof/>
+                <w:webHidden/>
+              </w:rPr>
+            </w:r>
+            <w:r>
+              <w:rPr>
+                <w:noProof/>
+                <w:webHidden/>
+              </w:rPr>
+              <w:fldChar w:fldCharType="separate"/>
+            </w:r>
+            <w:r>
+              <w:rPr>
+                <w:noProof/>
+                <w:webHidden/>
+              </w:rPr>
+              <w:t>10</w:t>
+            </w:r>
+            <w:r>
+              <w:rPr>
+                <w:noProof/>
+                <w:webHidden/>
+              </w:rPr>
+              <w:fldChar w:fldCharType="end"/>
+            </w:r>
+          </w:hyperlink>
+        </w:p>
+        <w:p>
+          <w:pPr>
+            <w:pStyle w:val="TOC2"/>
+            <w:rPr>
+              <w:rFonts w:asciiTheme="minorHAnsi" w:eastAsiaTheme="minorEastAsia" w:hAnsiTheme="minorHAnsi" w:cstheme="minorBidi"/>
+              <w:noProof/>
+              <w:color w:val="auto"/>
+              <w:szCs w:val="22"/>
+              <w:bdr w:val="none" w:sz="0" w:space="0" w:color="auto"/>
+            </w:rPr>
+          </w:pPr>
+          <w:hyperlink w:anchor="_Toc523942308" w:history="1">
+            <w:r>
+              <w:rPr>
+                <w:rStyle w:val="a3"/>
+                <w:noProof/>
+              </w:rPr>
+              <w:t>4.4缺陷统计与分析</w:t>
+            </w:r>
+            <w:r>
+              <w:rPr>
+                <w:noProof/>
+                <w:webHidden/>
+              </w:rPr>
+              <w:tab/>
+            </w:r>
+            <w:r>
+              <w:rPr>
+                <w:noProof/>
+                <w:webHidden/>
+              </w:rPr>
+              <w:fldChar w:fldCharType="begin"/>
+            </w:r>
+            <w:r>
+              <w:rPr>
+                <w:noProof/>
+                <w:webHidden/>
+              </w:rPr>
+              <w:instrText xml:space="preserve"> PAGEREF _Toc523942308 \h </w:instrText>
+            </w:r>
+            <w:r>
+              <w:rPr>
+                <w:noProof/>
+                <w:webHidden/>
+              </w:rPr>
+            </w:r>
+            <w:r>
+              <w:rPr>
+                <w:noProof/>
+                <w:webHidden/>
+              </w:rPr>
+              <w:fldChar w:fldCharType="separate"/>
+            </w:r>
+            <w:r>
+              <w:rPr>
+                <w:noProof/>
+                <w:webHidden/>
+              </w:rPr>
+              <w:t>11</w:t>
+            </w:r>
+            <w:r>
+              <w:rPr>
+                <w:noProof/>
+                <w:webHidden/>
+              </w:rPr>
+              <w:fldChar w:fldCharType="end"/>
+            </w:r>
+          </w:hyperlink>
+        </w:p>
+        <w:p>
+          <w:pPr>
+            <w:pStyle w:val="TOC2"/>
+            <w:rPr>
+              <w:rFonts w:asciiTheme="minorHAnsi" w:eastAsiaTheme="minorEastAsia" w:hAnsiTheme="minorHAnsi" w:cstheme="minorBidi"/>
+              <w:noProof/>
+              <w:color w:val="auto"/>
+              <w:szCs w:val="22"/>
+              <w:bdr w:val="none" w:sz="0" w:space="0" w:color="auto"/>
+            </w:rPr>
+          </w:pPr>
+          <w:hyperlink w:anchor="_Toc523942309" w:history="1">
+            <w:r>
+              <w:rPr>
+                <w:rStyle w:val="a3"/>
+                <w:noProof/>
+              </w:rPr>
+              <w:t>4.5测试结论与建议</w:t>
+            </w:r>
+            <w:r>
+              <w:rPr>
+                <w:noProof/>
+                <w:webHidden/>
+              </w:rPr>
+              <w:tab/>
+            </w:r>
+            <w:r>
+              <w:rPr>
+                <w:noProof/>
+                <w:webHidden/>
+              </w:rPr>
+              <w:fldChar w:fldCharType="begin"/>
+            </w:r>
+            <w:r>
+              <w:rPr>
+                <w:noProof/>
+                <w:webHidden/>
+              </w:rPr>
+              <w:instrText xml:space="preserve"> PAGEREF _Toc523942309 \h </w:instrText>
+            </w:r>
+            <w:r>
+              <w:rPr>
+                <w:noProof/>
+                <w:webHidden/>
+              </w:rPr>
+            </w:r>
+            <w:r>
+              <w:rPr>
+                <w:noProof/>
+                <w:webHidden/>
+              </w:rPr>
+              <w:fldChar w:fldCharType="separate"/>
+            </w:r>
+            <w:r>
+              <w:rPr>
+                <w:noProof/>
+                <w:webHidden/>
+              </w:rPr>
+              <w:t>11</w:t>
+            </w:r>
+            <w:r>
+              <w:rPr>
+                <w:noProof/>
+                <w:webHidden/>
+              </w:rPr>
+              <w:fldChar w:fldCharType="end"/>
+            </w:r>
+          </w:hyperlink>
+        </w:p>
+        <w:p>
+          <w:r>
+            <w:rPr>
+              <w:b/>
+              <w:bCs/>
+              <w:lang w:val="zh-CN"/>
+            </w:rPr>
+            <w:fldChar w:fldCharType="end"/>
+          </w:r>
+        </w:p>
+      </w:sdtContent>
+    </w:sdt>
     <w:p>
       <w:pPr>
-        <w:pStyle w:val="TOC"/>
-        <w:rPr>
-          <w:lang w:val="zh-TW" w:eastAsia="zh-TW"/>
-        </w:rPr>
-      </w:pPr>
-      <w:r>
-        <w:rPr>
-          <w:lang w:val="zh-TW" w:eastAsia="zh-TW"/>
-        </w:rPr>
-        <w:lastRenderedPageBreak/>
-        <w:t>目录</w:t>
-      </w:r>
-    </w:p>
-    <w:p>
-      <w:r>
-        <w:fldChar w:fldCharType="begin"/>
-      </w:r>
-      <w:r>
-        <w:instrText xml:space="preserve"> TOC \t "heading 1, 1,heading 2, 2"</w:instrText>
-      </w:r>
-      <w:r>
-        <w:fldChar w:fldCharType="separate"/>
-      </w:r>
-    </w:p>
-    <w:p>
-      <w:pPr>
-        <w:pStyle w:val="TOC1"/>
-        <w:numPr>
-          <w:ilvl w:val="0"/>
-          <w:numId w:val="1"/>
-        </w:numPr>
-      </w:pPr>
-      <w:r>
-        <w:t>前言</w:t>
-      </w:r>
-      <w:r>
-        <w:tab/>
-      </w:r>
-      <w:r>
-        <w:fldChar w:fldCharType="begin"/>
-      </w:r>
-      <w:r>
-        <w:instrText xml:space="preserve"> PAGEREF _Toc \h </w:instrText>
-      </w:r>
-      <w:r>
-        <w:fldChar w:fldCharType="separate"/>
-      </w:r>
-      <w:r>
-        <w:t>2</w:t>
-      </w:r>
-      <w:r>
-        <w:fldChar w:fldCharType="end"/>
-      </w:r>
-    </w:p>
-    <w:p>
-      <w:pPr>
-        <w:pStyle w:val="TOC2"/>
-      </w:pPr>
-      <w:r>
-        <w:t>1.1编写目的</w:t>
-      </w:r>
-      <w:r>
-        <w:tab/>
-      </w:r>
-      <w:r>
-        <w:fldChar w:fldCharType="begin"/>
-      </w:r>
-      <w:r>
-        <w:instrText xml:space="preserve"> PAGEREF _Toc1 \h </w:instrText>
-      </w:r>
-      <w:r>
-        <w:fldChar w:fldCharType="separate"/>
-      </w:r>
-      <w:r>
-        <w:t>2</w:t>
-      </w:r>
-      <w:r>
-        <w:fldChar w:fldCharType="end"/>
-      </w:r>
-    </w:p>
-    <w:p>
-      <w:pPr>
-        <w:pStyle w:val="TOC2"/>
-      </w:pPr>
-      <w:r>
-        <w:t>1.2项目背景</w:t>
-      </w:r>
-      <w:r>
-        <w:tab/>
-      </w:r>
-      <w:r>
-        <w:fldChar w:fldCharType="begin"/>
-      </w:r>
-      <w:r>
-        <w:instrText xml:space="preserve"> PAGEREF _Toc2 \h </w:instrText>
-      </w:r>
-      <w:r>
-        <w:fldChar w:fldCharType="separate"/>
-      </w:r>
-      <w:r>
-        <w:t>2</w:t>
-      </w:r>
-      <w:r>
-        <w:fldChar w:fldCharType="end"/>
-      </w:r>
-    </w:p>
-    <w:p>
-      <w:pPr>
-        <w:pStyle w:val="TOC2"/>
-      </w:pPr>
-      <w:r>
-        <w:t>1.3系统简介</w:t>
-      </w:r>
-      <w:r>
-        <w:tab/>
-      </w:r>
-      <w:r>
-        <w:fldChar w:fldCharType="begin"/>
-      </w:r>
-      <w:r>
-        <w:instrText xml:space="preserve"> PAGEREF _Toc3 \h </w:instrText>
-      </w:r>
-      <w:r>
-        <w:fldChar w:fldCharType="separate"/>
-      </w:r>
-      <w:r>
-        <w:t>2</w:t>
-      </w:r>
-      <w:r>
-        <w:fldChar w:fldCharType="end"/>
-      </w:r>
-    </w:p>
-    <w:p>
-      <w:pPr>
-        <w:pStyle w:val="TOC2"/>
-      </w:pPr>
-      <w:r>
-        <w:t>1.4术语和缩略语</w:t>
-      </w:r>
-      <w:r>
-        <w:tab/>
-      </w:r>
-      <w:r>
-        <w:fldChar w:fldCharType="begin"/>
-      </w:r>
-      <w:r>
-        <w:instrText xml:space="preserve"> PAGEREF _Toc4 \h </w:instrText>
-      </w:r>
-      <w:r>
-        <w:fldChar w:fldCharType="separate"/>
-      </w:r>
-      <w:r>
-        <w:t>2</w:t>
-      </w:r>
-      <w:r>
-        <w:fldChar w:fldCharType="end"/>
-      </w:r>
-    </w:p>
-    <w:p>
-      <w:pPr>
-        <w:pStyle w:val="TOC2"/>
-      </w:pPr>
-      <w:r>
-        <w:t>1.5参考资料</w:t>
-      </w:r>
-      <w:r>
-        <w:tab/>
-      </w:r>
-      <w:r>
-        <w:fldChar w:fldCharType="begin"/>
-      </w:r>
-      <w:r>
-        <w:instrText xml:space="preserve"> PAGEREF _Toc5 \h </w:instrText>
-      </w:r>
-      <w:r>
-        <w:fldChar w:fldCharType="separate"/>
-      </w:r>
-      <w:r>
-        <w:t>3</w:t>
-      </w:r>
-      <w:r>
-        <w:fldChar w:fldCharType="end"/>
-      </w:r>
-    </w:p>
-    <w:p>
-      <w:pPr>
-        <w:pStyle w:val="TOC1"/>
-        <w:numPr>
-          <w:ilvl w:val="0"/>
-          <w:numId w:val="1"/>
-        </w:numPr>
-      </w:pPr>
-      <w:r>
-        <w:t>测试概要</w:t>
-      </w:r>
-      <w:r>
-        <w:tab/>
-      </w:r>
-      <w:r>
-        <w:fldChar w:fldCharType="begin"/>
-      </w:r>
-      <w:r>
-        <w:instrText xml:space="preserve"> PAGEREF _Toc6 \h </w:instrText>
-      </w:r>
-      <w:r>
-        <w:fldChar w:fldCharType="separate"/>
-      </w:r>
-      <w:r>
-        <w:t>3</w:t>
-      </w:r>
-      <w:r>
-        <w:fldChar w:fldCharType="end"/>
-      </w:r>
-    </w:p>
-    <w:p>
-      <w:pPr>
-        <w:pStyle w:val="TOC2"/>
-      </w:pPr>
-      <w:r>
-        <w:t>2.1测试方法和工具</w:t>
-      </w:r>
-      <w:r>
-        <w:tab/>
-      </w:r>
-      <w:r>
-        <w:fldChar w:fldCharType="begin"/>
-      </w:r>
-      <w:r>
-        <w:instrText xml:space="preserve"> PAGEREF _Toc7 \h </w:instrText>
-      </w:r>
-      <w:r>
-        <w:fldChar w:fldCharType="separate"/>
-      </w:r>
-      <w:r>
-        <w:t>3</w:t>
-      </w:r>
-      <w:r>
-        <w:fldChar w:fldCharType="end"/>
-      </w:r>
-    </w:p>
-    <w:p>
-      <w:pPr>
-        <w:pStyle w:val="TOC2"/>
-      </w:pPr>
-      <w:r>
-        <w:t>2.2测试环境与配置</w:t>
-      </w:r>
-      <w:r>
-        <w:tab/>
-      </w:r>
-      <w:r>
-        <w:fldChar w:fldCharType="begin"/>
-      </w:r>
-      <w:r>
-        <w:instrText xml:space="preserve"> PAGEREF _Toc8 \h </w:instrText>
-      </w:r>
-      <w:r>
-        <w:fldChar w:fldCharType="separate"/>
-      </w:r>
-      <w:r>
-        <w:t>4</w:t>
-      </w:r>
-      <w:r>
-        <w:fldChar w:fldCharType="end"/>
-      </w:r>
-    </w:p>
-    <w:p>
-      <w:pPr>
-        <w:pStyle w:val="TOC1"/>
-        <w:numPr>
-          <w:ilvl w:val="0"/>
-          <w:numId w:val="2"/>
-        </w:numPr>
-      </w:pPr>
-      <w:r>
-        <w:t>第一次迭代测试情况</w:t>
-      </w:r>
-      <w:r>
-        <w:tab/>
-      </w:r>
-      <w:r>
-        <w:fldChar w:fldCharType="begin"/>
-      </w:r>
-      <w:r>
-        <w:instrText xml:space="preserve"> PAGEREF _Toc9 \h </w:instrText>
-      </w:r>
-      <w:r>
-        <w:fldChar w:fldCharType="separate"/>
-      </w:r>
-      <w:r>
-        <w:t>4</w:t>
-      </w:r>
-      <w:r>
-        <w:fldChar w:fldCharType="end"/>
-      </w:r>
-    </w:p>
-    <w:p>
-      <w:pPr>
-        <w:pStyle w:val="TOC2"/>
-      </w:pPr>
-      <w:r>
-        <w:t>3.1测试执行情况与记录</w:t>
-      </w:r>
-      <w:r>
-        <w:tab/>
-      </w:r>
-      <w:r>
-        <w:fldChar w:fldCharType="begin"/>
-      </w:r>
-      <w:r>
-        <w:instrText xml:space="preserve"> PAGEREF _Toc10 \h </w:instrText>
-      </w:r>
-      <w:r>
-        <w:fldChar w:fldCharType="separate"/>
-      </w:r>
-      <w:r>
-        <w:t>4</w:t>
-      </w:r>
-      <w:r>
-        <w:fldChar w:fldCharType="end"/>
-      </w:r>
-    </w:p>
-    <w:p>
-      <w:pPr>
-        <w:pStyle w:val="TOC2"/>
-      </w:pPr>
-      <w:r>
-        <w:t>3.2覆盖分析</w:t>
-      </w:r>
-      <w:r>
-        <w:tab/>
-      </w:r>
-      <w:r>
-        <w:fldChar w:fldCharType="begin"/>
-      </w:r>
-      <w:r>
-        <w:instrText xml:space="preserve"> PAGEREF _Toc11 \h </w:instrText>
-      </w:r>
-      <w:r>
-        <w:fldChar w:fldCharType="separate"/>
-      </w:r>
-      <w:r>
-        <w:t>5</w:t>
-      </w:r>
-      <w:r>
-        <w:fldChar w:fldCharType="end"/>
-      </w:r>
-    </w:p>
-    <w:p>
-      <w:pPr>
-        <w:pStyle w:val="TOC2"/>
-      </w:pPr>
-      <w:r>
-        <w:t>3.3测试结论与建议</w:t>
-      </w:r>
-      <w:r>
-        <w:tab/>
-      </w:r>
-      <w:r>
-        <w:fldChar w:fldCharType="begin"/>
-      </w:r>
-      <w:r>
-        <w:instrText xml:space="preserve"> PAGEREF _Toc12 \h </w:instrText>
-      </w:r>
-      <w:r>
-        <w:fldChar w:fldCharType="separate"/>
-      </w:r>
-      <w:r>
-        <w:t>5</w:t>
-      </w:r>
-      <w:r>
-        <w:fldChar w:fldCharType="end"/>
-      </w:r>
-    </w:p>
-    <w:p>
-      <w:pPr>
-        <w:pStyle w:val="TOC1"/>
-      </w:pPr>
-      <w:r>
-        <w:t>4. 第二次迭代测试情况</w:t>
-      </w:r>
-      <w:r>
-        <w:tab/>
-      </w:r>
-      <w:r>
-        <w:fldChar w:fldCharType="begin"/>
-      </w:r>
-      <w:r>
-        <w:instrText xml:space="preserve"> PAGEREF _Toc13 \h </w:instrText>
-      </w:r>
-      <w:r>
-        <w:fldChar w:fldCharType="separate"/>
-      </w:r>
-      <w:r>
-        <w:t>5</w:t>
-      </w:r>
-      <w:r>
-        <w:fldChar w:fldCharType="end"/>
-      </w:r>
-    </w:p>
-    <w:p>
-      <w:pPr>
-        <w:pStyle w:val="TOC2"/>
-      </w:pPr>
-      <w:r>
-        <w:t>4.1 单元测试</w:t>
-      </w:r>
-      <w:r>
-        <w:tab/>
-      </w:r>
-      <w:r>
-        <w:fldChar w:fldCharType="begin"/>
-      </w:r>
-      <w:r>
-        <w:instrText xml:space="preserve"> PAGEREF _Toc14 \h </w:instrText>
-      </w:r>
-      <w:r>
-        <w:fldChar w:fldCharType="separate"/>
-      </w:r>
-      <w:r>
-        <w:t>5</w:t>
-      </w:r>
-      <w:r>
-        <w:fldChar w:fldCharType="end"/>
-      </w:r>
-    </w:p>
-    <w:p>
-      <w:pPr>
-        <w:pStyle w:val="TOC2"/>
-      </w:pPr>
-      <w:r>
-        <w:t>4.3集成测试</w:t>
-      </w:r>
-      <w:r>
-        <w:tab/>
-      </w:r>
-      <w:r>
-        <w:fldChar w:fldCharType="begin"/>
-      </w:r>
-      <w:r>
-        <w:instrText xml:space="preserve"> PAGEREF _Toc15 \h </w:instrText>
-      </w:r>
-      <w:r>
-        <w:fldChar w:fldCharType="separate"/>
-      </w:r>
-      <w:r>
-        <w:t>10</w:t>
-      </w:r>
-      <w:r>
-        <w:fldChar w:fldCharType="end"/>
-      </w:r>
-    </w:p>
-    <w:p>
-      <w:pPr>
-        <w:pStyle w:val="TOC2"/>
-      </w:pPr>
-      <w:r>
-        <w:t>4.3.1执行情况与记录</w:t>
-      </w:r>
-      <w:r>
-        <w:tab/>
-      </w:r>
-      <w:r>
-        <w:fldChar w:fldCharType="begin"/>
-      </w:r>
-      <w:r>
-        <w:instrText xml:space="preserve"> PAGEREF _Toc16 \h </w:instrText>
-      </w:r>
-      <w:r>
-        <w:fldChar w:fldCharType="separate"/>
-      </w:r>
-      <w:r>
-        <w:t>10</w:t>
-      </w:r>
-      <w:r>
-        <w:fldChar w:fldCharType="end"/>
-      </w:r>
-    </w:p>
-    <w:p>
-      <w:pPr>
-        <w:pStyle w:val="TOC2"/>
-      </w:pPr>
-      <w:r>
-        <w:t>4.3.2覆盖分析</w:t>
-      </w:r>
-      <w:r>
-        <w:tab/>
-      </w:r>
-      <w:r>
-        <w:fldChar w:fldCharType="begin"/>
-      </w:r>
-      <w:r>
-        <w:instrText xml:space="preserve"> PAGEREF _Toc17 \h </w:instrText>
-      </w:r>
-      <w:r>
-        <w:fldChar w:fldCharType="separate"/>
-      </w:r>
-      <w:r>
-        <w:t>10</w:t>
-      </w:r>
-      <w:r>
-        <w:fldChar w:fldCharType="end"/>
-      </w:r>
-    </w:p>
-    <w:p>
-      <w:pPr>
-        <w:pStyle w:val="TOC2"/>
-      </w:pPr>
-      <w:r>
-        <w:t>3.3缺陷统计与分析</w:t>
-      </w:r>
-      <w:r>
-        <w:tab/>
-      </w:r>
-      <w:r>
-        <w:fldChar w:fldCharType="begin"/>
-      </w:r>
-      <w:r>
-        <w:instrText xml:space="preserve"> PAGEREF _Toc18 \h </w:instrText>
-      </w:r>
-      <w:r>
-        <w:fldChar w:fldCharType="separate"/>
-      </w:r>
-      <w:r>
-        <w:t>10</w:t>
-      </w:r>
-      <w:r>
-        <w:fldChar w:fldCharType="end"/>
-      </w:r>
-    </w:p>
-    <w:p>
-      <w:pPr>
-        <w:pStyle w:val="TOC2"/>
-      </w:pPr>
-      <w:r>
-        <w:t>3.4测试结论与建议</w:t>
-      </w:r>
-      <w:r>
-        <w:tab/>
-      </w:r>
-      <w:r>
-        <w:fldChar w:fldCharType="begin"/>
-      </w:r>
-      <w:r>
-        <w:instrText xml:space="preserve"> PAGEREF _Toc19 \h </w:instrText>
-      </w:r>
-      <w:r>
-        <w:fldChar w:fldCharType="separate"/>
-      </w:r>
-      <w:r>
-        <w:t>10</w:t>
-      </w:r>
-      <w:r>
-        <w:fldChar w:fldCharType="end"/>
-      </w:r>
-    </w:p>
-    <w:p>
-      <w:pPr>
-        <w:rPr>
+        <w:rPr>
+          <w:rFonts w:hint="eastAsia"/>
           <w:b/>
           <w:bCs/>
         </w:rPr>
       </w:pPr>
       <w:r>
+        <w:rPr>
+          <w:rFonts w:hint="eastAsia"/>
+          <w:b/>
+          <w:bCs/>
+          <w:noProof/>
+        </w:rPr>
+        <w:t>。</w:t>
+      </w:r>
+      <w:r>
         <w:fldChar w:fldCharType="end"/>
       </w:r>
     </w:p>
     <w:p/>
-    <w:p/>
-    <w:p/>
-    <w:p/>
-    <w:p/>
-    <w:p/>
-    <w:p/>
-    <w:p/>
-    <w:p/>
-    <w:p/>
-    <w:p/>
-    <w:p/>
-    <w:p/>
+    <w:p>
+      <w:bookmarkStart w:id="0" w:name="_GoBack"/>
+      <w:bookmarkEnd w:id="0"/>
+    </w:p>
     <w:p/>
     <w:p/>
     <w:p/>
@@ -1465,108 +2950,37 @@
     <w:p/>
     <w:p>
       <w:pPr>
-        <w:pStyle w:val="10"/>
-        <w:numPr>
-          <w:ilvl w:val="0"/>
-          <w:numId w:val="4"/>
-        </w:numPr>
-        <w:rPr>
-          <w:lang w:val="zh-TW" w:eastAsia="zh-TW"/>
+        <w:rPr>
+          <w:rFonts w:hint="eastAsia"/>
         </w:rPr>
       </w:pPr>
-      <w:bookmarkStart w:id="0" w:name="_Toc"/>
-      <w:r>
-        <w:rPr>
-          <w:lang w:val="zh-TW" w:eastAsia="zh-TW"/>
-        </w:rPr>
-        <w:t>前言</w:t>
-      </w:r>
-      <w:bookmarkEnd w:id="0"/>
     </w:p>
+    <w:p/>
     <w:p>
       <w:pPr>
-        <w:pStyle w:val="2"/>
-        <w:tabs>
-          <w:tab w:val="left" w:pos="4510"/>
-        </w:tabs>
+        <w:pStyle w:val="10"/>
+        <w:rPr>
+          <w:lang w:val="zh-TW" w:eastAsia="zh-TW"/>
+        </w:rPr>
       </w:pPr>
-      <w:bookmarkStart w:id="1" w:name="_Toc1"/>
-      <w:r>
-        <w:t>1.1</w:t>
-      </w:r>
-      <w:r>
-        <w:rPr>
+      <w:bookmarkStart w:id="1" w:name="_Toc523942256"/>
+      <w:r>
+        <w:rPr>
+          <w:rFonts w:hint="eastAsia"/>
           <w:lang w:val="zh-TW" w:eastAsia="zh-TW"/>
         </w:rPr>
-        <w:t>编写目的</w:t>
+        <w:lastRenderedPageBreak/>
+        <w:t>1.前言</w:t>
       </w:r>
       <w:bookmarkEnd w:id="1"/>
-    </w:p>
-    <w:p>
-      <w:pPr>
-        <w:rPr>
-          <w:sz w:val="24"/>
-          <w:szCs w:val="24"/>
-        </w:rPr>
-      </w:pPr>
-      <w:r>
-        <w:tab/>
-      </w:r>
-      <w:r>
-        <w:rPr>
-          <w:sz w:val="24"/>
-          <w:szCs w:val="24"/>
-          <w:lang w:val="zh-TW" w:eastAsia="zh-TW"/>
-        </w:rPr>
-        <w:t>本测试报告为</w:t>
-      </w:r>
-      <w:r>
-        <w:rPr>
-          <w:sz w:val="24"/>
-          <w:szCs w:val="24"/>
-        </w:rPr>
-        <w:t>GETS</w:t>
-      </w:r>
-      <w:r>
-        <w:rPr>
-          <w:sz w:val="24"/>
-          <w:szCs w:val="24"/>
-          <w:lang w:val="zh-TW" w:eastAsia="zh-TW"/>
-        </w:rPr>
-        <w:t>项目的各项测试总结报告，目的是对该项目开发中的各项成果按照测试用例进行测试，并按照需求规约等标准进行评估，以找出潜在的问题并加以改正，同时验证系统是否符合各项需求。</w:t>
-      </w:r>
-    </w:p>
-    <w:p>
-      <w:pPr>
-        <w:ind w:firstLine="420"/>
-        <w:rPr>
-          <w:sz w:val="24"/>
-          <w:szCs w:val="24"/>
-          <w:lang w:val="zh-TW" w:eastAsia="zh-TW"/>
-        </w:rPr>
-      </w:pPr>
-      <w:r>
-        <w:rPr>
-          <w:sz w:val="24"/>
-          <w:szCs w:val="24"/>
-          <w:lang w:val="zh-TW" w:eastAsia="zh-TW"/>
-        </w:rPr>
-        <w:t>预期参考人员包括用户、测试人员、开发人员、项目管理者、需要阅读本报告的指导老师等人员。</w:t>
-      </w:r>
     </w:p>
     <w:p>
       <w:pPr>
         <w:pStyle w:val="2"/>
       </w:pPr>
-      <w:bookmarkStart w:id="2" w:name="_Toc2"/>
-      <w:r>
-        <w:t>1.2</w:t>
-      </w:r>
-      <w:r>
-        <w:rPr>
-          <w:lang w:val="zh-TW" w:eastAsia="zh-TW"/>
-        </w:rPr>
-        <w:t>项目背景</w:t>
+      <w:bookmarkStart w:id="2" w:name="_Toc523942257"/>
+      <w:r>
+        <w:t>1.1编写目的</w:t>
       </w:r>
       <w:bookmarkEnd w:id="2"/>
     </w:p>
@@ -1586,14 +3000,14 @@
           <w:szCs w:val="24"/>
           <w:lang w:val="zh-TW" w:eastAsia="zh-TW"/>
         </w:rPr>
-        <w:t>项目名称：</w:t>
-      </w:r>
-      <w:r>
-        <w:rPr>
-          <w:sz w:val="24"/>
-          <w:szCs w:val="24"/>
-        </w:rPr>
-        <w:t>“</w:t>
+        <w:t>本测试报告为</w:t>
+      </w:r>
+      <w:r>
+        <w:rPr>
+          <w:sz w:val="24"/>
+          <w:szCs w:val="24"/>
+        </w:rPr>
+        <w:t>GETS</w:t>
       </w:r>
       <w:r>
         <w:rPr>
@@ -1601,327 +3015,40 @@
           <w:szCs w:val="24"/>
           <w:lang w:val="zh-TW" w:eastAsia="zh-TW"/>
         </w:rPr>
-        <w:t>慧眼识踪</w:t>
-      </w:r>
-      <w:r>
-        <w:rPr>
-          <w:sz w:val="24"/>
-          <w:szCs w:val="24"/>
-        </w:rPr>
-        <w:t>“——</w:t>
-      </w:r>
-      <w:r>
-        <w:rPr>
-          <w:sz w:val="24"/>
-          <w:szCs w:val="24"/>
-          <w:lang w:val="zh-TW" w:eastAsia="zh-TW"/>
-        </w:rPr>
-        <w:t>基于深度学习的人员即时搜寻系统</w:t>
+        <w:t>项目的各项测试总结报告，目的是对该项目开发中的各项成果按照测试用例进行测试，并按照需求规约等标准进行评估，以找出潜在的问题并加以改正，同时验证系统是否符合各项需求。</w:t>
       </w:r>
     </w:p>
     <w:p>
       <w:pPr>
-        <w:rPr>
-          <w:sz w:val="24"/>
-          <w:szCs w:val="24"/>
+        <w:ind w:firstLine="420"/>
+        <w:rPr>
+          <w:sz w:val="24"/>
+          <w:szCs w:val="24"/>
+          <w:lang w:val="zh-TW" w:eastAsia="zh-TW"/>
         </w:rPr>
       </w:pPr>
       <w:r>
         <w:rPr>
           <w:sz w:val="24"/>
           <w:szCs w:val="24"/>
-        </w:rPr>
-        <w:tab/>
-      </w:r>
-      <w:r>
-        <w:rPr>
-          <w:sz w:val="24"/>
-          <w:szCs w:val="24"/>
           <w:lang w:val="zh-TW" w:eastAsia="zh-TW"/>
         </w:rPr>
-        <w:t>项目开发组人员：金瑞洋</w:t>
-      </w:r>
-      <w:r>
-        <w:rPr>
-          <w:sz w:val="24"/>
-          <w:szCs w:val="24"/>
-        </w:rPr>
-        <w:tab/>
-      </w:r>
-      <w:r>
-        <w:rPr>
-          <w:sz w:val="24"/>
-          <w:szCs w:val="24"/>
-        </w:rPr>
-        <w:tab/>
-      </w:r>
-      <w:r>
-        <w:rPr>
-          <w:sz w:val="24"/>
-          <w:szCs w:val="24"/>
-          <w:lang w:val="zh-TW" w:eastAsia="zh-TW"/>
-        </w:rPr>
-        <w:t>项目经理，技术助理</w:t>
-      </w:r>
-    </w:p>
-    <w:p>
-      <w:pPr>
-        <w:rPr>
-          <w:sz w:val="24"/>
-          <w:szCs w:val="24"/>
-        </w:rPr>
-      </w:pPr>
-      <w:r>
-        <w:rPr>
-          <w:sz w:val="24"/>
-          <w:szCs w:val="24"/>
-        </w:rPr>
-        <w:tab/>
-      </w:r>
-      <w:r>
-        <w:rPr>
-          <w:sz w:val="24"/>
-          <w:szCs w:val="24"/>
-        </w:rPr>
-        <w:tab/>
-      </w:r>
-      <w:r>
-        <w:rPr>
-          <w:sz w:val="24"/>
-          <w:szCs w:val="24"/>
-        </w:rPr>
-        <w:tab/>
-      </w:r>
-      <w:r>
-        <w:rPr>
-          <w:sz w:val="24"/>
-          <w:szCs w:val="24"/>
-        </w:rPr>
-        <w:tab/>
-      </w:r>
-      <w:r>
-        <w:rPr>
-          <w:sz w:val="24"/>
-          <w:szCs w:val="24"/>
-        </w:rPr>
-        <w:tab/>
-        <w:t xml:space="preserve">  </w:t>
-      </w:r>
-      <w:r>
-        <w:rPr>
-          <w:sz w:val="24"/>
-          <w:szCs w:val="24"/>
-          <w:lang w:val="zh-TW" w:eastAsia="zh-TW"/>
-        </w:rPr>
-        <w:t>王见思</w:t>
-      </w:r>
-      <w:r>
-        <w:rPr>
-          <w:sz w:val="24"/>
-          <w:szCs w:val="24"/>
-        </w:rPr>
-        <w:tab/>
-      </w:r>
-      <w:r>
-        <w:rPr>
-          <w:sz w:val="24"/>
-          <w:szCs w:val="24"/>
-        </w:rPr>
-        <w:tab/>
-      </w:r>
-      <w:r>
-        <w:rPr>
-          <w:sz w:val="24"/>
-          <w:szCs w:val="24"/>
-          <w:lang w:val="zh-TW" w:eastAsia="zh-TW"/>
-        </w:rPr>
-        <w:t>全栈工程师，架构师</w:t>
-      </w:r>
-    </w:p>
-    <w:p>
-      <w:pPr>
-        <w:rPr>
-          <w:sz w:val="24"/>
-          <w:szCs w:val="24"/>
-        </w:rPr>
-      </w:pPr>
-      <w:r>
-        <w:rPr>
-          <w:sz w:val="24"/>
-          <w:szCs w:val="24"/>
-        </w:rPr>
-        <w:tab/>
-      </w:r>
-      <w:r>
-        <w:rPr>
-          <w:sz w:val="24"/>
-          <w:szCs w:val="24"/>
-        </w:rPr>
-        <w:tab/>
-      </w:r>
-      <w:r>
-        <w:rPr>
-          <w:sz w:val="24"/>
-          <w:szCs w:val="24"/>
-        </w:rPr>
-        <w:tab/>
-      </w:r>
-      <w:r>
-        <w:rPr>
-          <w:sz w:val="24"/>
-          <w:szCs w:val="24"/>
-        </w:rPr>
-        <w:tab/>
-      </w:r>
-      <w:r>
-        <w:rPr>
-          <w:sz w:val="24"/>
-          <w:szCs w:val="24"/>
-        </w:rPr>
-        <w:tab/>
-        <w:t xml:space="preserve">  </w:t>
-      </w:r>
-      <w:r>
-        <w:rPr>
-          <w:sz w:val="24"/>
-          <w:szCs w:val="24"/>
-          <w:lang w:val="zh-TW" w:eastAsia="zh-TW"/>
-        </w:rPr>
-        <w:t>宋逸凡</w:t>
-      </w:r>
-      <w:r>
-        <w:rPr>
-          <w:sz w:val="24"/>
-          <w:szCs w:val="24"/>
-        </w:rPr>
-        <w:tab/>
-      </w:r>
-      <w:r>
-        <w:rPr>
-          <w:sz w:val="24"/>
-          <w:szCs w:val="24"/>
-        </w:rPr>
-        <w:tab/>
-      </w:r>
-      <w:r>
-        <w:rPr>
-          <w:sz w:val="24"/>
-          <w:szCs w:val="24"/>
-          <w:lang w:val="zh-TW" w:eastAsia="zh-TW"/>
-        </w:rPr>
-        <w:t>开发工程师，技术助理</w:t>
-      </w:r>
-    </w:p>
-    <w:p>
-      <w:pPr>
-        <w:rPr>
-          <w:sz w:val="24"/>
-          <w:szCs w:val="24"/>
-        </w:rPr>
-      </w:pPr>
-      <w:r>
-        <w:rPr>
-          <w:sz w:val="24"/>
-          <w:szCs w:val="24"/>
-        </w:rPr>
-        <w:tab/>
-      </w:r>
-      <w:r>
-        <w:rPr>
-          <w:sz w:val="24"/>
-          <w:szCs w:val="24"/>
-        </w:rPr>
-        <w:tab/>
-      </w:r>
-      <w:r>
-        <w:rPr>
-          <w:sz w:val="24"/>
-          <w:szCs w:val="24"/>
-        </w:rPr>
-        <w:tab/>
-      </w:r>
-      <w:r>
-        <w:rPr>
-          <w:sz w:val="24"/>
-          <w:szCs w:val="24"/>
-        </w:rPr>
-        <w:tab/>
-      </w:r>
-      <w:r>
-        <w:rPr>
-          <w:sz w:val="24"/>
-          <w:szCs w:val="24"/>
-        </w:rPr>
-        <w:tab/>
-        <w:t xml:space="preserve">  </w:t>
-      </w:r>
-      <w:r>
-        <w:rPr>
-          <w:sz w:val="24"/>
-          <w:szCs w:val="24"/>
-          <w:lang w:val="zh-TW" w:eastAsia="zh-TW"/>
-        </w:rPr>
-        <w:t>李翌珺</w:t>
-      </w:r>
-      <w:r>
-        <w:rPr>
-          <w:sz w:val="24"/>
-          <w:szCs w:val="24"/>
-        </w:rPr>
-        <w:tab/>
-      </w:r>
-      <w:r>
-        <w:rPr>
-          <w:sz w:val="24"/>
-          <w:szCs w:val="24"/>
-        </w:rPr>
-        <w:tab/>
-      </w:r>
-      <w:r>
-        <w:rPr>
-          <w:sz w:val="24"/>
-          <w:szCs w:val="24"/>
-          <w:lang w:val="zh-TW" w:eastAsia="zh-TW"/>
-        </w:rPr>
-        <w:t>技术总监</w:t>
-      </w:r>
-    </w:p>
-    <w:p>
-      <w:pPr>
-        <w:rPr>
-          <w:sz w:val="24"/>
-          <w:szCs w:val="24"/>
-        </w:rPr>
-      </w:pPr>
-      <w:r>
-        <w:rPr>
-          <w:sz w:val="24"/>
-          <w:szCs w:val="24"/>
-        </w:rPr>
-        <w:tab/>
-      </w:r>
-      <w:r>
-        <w:rPr>
-          <w:sz w:val="24"/>
-          <w:szCs w:val="24"/>
-          <w:lang w:val="zh-TW" w:eastAsia="zh-TW"/>
-        </w:rPr>
-        <w:t>项目指导：沈备军老师，陈锴嘉助教</w:t>
+        <w:t>预期参考人员包括用户、测试人员、开发人员、项目管理者、需要阅读本报告的指导老师等人员。</w:t>
       </w:r>
     </w:p>
     <w:p>
       <w:pPr>
         <w:pStyle w:val="2"/>
       </w:pPr>
-      <w:bookmarkStart w:id="3" w:name="_Toc3"/>
-      <w:r>
-        <w:t>1.3</w:t>
+      <w:bookmarkStart w:id="3" w:name="_Toc523942258"/>
+      <w:r>
+        <w:t>1.2</w:t>
       </w:r>
       <w:r>
         <w:rPr>
           <w:lang w:val="zh-TW" w:eastAsia="zh-TW"/>
         </w:rPr>
-        <w:t>系统简介</w:t>
+        <w:t>项目背景</w:t>
       </w:r>
       <w:bookmarkEnd w:id="3"/>
     </w:p>
@@ -1935,14 +3062,13 @@
       <w:r>
         <w:tab/>
       </w:r>
-      <w:bookmarkStart w:id="4" w:name="_Hlk518373654"/>
       <w:r>
         <w:rPr>
           <w:sz w:val="24"/>
           <w:szCs w:val="24"/>
           <w:lang w:val="zh-TW" w:eastAsia="zh-TW"/>
         </w:rPr>
-        <w:t>本项目针对寻找走失人员、跟踪犯罪嫌疑人和定位传染病人等众多现实场景下都必须要解决的搜寻指定人员的问题，设计并开发了一个</w:t>
+        <w:t>项目名称：</w:t>
       </w:r>
       <w:r>
         <w:rPr>
@@ -1957,14 +3083,37 @@
           <w:szCs w:val="24"/>
           <w:lang w:val="zh-TW" w:eastAsia="zh-TW"/>
         </w:rPr>
+        <w:t>慧眼识踪</w:t>
+      </w:r>
+      <w:r>
+        <w:rPr>
+          <w:sz w:val="24"/>
+          <w:szCs w:val="24"/>
+        </w:rPr>
+        <w:t>“——</w:t>
+      </w:r>
+      <w:r>
+        <w:rPr>
+          <w:sz w:val="24"/>
+          <w:szCs w:val="24"/>
+          <w:lang w:val="zh-TW" w:eastAsia="zh-TW"/>
+        </w:rPr>
         <w:t>基于深度学习的人员即时搜寻系统</w:t>
       </w:r>
-      <w:r>
-        <w:rPr>
-          <w:sz w:val="24"/>
-          <w:szCs w:val="24"/>
-        </w:rPr>
-        <w:t>”</w:t>
+    </w:p>
+    <w:p>
+      <w:pPr>
+        <w:rPr>
+          <w:sz w:val="24"/>
+          <w:szCs w:val="24"/>
+        </w:rPr>
+      </w:pPr>
+      <w:r>
+        <w:rPr>
+          <w:sz w:val="24"/>
+          <w:szCs w:val="24"/>
+        </w:rPr>
+        <w:tab/>
       </w:r>
       <w:r>
         <w:rPr>
@@ -1972,59 +3121,332 @@
           <w:szCs w:val="24"/>
           <w:lang w:val="zh-TW" w:eastAsia="zh-TW"/>
         </w:rPr>
-        <w:t>。</w:t>
-      </w:r>
-      <w:bookmarkEnd w:id="4"/>
+        <w:t>项目开发组人员：金瑞洋</w:t>
+      </w:r>
+      <w:r>
+        <w:rPr>
+          <w:sz w:val="24"/>
+          <w:szCs w:val="24"/>
+        </w:rPr>
+        <w:tab/>
+      </w:r>
+      <w:r>
+        <w:rPr>
+          <w:sz w:val="24"/>
+          <w:szCs w:val="24"/>
+        </w:rPr>
+        <w:tab/>
+      </w:r>
+      <w:r>
+        <w:rPr>
+          <w:sz w:val="24"/>
+          <w:szCs w:val="24"/>
+          <w:lang w:val="zh-TW" w:eastAsia="zh-TW"/>
+        </w:rPr>
+        <w:t>项目经理，技术助理</w:t>
+      </w:r>
+    </w:p>
+    <w:p>
+      <w:pPr>
+        <w:rPr>
+          <w:sz w:val="24"/>
+          <w:szCs w:val="24"/>
+        </w:rPr>
+      </w:pPr>
+      <w:r>
+        <w:rPr>
+          <w:sz w:val="24"/>
+          <w:szCs w:val="24"/>
+        </w:rPr>
+        <w:tab/>
+      </w:r>
+      <w:r>
+        <w:rPr>
+          <w:sz w:val="24"/>
+          <w:szCs w:val="24"/>
+        </w:rPr>
+        <w:tab/>
+      </w:r>
+      <w:r>
+        <w:rPr>
+          <w:sz w:val="24"/>
+          <w:szCs w:val="24"/>
+        </w:rPr>
+        <w:tab/>
+      </w:r>
+      <w:r>
+        <w:rPr>
+          <w:sz w:val="24"/>
+          <w:szCs w:val="24"/>
+        </w:rPr>
+        <w:tab/>
+      </w:r>
+      <w:r>
+        <w:rPr>
+          <w:sz w:val="24"/>
+          <w:szCs w:val="24"/>
+        </w:rPr>
+        <w:tab/>
+        <w:t xml:space="preserve">  </w:t>
+      </w:r>
+      <w:r>
+        <w:rPr>
+          <w:sz w:val="24"/>
+          <w:szCs w:val="24"/>
+          <w:lang w:val="zh-TW" w:eastAsia="zh-TW"/>
+        </w:rPr>
+        <w:t>王见思</w:t>
+      </w:r>
+      <w:r>
+        <w:rPr>
+          <w:sz w:val="24"/>
+          <w:szCs w:val="24"/>
+        </w:rPr>
+        <w:tab/>
+      </w:r>
+      <w:r>
+        <w:rPr>
+          <w:sz w:val="24"/>
+          <w:szCs w:val="24"/>
+        </w:rPr>
+        <w:tab/>
+      </w:r>
+      <w:r>
+        <w:rPr>
+          <w:sz w:val="24"/>
+          <w:szCs w:val="24"/>
+          <w:lang w:val="zh-TW" w:eastAsia="zh-TW"/>
+        </w:rPr>
+        <w:t>全栈工程师，架构师</w:t>
+      </w:r>
+    </w:p>
+    <w:p>
+      <w:pPr>
+        <w:rPr>
+          <w:sz w:val="24"/>
+          <w:szCs w:val="24"/>
+        </w:rPr>
+      </w:pPr>
+      <w:r>
+        <w:rPr>
+          <w:sz w:val="24"/>
+          <w:szCs w:val="24"/>
+        </w:rPr>
+        <w:tab/>
+      </w:r>
+      <w:r>
+        <w:rPr>
+          <w:sz w:val="24"/>
+          <w:szCs w:val="24"/>
+        </w:rPr>
+        <w:tab/>
+      </w:r>
+      <w:r>
+        <w:rPr>
+          <w:sz w:val="24"/>
+          <w:szCs w:val="24"/>
+        </w:rPr>
+        <w:tab/>
+      </w:r>
+      <w:r>
+        <w:rPr>
+          <w:sz w:val="24"/>
+          <w:szCs w:val="24"/>
+        </w:rPr>
+        <w:tab/>
+      </w:r>
+      <w:r>
+        <w:rPr>
+          <w:sz w:val="24"/>
+          <w:szCs w:val="24"/>
+        </w:rPr>
+        <w:tab/>
+        <w:t xml:space="preserve">  </w:t>
+      </w:r>
+      <w:r>
+        <w:rPr>
+          <w:sz w:val="24"/>
+          <w:szCs w:val="24"/>
+          <w:lang w:val="zh-TW" w:eastAsia="zh-TW"/>
+        </w:rPr>
+        <w:t>宋逸凡</w:t>
+      </w:r>
+      <w:r>
+        <w:rPr>
+          <w:sz w:val="24"/>
+          <w:szCs w:val="24"/>
+        </w:rPr>
+        <w:tab/>
+      </w:r>
+      <w:r>
+        <w:rPr>
+          <w:sz w:val="24"/>
+          <w:szCs w:val="24"/>
+        </w:rPr>
+        <w:tab/>
+      </w:r>
+      <w:r>
+        <w:rPr>
+          <w:sz w:val="24"/>
+          <w:szCs w:val="24"/>
+          <w:lang w:val="zh-TW" w:eastAsia="zh-TW"/>
+        </w:rPr>
+        <w:t>开发工程师，技术助理</w:t>
+      </w:r>
+    </w:p>
+    <w:p>
+      <w:pPr>
+        <w:rPr>
+          <w:sz w:val="24"/>
+          <w:szCs w:val="24"/>
+        </w:rPr>
+      </w:pPr>
+      <w:r>
+        <w:rPr>
+          <w:sz w:val="24"/>
+          <w:szCs w:val="24"/>
+        </w:rPr>
+        <w:tab/>
+      </w:r>
+      <w:r>
+        <w:rPr>
+          <w:sz w:val="24"/>
+          <w:szCs w:val="24"/>
+        </w:rPr>
+        <w:tab/>
+      </w:r>
+      <w:r>
+        <w:rPr>
+          <w:sz w:val="24"/>
+          <w:szCs w:val="24"/>
+        </w:rPr>
+        <w:tab/>
+      </w:r>
+      <w:r>
+        <w:rPr>
+          <w:sz w:val="24"/>
+          <w:szCs w:val="24"/>
+        </w:rPr>
+        <w:tab/>
+      </w:r>
+      <w:r>
+        <w:rPr>
+          <w:sz w:val="24"/>
+          <w:szCs w:val="24"/>
+        </w:rPr>
+        <w:tab/>
+        <w:t xml:space="preserve">  </w:t>
+      </w:r>
+      <w:r>
+        <w:rPr>
+          <w:sz w:val="24"/>
+          <w:szCs w:val="24"/>
+          <w:lang w:val="zh-TW" w:eastAsia="zh-TW"/>
+        </w:rPr>
+        <w:t>李翌珺</w:t>
+      </w:r>
+      <w:r>
+        <w:rPr>
+          <w:sz w:val="24"/>
+          <w:szCs w:val="24"/>
+        </w:rPr>
+        <w:tab/>
+      </w:r>
+      <w:r>
+        <w:rPr>
+          <w:sz w:val="24"/>
+          <w:szCs w:val="24"/>
+        </w:rPr>
+        <w:tab/>
+      </w:r>
+      <w:r>
+        <w:rPr>
+          <w:sz w:val="24"/>
+          <w:szCs w:val="24"/>
+          <w:lang w:val="zh-TW" w:eastAsia="zh-TW"/>
+        </w:rPr>
+        <w:t>技术总监</w:t>
+      </w:r>
+    </w:p>
+    <w:p>
+      <w:pPr>
+        <w:rPr>
+          <w:sz w:val="24"/>
+          <w:szCs w:val="24"/>
+        </w:rPr>
+      </w:pPr>
+      <w:r>
+        <w:rPr>
+          <w:sz w:val="24"/>
+          <w:szCs w:val="24"/>
+        </w:rPr>
+        <w:tab/>
+      </w:r>
+      <w:r>
+        <w:rPr>
+          <w:sz w:val="24"/>
+          <w:szCs w:val="24"/>
+          <w:lang w:val="zh-TW" w:eastAsia="zh-TW"/>
+        </w:rPr>
+        <w:t>项目指导：沈备军老师，陈锴嘉助教</w:t>
+      </w:r>
     </w:p>
     <w:p>
       <w:pPr>
         <w:pStyle w:val="2"/>
       </w:pPr>
-      <w:bookmarkStart w:id="5" w:name="_Toc4"/>
-      <w:r>
-        <w:t>1.4</w:t>
+      <w:bookmarkStart w:id="4" w:name="_Toc523942259"/>
+      <w:r>
+        <w:t>1.3</w:t>
       </w:r>
       <w:r>
         <w:rPr>
           <w:lang w:val="zh-TW" w:eastAsia="zh-TW"/>
         </w:rPr>
-        <w:t>术语和缩略语</w:t>
-      </w:r>
-      <w:bookmarkEnd w:id="5"/>
+        <w:t>系统简介</w:t>
+      </w:r>
+      <w:bookmarkEnd w:id="4"/>
     </w:p>
     <w:p>
       <w:pPr>
-        <w:ind w:firstLine="420"/>
+        <w:rPr>
+          <w:sz w:val="24"/>
+          <w:szCs w:val="24"/>
+        </w:rPr>
+      </w:pPr>
+      <w:r>
+        <w:tab/>
+      </w:r>
+      <w:bookmarkStart w:id="5" w:name="_Hlk518373654"/>
+      <w:r>
         <w:rPr>
           <w:sz w:val="24"/>
           <w:szCs w:val="24"/>
           <w:lang w:val="zh-TW" w:eastAsia="zh-TW"/>
         </w:rPr>
-      </w:pPr>
-      <w:bookmarkStart w:id="6" w:name="_Hlk518374058"/>
+        <w:t>本项目针对寻找走失人员、跟踪犯罪嫌疑人和定位传染病人等众多现实场景下都必须要解决的搜寻指定人员的问题，设计并开发了一个</w:t>
+      </w:r>
+      <w:r>
+        <w:rPr>
+          <w:sz w:val="24"/>
+          <w:szCs w:val="24"/>
+        </w:rPr>
+        <w:t>“</w:t>
+      </w:r>
       <w:r>
         <w:rPr>
           <w:sz w:val="24"/>
           <w:szCs w:val="24"/>
           <w:lang w:val="zh-TW" w:eastAsia="zh-TW"/>
         </w:rPr>
-        <w:t>搜索目标：需要搜寻系统根据监控画面锁定位置的人物</w:t>
-      </w:r>
-    </w:p>
-    <w:p>
-      <w:pPr>
-        <w:rPr>
-          <w:sz w:val="24"/>
-          <w:szCs w:val="24"/>
-        </w:rPr>
-      </w:pPr>
-      <w:r>
-        <w:rPr>
-          <w:sz w:val="24"/>
-          <w:szCs w:val="24"/>
-        </w:rPr>
-        <w:tab/>
-        <w:t>GETS</w:t>
+        <w:t>基于深度学习的人员即时搜寻系统</w:t>
+      </w:r>
+      <w:r>
+        <w:rPr>
+          <w:sz w:val="24"/>
+          <w:szCs w:val="24"/>
+        </w:rPr>
+        <w:t>”</w:t>
       </w:r>
       <w:r>
         <w:rPr>
@@ -2032,138 +3454,198 @@
           <w:szCs w:val="24"/>
           <w:lang w:val="zh-TW" w:eastAsia="zh-TW"/>
         </w:rPr>
-        <w:t>：</w:t>
-      </w:r>
-      <w:r>
-        <w:rPr>
-          <w:sz w:val="24"/>
-          <w:szCs w:val="24"/>
-        </w:rPr>
-        <w:t>God Eye Tracking System</w:t>
-      </w:r>
-      <w:r>
-        <w:rPr>
-          <w:sz w:val="24"/>
-          <w:szCs w:val="24"/>
-          <w:lang w:val="zh-TW" w:eastAsia="zh-TW"/>
-        </w:rPr>
-        <w:t xml:space="preserve">， </w:t>
-      </w:r>
-      <w:r>
-        <w:rPr>
-          <w:sz w:val="24"/>
-          <w:szCs w:val="24"/>
-        </w:rPr>
-        <w:t>“</w:t>
-      </w:r>
-      <w:r>
-        <w:rPr>
-          <w:sz w:val="24"/>
-          <w:szCs w:val="24"/>
-          <w:lang w:val="zh-TW" w:eastAsia="zh-TW"/>
-        </w:rPr>
-        <w:t>慧眼识踪</w:t>
-      </w:r>
-      <w:r>
-        <w:rPr>
-          <w:sz w:val="24"/>
-          <w:szCs w:val="24"/>
-        </w:rPr>
-        <w:t>”</w:t>
-      </w:r>
-      <w:r>
-        <w:rPr>
-          <w:sz w:val="24"/>
-          <w:szCs w:val="24"/>
-          <w:lang w:val="zh-TW" w:eastAsia="zh-TW"/>
-        </w:rPr>
-        <w:t>人员搜寻系统</w:t>
-      </w:r>
-      <w:bookmarkEnd w:id="6"/>
-    </w:p>
-    <w:p>
-      <w:pPr>
-        <w:rPr>
-          <w:sz w:val="24"/>
-          <w:szCs w:val="24"/>
-        </w:rPr>
-      </w:pPr>
-      <w:r>
-        <w:rPr>
-          <w:sz w:val="24"/>
-          <w:szCs w:val="24"/>
-        </w:rPr>
-        <w:tab/>
-        <w:t>MTBF</w:t>
-      </w:r>
-      <w:r>
-        <w:rPr>
-          <w:sz w:val="24"/>
-          <w:szCs w:val="24"/>
-          <w:lang w:val="zh-TW" w:eastAsia="zh-TW"/>
-        </w:rPr>
-        <w:t>：</w:t>
-      </w:r>
-      <w:r>
-        <w:rPr>
-          <w:sz w:val="24"/>
-          <w:szCs w:val="24"/>
-        </w:rPr>
-        <w:t>Mean Time Between Failure</w:t>
-      </w:r>
-      <w:r>
-        <w:rPr>
-          <w:sz w:val="24"/>
-          <w:szCs w:val="24"/>
-          <w:lang w:val="zh-TW" w:eastAsia="zh-TW"/>
-        </w:rPr>
-        <w:t>，平均失效间隔时间</w:t>
-      </w:r>
-    </w:p>
-    <w:p>
-      <w:pPr>
-        <w:ind w:firstLine="420"/>
-        <w:rPr>
-          <w:sz w:val="24"/>
-          <w:szCs w:val="24"/>
-        </w:rPr>
-      </w:pPr>
-      <w:r>
-        <w:rPr>
-          <w:sz w:val="24"/>
-          <w:szCs w:val="24"/>
-        </w:rPr>
-        <w:t>MTTR</w:t>
-      </w:r>
-      <w:r>
-        <w:rPr>
-          <w:sz w:val="24"/>
-          <w:szCs w:val="24"/>
-          <w:lang w:val="zh-TW" w:eastAsia="zh-TW"/>
-        </w:rPr>
-        <w:t>：</w:t>
-      </w:r>
-      <w:r>
-        <w:rPr>
-          <w:sz w:val="24"/>
-          <w:szCs w:val="24"/>
-        </w:rPr>
-        <w:t>Mean Time To Restoration</w:t>
-      </w:r>
-      <w:r>
-        <w:rPr>
-          <w:sz w:val="24"/>
-          <w:szCs w:val="24"/>
-          <w:lang w:val="zh-TW" w:eastAsia="zh-TW"/>
-        </w:rPr>
-        <w:t>，平均恢复时间</w:t>
-      </w:r>
+        <w:t>。</w:t>
+      </w:r>
+      <w:bookmarkEnd w:id="5"/>
     </w:p>
     <w:p>
       <w:pPr>
         <w:pStyle w:val="2"/>
       </w:pPr>
-      <w:bookmarkStart w:id="7" w:name="_Toc5"/>
+      <w:bookmarkStart w:id="6" w:name="_Toc523942260"/>
+      <w:r>
+        <w:t>1.4</w:t>
+      </w:r>
+      <w:r>
+        <w:rPr>
+          <w:lang w:val="zh-TW" w:eastAsia="zh-TW"/>
+        </w:rPr>
+        <w:t>术语和缩略语</w:t>
+      </w:r>
+      <w:bookmarkEnd w:id="6"/>
+    </w:p>
+    <w:p>
+      <w:pPr>
+        <w:ind w:firstLine="420"/>
+        <w:rPr>
+          <w:sz w:val="24"/>
+          <w:szCs w:val="24"/>
+          <w:lang w:val="zh-TW" w:eastAsia="zh-TW"/>
+        </w:rPr>
+      </w:pPr>
+      <w:bookmarkStart w:id="7" w:name="_Hlk518374058"/>
+      <w:r>
+        <w:rPr>
+          <w:sz w:val="24"/>
+          <w:szCs w:val="24"/>
+          <w:lang w:val="zh-TW" w:eastAsia="zh-TW"/>
+        </w:rPr>
+        <w:t>搜索目标：需要搜寻系统根据监控画面锁定位置的人物</w:t>
+      </w:r>
+    </w:p>
+    <w:p>
+      <w:pPr>
+        <w:rPr>
+          <w:sz w:val="24"/>
+          <w:szCs w:val="24"/>
+        </w:rPr>
+      </w:pPr>
+      <w:r>
+        <w:rPr>
+          <w:sz w:val="24"/>
+          <w:szCs w:val="24"/>
+        </w:rPr>
+        <w:tab/>
+        <w:t>GETS</w:t>
+      </w:r>
+      <w:r>
+        <w:rPr>
+          <w:sz w:val="24"/>
+          <w:szCs w:val="24"/>
+          <w:lang w:val="zh-TW" w:eastAsia="zh-TW"/>
+        </w:rPr>
+        <w:t>：</w:t>
+      </w:r>
+      <w:r>
+        <w:rPr>
+          <w:sz w:val="24"/>
+          <w:szCs w:val="24"/>
+        </w:rPr>
+        <w:t>God Eye Tracking System</w:t>
+      </w:r>
+      <w:r>
+        <w:rPr>
+          <w:sz w:val="24"/>
+          <w:szCs w:val="24"/>
+          <w:lang w:val="zh-TW" w:eastAsia="zh-TW"/>
+        </w:rPr>
+        <w:t xml:space="preserve">， </w:t>
+      </w:r>
+      <w:r>
+        <w:rPr>
+          <w:sz w:val="24"/>
+          <w:szCs w:val="24"/>
+        </w:rPr>
+        <w:t>“</w:t>
+      </w:r>
+      <w:r>
+        <w:rPr>
+          <w:sz w:val="24"/>
+          <w:szCs w:val="24"/>
+          <w:lang w:val="zh-TW" w:eastAsia="zh-TW"/>
+        </w:rPr>
+        <w:t>慧眼识踪</w:t>
+      </w:r>
+      <w:r>
+        <w:rPr>
+          <w:sz w:val="24"/>
+          <w:szCs w:val="24"/>
+        </w:rPr>
+        <w:t>”</w:t>
+      </w:r>
+      <w:r>
+        <w:rPr>
+          <w:sz w:val="24"/>
+          <w:szCs w:val="24"/>
+          <w:lang w:val="zh-TW" w:eastAsia="zh-TW"/>
+        </w:rPr>
+        <w:t>人员搜寻系统</w:t>
+      </w:r>
+      <w:bookmarkEnd w:id="7"/>
+    </w:p>
+    <w:p>
+      <w:pPr>
+        <w:rPr>
+          <w:sz w:val="24"/>
+          <w:szCs w:val="24"/>
+        </w:rPr>
+      </w:pPr>
+      <w:r>
+        <w:rPr>
+          <w:sz w:val="24"/>
+          <w:szCs w:val="24"/>
+        </w:rPr>
+        <w:tab/>
+        <w:t>MTBF</w:t>
+      </w:r>
+      <w:r>
+        <w:rPr>
+          <w:sz w:val="24"/>
+          <w:szCs w:val="24"/>
+          <w:lang w:val="zh-TW" w:eastAsia="zh-TW"/>
+        </w:rPr>
+        <w:t>：</w:t>
+      </w:r>
+      <w:r>
+        <w:rPr>
+          <w:sz w:val="24"/>
+          <w:szCs w:val="24"/>
+        </w:rPr>
+        <w:t>Mean Time Between Failure</w:t>
+      </w:r>
+      <w:r>
+        <w:rPr>
+          <w:sz w:val="24"/>
+          <w:szCs w:val="24"/>
+          <w:lang w:val="zh-TW" w:eastAsia="zh-TW"/>
+        </w:rPr>
+        <w:t>，平均失效间隔时间</w:t>
+      </w:r>
+    </w:p>
+    <w:p>
+      <w:pPr>
+        <w:ind w:firstLine="420"/>
+        <w:rPr>
+          <w:sz w:val="24"/>
+          <w:szCs w:val="24"/>
+        </w:rPr>
+      </w:pPr>
+      <w:r>
+        <w:rPr>
+          <w:sz w:val="24"/>
+          <w:szCs w:val="24"/>
+        </w:rPr>
+        <w:t>MTTR</w:t>
+      </w:r>
+      <w:r>
+        <w:rPr>
+          <w:sz w:val="24"/>
+          <w:szCs w:val="24"/>
+          <w:lang w:val="zh-TW" w:eastAsia="zh-TW"/>
+        </w:rPr>
+        <w:t>：</w:t>
+      </w:r>
+      <w:r>
+        <w:rPr>
+          <w:sz w:val="24"/>
+          <w:szCs w:val="24"/>
+        </w:rPr>
+        <w:t>Mean Time To Restoration</w:t>
+      </w:r>
+      <w:r>
+        <w:rPr>
+          <w:sz w:val="24"/>
+          <w:szCs w:val="24"/>
+          <w:lang w:val="zh-TW" w:eastAsia="zh-TW"/>
+        </w:rPr>
+        <w:t>，平均恢复时间</w:t>
+      </w:r>
+    </w:p>
+    <w:p>
+      <w:pPr>
+        <w:pStyle w:val="2"/>
+      </w:pPr>
+      <w:bookmarkStart w:id="8" w:name="_Toc523942261"/>
       <w:r>
         <w:lastRenderedPageBreak/>
         <w:t>1.5</w:t>
@@ -2174,7 +3656,7 @@
         </w:rPr>
         <w:t>参考资料</w:t>
       </w:r>
-      <w:bookmarkEnd w:id="7"/>
+      <w:bookmarkEnd w:id="8"/>
     </w:p>
     <w:p>
       <w:pPr>
@@ -2314,22 +3796,20 @@
     <w:p>
       <w:pPr>
         <w:pStyle w:val="10"/>
-        <w:numPr>
-          <w:ilvl w:val="0"/>
-          <w:numId w:val="4"/>
-        </w:numPr>
-        <w:rPr>
+        <w:rPr>
+          <w:rFonts w:hint="eastAsia"/>
           <w:lang w:val="zh-TW" w:eastAsia="zh-TW"/>
         </w:rPr>
       </w:pPr>
-      <w:bookmarkStart w:id="8" w:name="_Toc6"/>
-      <w:r>
-        <w:rPr>
+      <w:bookmarkStart w:id="9" w:name="_Toc523942262"/>
+      <w:r>
+        <w:rPr>
+          <w:rFonts w:hint="eastAsia"/>
           <w:lang w:val="zh-TW" w:eastAsia="zh-TW"/>
         </w:rPr>
-        <w:t>测试概要</w:t>
-      </w:r>
-      <w:bookmarkEnd w:id="8"/>
+        <w:t>2.测试概要</w:t>
+      </w:r>
+      <w:bookmarkEnd w:id="9"/>
     </w:p>
     <w:p>
       <w:pPr>
@@ -2353,7 +3833,7 @@
       <w:pPr>
         <w:pStyle w:val="2"/>
       </w:pPr>
-      <w:bookmarkStart w:id="9" w:name="_Toc7"/>
+      <w:bookmarkStart w:id="10" w:name="_Toc523942263"/>
       <w:r>
         <w:t>2.1</w:t>
       </w:r>
@@ -2363,7 +3843,7 @@
         </w:rPr>
         <w:t>测试方法和工具</w:t>
       </w:r>
-      <w:bookmarkEnd w:id="9"/>
+      <w:bookmarkEnd w:id="10"/>
     </w:p>
     <w:p>
       <w:pPr>
@@ -2388,7 +3868,7 @@
       <w:pPr>
         <w:pStyle w:val="2"/>
       </w:pPr>
-      <w:bookmarkStart w:id="10" w:name="_Toc8"/>
+      <w:bookmarkStart w:id="11" w:name="_Toc523942264"/>
       <w:r>
         <w:t>2.2</w:t>
       </w:r>
@@ -2398,7 +3878,7 @@
         </w:rPr>
         <w:t>测试环境与配置</w:t>
       </w:r>
-      <w:bookmarkEnd w:id="10"/>
+      <w:bookmarkEnd w:id="11"/>
     </w:p>
     <w:tbl>
       <w:tblPr>
@@ -3347,28 +4827,21 @@
     <w:p>
       <w:pPr>
         <w:pStyle w:val="10"/>
-        <w:numPr>
-          <w:ilvl w:val="0"/>
-          <w:numId w:val="5"/>
-        </w:numPr>
-        <w:rPr>
-          <w:lang w:val="zh-TW" w:eastAsia="zh-TW"/>
-        </w:rPr>
       </w:pPr>
-      <w:bookmarkStart w:id="11" w:name="_Toc9"/>
-      <w:r>
-        <w:rPr>
-          <w:lang w:val="zh-TW" w:eastAsia="zh-TW"/>
-        </w:rPr>
+      <w:bookmarkStart w:id="12" w:name="_Toc523942265"/>
+      <w:r>
+        <w:t>3.</w:t>
+      </w:r>
+      <w:r>
         <w:t>第一次迭代测试情况</w:t>
       </w:r>
-      <w:bookmarkEnd w:id="11"/>
+      <w:bookmarkEnd w:id="12"/>
     </w:p>
     <w:p>
       <w:pPr>
         <w:pStyle w:val="2"/>
       </w:pPr>
-      <w:bookmarkStart w:id="12" w:name="_Toc10"/>
+      <w:bookmarkStart w:id="13" w:name="_Toc523942266"/>
       <w:r>
         <w:t>3.1</w:t>
       </w:r>
@@ -3378,7 +4851,7 @@
         </w:rPr>
         <w:t>测试执行情况与记录</w:t>
       </w:r>
-      <w:bookmarkEnd w:id="12"/>
+      <w:bookmarkEnd w:id="13"/>
     </w:p>
     <w:p>
       <w:pPr>
@@ -3566,7 +5039,7 @@
       <w:pPr>
         <w:pStyle w:val="2"/>
       </w:pPr>
-      <w:bookmarkStart w:id="13" w:name="_Toc11"/>
+      <w:bookmarkStart w:id="14" w:name="_Toc523942267"/>
       <w:r>
         <w:t>3.2</w:t>
       </w:r>
@@ -3576,7 +5049,7 @@
         </w:rPr>
         <w:t>覆盖分析</w:t>
       </w:r>
-      <w:bookmarkEnd w:id="13"/>
+      <w:bookmarkEnd w:id="14"/>
     </w:p>
     <w:tbl>
       <w:tblPr>
@@ -3916,7 +5389,7 @@
       <w:pPr>
         <w:pStyle w:val="2"/>
       </w:pPr>
-      <w:bookmarkStart w:id="14" w:name="_Toc12"/>
+      <w:bookmarkStart w:id="15" w:name="_Toc523942268"/>
       <w:r>
         <w:t>3.</w:t>
       </w:r>
@@ -3932,7 +5405,7 @@
         </w:rPr>
         <w:t>测试结论与建议</w:t>
       </w:r>
-      <w:bookmarkEnd w:id="14"/>
+      <w:bookmarkEnd w:id="15"/>
     </w:p>
     <w:p>
       <w:pPr>
@@ -3999,53 +5472,37 @@
       <w:pPr>
         <w:pStyle w:val="10"/>
       </w:pPr>
-      <w:bookmarkStart w:id="15" w:name="_Toc13"/>
-      <w:r>
-        <w:rPr>
-          <w:lang w:val="zh-CN"/>
-        </w:rPr>
-        <w:t xml:space="preserve">4. </w:t>
-      </w:r>
-      <w:r>
-        <w:rPr>
-          <w:lang w:val="zh-TW" w:eastAsia="zh-TW"/>
-        </w:rPr>
-        <w:t>第</w:t>
-      </w:r>
-      <w:r>
-        <w:rPr>
-          <w:lang w:val="zh-CN"/>
-        </w:rPr>
-        <w:t>二</w:t>
-      </w:r>
-      <w:r>
-        <w:rPr>
-          <w:lang w:val="zh-TW" w:eastAsia="zh-TW"/>
-        </w:rPr>
-        <w:t>次迭代测试情况</w:t>
-      </w:r>
-      <w:bookmarkEnd w:id="15"/>
+      <w:bookmarkStart w:id="16" w:name="_Toc523942269"/>
+      <w:r>
+        <w:t>4.</w:t>
+      </w:r>
+      <w:r>
+        <w:t>第二次迭代测试情况</w:t>
+      </w:r>
+      <w:bookmarkEnd w:id="16"/>
     </w:p>
     <w:p>
       <w:pPr>
         <w:pStyle w:val="2"/>
       </w:pPr>
-      <w:bookmarkStart w:id="16" w:name="_Toc14"/>
+      <w:bookmarkStart w:id="17" w:name="_Toc523942270"/>
       <w:r>
         <w:t>4.1 单元测试</w:t>
       </w:r>
-      <w:bookmarkEnd w:id="16"/>
+      <w:bookmarkEnd w:id="17"/>
     </w:p>
     <w:p>
       <w:pPr>
         <w:pStyle w:val="3"/>
       </w:pPr>
+      <w:bookmarkStart w:id="18" w:name="_Toc523942271"/>
       <w:r>
         <w:rPr>
           <w:lang w:val="zh-CN"/>
         </w:rPr>
         <w:t>4.1.1 执行情况与记录</w:t>
       </w:r>
+      <w:bookmarkEnd w:id="18"/>
     </w:p>
     <w:p>
       <w:pPr>
@@ -4149,12 +5606,14 @@
           <w:lang w:eastAsia="zh-TW"/>
         </w:rPr>
       </w:pPr>
+      <w:bookmarkStart w:id="19" w:name="_Toc523942272"/>
       <w:r>
         <w:rPr>
           <w:lang w:val="zh-CN" w:eastAsia="zh-TW"/>
         </w:rPr>
         <w:t>4.1.2 覆盖分析</w:t>
       </w:r>
+      <w:bookmarkEnd w:id="19"/>
     </w:p>
     <w:p>
       <w:pPr>
@@ -4825,12 +6284,14 @@
       <w:pPr>
         <w:pStyle w:val="2"/>
       </w:pPr>
+      <w:bookmarkStart w:id="20" w:name="_Toc523942273"/>
       <w:r>
         <w:t xml:space="preserve">4.2 </w:t>
       </w:r>
       <w:r>
         <w:t>压力测试</w:t>
       </w:r>
+      <w:bookmarkEnd w:id="20"/>
     </w:p>
     <w:p>
       <w:pPr>
@@ -4839,12 +6300,14 @@
           <w:lang w:eastAsia="zh-TW"/>
         </w:rPr>
       </w:pPr>
+      <w:bookmarkStart w:id="21" w:name="_Toc523942274"/>
       <w:r>
         <w:rPr>
           <w:lang w:val="zh-CN" w:eastAsia="zh-TW"/>
         </w:rPr>
         <w:t>4.2.1 执行情况与记录</w:t>
       </w:r>
+      <w:bookmarkEnd w:id="21"/>
     </w:p>
     <w:p>
       <w:pPr>
@@ -4963,12 +6426,14 @@
       <w:pPr>
         <w:pStyle w:val="3"/>
       </w:pPr>
+      <w:bookmarkStart w:id="22" w:name="_Toc523942275"/>
       <w:r>
         <w:rPr>
           <w:lang w:val="zh-CN"/>
         </w:rPr>
         <w:t>4.2.2 动态资源服务</w:t>
       </w:r>
+      <w:bookmarkEnd w:id="22"/>
     </w:p>
     <w:p>
       <w:pPr>
@@ -5026,7 +6491,7 @@
                     </pic:cNvPicPr>
                   </pic:nvPicPr>
                   <pic:blipFill>
-                    <a:blip r:embed="rId7">
+                    <a:blip r:embed="rId8">
                       <a:extLst/>
                     </a:blip>
                     <a:stretch>
@@ -5104,7 +6569,7 @@
                     </pic:cNvPicPr>
                   </pic:nvPicPr>
                   <pic:blipFill>
-                    <a:blip r:embed="rId8">
+                    <a:blip r:embed="rId9">
                       <a:extLst/>
                     </a:blip>
                     <a:stretch>
@@ -5167,7 +6632,7 @@
                     </pic:cNvPicPr>
                   </pic:nvPicPr>
                   <pic:blipFill>
-                    <a:blip r:embed="rId9">
+                    <a:blip r:embed="rId10">
                       <a:extLst/>
                     </a:blip>
                     <a:stretch>
@@ -5267,7 +6732,7 @@
                     </pic:cNvPicPr>
                   </pic:nvPicPr>
                   <pic:blipFill>
-                    <a:blip r:embed="rId10">
+                    <a:blip r:embed="rId11">
                       <a:extLst/>
                     </a:blip>
                     <a:stretch>
@@ -5322,7 +6787,7 @@
                     </pic:cNvPicPr>
                   </pic:nvPicPr>
                   <pic:blipFill>
-                    <a:blip r:embed="rId11">
+                    <a:blip r:embed="rId12">
                       <a:extLst/>
                     </a:blip>
                     <a:stretch>
@@ -5377,7 +6842,7 @@
                     </pic:cNvPicPr>
                   </pic:nvPicPr>
                   <pic:blipFill>
-                    <a:blip r:embed="rId12">
+                    <a:blip r:embed="rId13">
                       <a:extLst/>
                     </a:blip>
                     <a:stretch>
@@ -5471,6 +6936,7 @@
                 <w:szCs w:val="24"/>
               </w:rPr>
             </w:pPr>
+            <w:bookmarkStart w:id="23" w:name="_Toc523942276"/>
             <w:r>
               <w:rPr>
                 <w:b/>
@@ -5482,6 +6948,7 @@
               </w:rPr>
               <w:t>测试</w:t>
             </w:r>
+            <w:bookmarkEnd w:id="23"/>
           </w:p>
         </w:tc>
         <w:tc>
@@ -5512,6 +6979,7 @@
                 <w:szCs w:val="24"/>
               </w:rPr>
             </w:pPr>
+            <w:bookmarkStart w:id="24" w:name="_Toc523942277"/>
             <w:r>
               <w:rPr>
                 <w:b/>
@@ -5523,6 +6991,7 @@
               </w:rPr>
               <w:t>总事务</w:t>
             </w:r>
+            <w:bookmarkEnd w:id="24"/>
           </w:p>
         </w:tc>
         <w:tc>
@@ -5553,6 +7022,7 @@
                 <w:szCs w:val="24"/>
               </w:rPr>
             </w:pPr>
+            <w:bookmarkStart w:id="25" w:name="_Toc523942278"/>
             <w:r>
               <w:rPr>
                 <w:b/>
@@ -5564,6 +7034,7 @@
               </w:rPr>
               <w:t>成功率</w:t>
             </w:r>
+            <w:bookmarkEnd w:id="25"/>
           </w:p>
         </w:tc>
         <w:tc>
@@ -5594,6 +7065,7 @@
                 <w:szCs w:val="24"/>
               </w:rPr>
             </w:pPr>
+            <w:bookmarkStart w:id="26" w:name="_Toc523942279"/>
             <w:r>
               <w:rPr>
                 <w:b/>
@@ -5605,6 +7077,7 @@
               </w:rPr>
               <w:t>平均响应时间</w:t>
             </w:r>
+            <w:bookmarkEnd w:id="26"/>
           </w:p>
         </w:tc>
         <w:tc>
@@ -5635,6 +7108,7 @@
                 <w:szCs w:val="24"/>
               </w:rPr>
             </w:pPr>
+            <w:bookmarkStart w:id="27" w:name="_Toc523942280"/>
             <w:r>
               <w:rPr>
                 <w:b/>
@@ -5646,6 +7120,7 @@
               </w:rPr>
               <w:t>平均TPS</w:t>
             </w:r>
+            <w:bookmarkEnd w:id="27"/>
           </w:p>
         </w:tc>
         <w:tc>
@@ -5676,6 +7151,7 @@
                 <w:szCs w:val="24"/>
               </w:rPr>
             </w:pPr>
+            <w:bookmarkStart w:id="28" w:name="_Toc523942281"/>
             <w:r>
               <w:rPr>
                 <w:b/>
@@ -5687,6 +7163,7 @@
               </w:rPr>
               <w:t>平均收包率</w:t>
             </w:r>
+            <w:bookmarkEnd w:id="28"/>
           </w:p>
         </w:tc>
         <w:tc>
@@ -5717,6 +7194,7 @@
                 <w:szCs w:val="24"/>
               </w:rPr>
             </w:pPr>
+            <w:bookmarkStart w:id="29" w:name="_Toc523942282"/>
             <w:r>
               <w:rPr>
                 <w:b/>
@@ -5728,6 +7206,7 @@
               </w:rPr>
               <w:t>平均发包率</w:t>
             </w:r>
+            <w:bookmarkEnd w:id="29"/>
           </w:p>
         </w:tc>
         <w:tc>
@@ -5758,6 +7237,7 @@
                 <w:szCs w:val="24"/>
               </w:rPr>
             </w:pPr>
+            <w:bookmarkStart w:id="30" w:name="_Toc523942283"/>
             <w:r>
               <w:rPr>
                 <w:b/>
@@ -5769,6 +7249,7 @@
               </w:rPr>
               <w:t>内存占用均值</w:t>
             </w:r>
+            <w:bookmarkEnd w:id="30"/>
           </w:p>
         </w:tc>
         <w:tc>
@@ -5799,6 +7280,7 @@
                 <w:szCs w:val="24"/>
               </w:rPr>
             </w:pPr>
+            <w:bookmarkStart w:id="31" w:name="_Toc523942284"/>
             <w:r>
               <w:rPr>
                 <w:b/>
@@ -5810,6 +7292,7 @@
               </w:rPr>
               <w:t>CPU占用均值</w:t>
             </w:r>
+            <w:bookmarkEnd w:id="31"/>
           </w:p>
         </w:tc>
       </w:tr>
@@ -5848,6 +7331,7 @@
                 <w:szCs w:val="24"/>
               </w:rPr>
             </w:pPr>
+            <w:bookmarkStart w:id="32" w:name="_Toc523942285"/>
             <w:r>
               <w:rPr>
                 <w:kern w:val="0"/>
@@ -5865,6 +7349,7 @@
               </w:rPr>
               <w:t>一</w:t>
             </w:r>
+            <w:bookmarkEnd w:id="32"/>
             <w:proofErr w:type="gramEnd"/>
           </w:p>
         </w:tc>
@@ -5896,6 +7381,7 @@
                 <w:szCs w:val="24"/>
               </w:rPr>
             </w:pPr>
+            <w:bookmarkStart w:id="33" w:name="_Toc523942286"/>
             <w:r>
               <w:rPr>
                 <w:kern w:val="0"/>
@@ -5904,6 +7390,7 @@
               </w:rPr>
               <w:t>16307</w:t>
             </w:r>
+            <w:bookmarkEnd w:id="33"/>
           </w:p>
         </w:tc>
         <w:tc>
@@ -5934,6 +7421,7 @@
                 <w:szCs w:val="24"/>
               </w:rPr>
             </w:pPr>
+            <w:bookmarkStart w:id="34" w:name="_Toc523942287"/>
             <w:r>
               <w:rPr>
                 <w:kern w:val="0"/>
@@ -5942,6 +7430,7 @@
               </w:rPr>
               <w:t>99.97%</w:t>
             </w:r>
+            <w:bookmarkEnd w:id="34"/>
           </w:p>
         </w:tc>
         <w:tc>
@@ -5972,6 +7461,7 @@
                 <w:szCs w:val="24"/>
               </w:rPr>
             </w:pPr>
+            <w:bookmarkStart w:id="35" w:name="_Toc523942288"/>
             <w:r>
               <w:rPr>
                 <w:kern w:val="0"/>
@@ -5980,6 +7470,7 @@
               </w:rPr>
               <w:t>901.92msms</w:t>
             </w:r>
+            <w:bookmarkEnd w:id="35"/>
           </w:p>
         </w:tc>
         <w:tc>
@@ -6010,6 +7501,7 @@
                 <w:szCs w:val="24"/>
               </w:rPr>
             </w:pPr>
+            <w:bookmarkStart w:id="36" w:name="_Toc523942289"/>
             <w:r>
               <w:rPr>
                 <w:kern w:val="0"/>
@@ -6018,6 +7510,7 @@
               </w:rPr>
               <w:t>98.80/s</w:t>
             </w:r>
+            <w:bookmarkEnd w:id="36"/>
           </w:p>
         </w:tc>
         <w:tc>
@@ -6048,6 +7541,7 @@
                 <w:szCs w:val="24"/>
               </w:rPr>
             </w:pPr>
+            <w:bookmarkStart w:id="37" w:name="_Toc523942290"/>
             <w:r>
               <w:rPr>
                 <w:kern w:val="0"/>
@@ -6056,6 +7550,7 @@
               </w:rPr>
               <w:t>98.2/s</w:t>
             </w:r>
+            <w:bookmarkEnd w:id="37"/>
           </w:p>
         </w:tc>
         <w:tc>
@@ -6086,6 +7581,7 @@
                 <w:szCs w:val="24"/>
               </w:rPr>
             </w:pPr>
+            <w:bookmarkStart w:id="38" w:name="_Toc523942291"/>
             <w:r>
               <w:rPr>
                 <w:kern w:val="0"/>
@@ -6094,6 +7590,7 @@
               </w:rPr>
               <w:t>98.84/s</w:t>
             </w:r>
+            <w:bookmarkEnd w:id="38"/>
           </w:p>
         </w:tc>
         <w:tc>
@@ -6124,6 +7621,7 @@
                 <w:szCs w:val="24"/>
               </w:rPr>
             </w:pPr>
+            <w:bookmarkStart w:id="39" w:name="_Toc523942292"/>
             <w:r>
               <w:rPr>
                 <w:kern w:val="0"/>
@@ -6132,6 +7630,7 @@
               </w:rPr>
               <w:t>0.43%</w:t>
             </w:r>
+            <w:bookmarkEnd w:id="39"/>
           </w:p>
         </w:tc>
         <w:tc>
@@ -6162,6 +7661,7 @@
                 <w:szCs w:val="24"/>
               </w:rPr>
             </w:pPr>
+            <w:bookmarkStart w:id="40" w:name="_Toc523942293"/>
             <w:r>
               <w:rPr>
                 <w:kern w:val="0"/>
@@ -6170,6 +7670,7 @@
               </w:rPr>
               <w:t>6.70%</w:t>
             </w:r>
+            <w:bookmarkEnd w:id="40"/>
           </w:p>
         </w:tc>
       </w:tr>
@@ -6208,6 +7709,7 @@
                 <w:szCs w:val="24"/>
               </w:rPr>
             </w:pPr>
+            <w:bookmarkStart w:id="41" w:name="_Toc523942294"/>
             <w:r>
               <w:rPr>
                 <w:kern w:val="0"/>
@@ -6216,6 +7718,7 @@
               </w:rPr>
               <w:t>测试二</w:t>
             </w:r>
+            <w:bookmarkEnd w:id="41"/>
           </w:p>
         </w:tc>
         <w:tc>
@@ -6246,6 +7749,7 @@
                 <w:szCs w:val="24"/>
               </w:rPr>
             </w:pPr>
+            <w:bookmarkStart w:id="42" w:name="_Toc523942295"/>
             <w:r>
               <w:rPr>
                 <w:kern w:val="0"/>
@@ -6254,6 +7758,7 @@
               </w:rPr>
               <w:t>33771</w:t>
             </w:r>
+            <w:bookmarkEnd w:id="42"/>
           </w:p>
         </w:tc>
         <w:tc>
@@ -6284,6 +7789,7 @@
                 <w:szCs w:val="24"/>
               </w:rPr>
             </w:pPr>
+            <w:bookmarkStart w:id="43" w:name="_Toc523942296"/>
             <w:r>
               <w:rPr>
                 <w:kern w:val="0"/>
@@ -6292,6 +7798,7 @@
               </w:rPr>
               <w:t>99.97%</w:t>
             </w:r>
+            <w:bookmarkEnd w:id="43"/>
           </w:p>
         </w:tc>
         <w:tc>
@@ -6322,6 +7829,7 @@
                 <w:szCs w:val="24"/>
               </w:rPr>
             </w:pPr>
+            <w:bookmarkStart w:id="44" w:name="_Toc523942297"/>
             <w:r>
               <w:rPr>
                 <w:kern w:val="0"/>
@@ -6330,6 +7838,7 @@
               </w:rPr>
               <w:t>1709.76ms</w:t>
             </w:r>
+            <w:bookmarkEnd w:id="44"/>
           </w:p>
         </w:tc>
         <w:tc>
@@ -6360,6 +7869,7 @@
                 <w:szCs w:val="24"/>
               </w:rPr>
             </w:pPr>
+            <w:bookmarkStart w:id="45" w:name="_Toc523942298"/>
             <w:r>
               <w:rPr>
                 <w:kern w:val="0"/>
@@ -6368,6 +7878,7 @@
               </w:rPr>
               <w:t>100.48/s</w:t>
             </w:r>
+            <w:bookmarkEnd w:id="45"/>
           </w:p>
         </w:tc>
         <w:tc>
@@ -6398,6 +7909,7 @@
                 <w:szCs w:val="24"/>
               </w:rPr>
             </w:pPr>
+            <w:bookmarkStart w:id="46" w:name="_Toc523942299"/>
             <w:r>
               <w:rPr>
                 <w:kern w:val="0"/>
@@ -6406,6 +7918,7 @@
               </w:rPr>
               <w:t>100.18/s</w:t>
             </w:r>
+            <w:bookmarkEnd w:id="46"/>
           </w:p>
         </w:tc>
         <w:tc>
@@ -6436,6 +7949,7 @@
                 <w:szCs w:val="24"/>
               </w:rPr>
             </w:pPr>
+            <w:bookmarkStart w:id="47" w:name="_Toc523942300"/>
             <w:r>
               <w:rPr>
                 <w:kern w:val="0"/>
@@ -6444,6 +7958,7 @@
               </w:rPr>
               <w:t>100.8/s</w:t>
             </w:r>
+            <w:bookmarkEnd w:id="47"/>
           </w:p>
         </w:tc>
         <w:tc>
@@ -6474,6 +7989,7 @@
                 <w:szCs w:val="24"/>
               </w:rPr>
             </w:pPr>
+            <w:bookmarkStart w:id="48" w:name="_Toc523942301"/>
             <w:r>
               <w:rPr>
                 <w:kern w:val="0"/>
@@ -6482,6 +7998,7 @@
               </w:rPr>
               <w:t>0.74%</w:t>
             </w:r>
+            <w:bookmarkEnd w:id="48"/>
           </w:p>
         </w:tc>
         <w:tc>
@@ -6512,6 +8029,7 @@
                 <w:szCs w:val="24"/>
               </w:rPr>
             </w:pPr>
+            <w:bookmarkStart w:id="49" w:name="_Toc523942302"/>
             <w:r>
               <w:rPr>
                 <w:kern w:val="0"/>
@@ -6520,6 +8038,7 @@
               </w:rPr>
               <w:t>6.97%</w:t>
             </w:r>
+            <w:bookmarkEnd w:id="49"/>
           </w:p>
         </w:tc>
       </w:tr>
@@ -6529,12 +8048,14 @@
       <w:pPr>
         <w:pStyle w:val="3"/>
       </w:pPr>
+      <w:bookmarkStart w:id="50" w:name="_Toc523942303"/>
       <w:r>
         <w:rPr>
           <w:lang w:val="zh-CN"/>
         </w:rPr>
         <w:t>4.2.3 静态资源服务</w:t>
       </w:r>
+      <w:bookmarkEnd w:id="50"/>
     </w:p>
     <w:p>
       <w:pPr>
@@ -6613,7 +8134,7 @@
                     </pic:cNvPicPr>
                   </pic:nvPicPr>
                   <pic:blipFill>
-                    <a:blip r:embed="rId13">
+                    <a:blip r:embed="rId14">
                       <a:extLst/>
                     </a:blip>
                     <a:stretch>
@@ -6681,7 +8202,7 @@
                     </pic:cNvPicPr>
                   </pic:nvPicPr>
                   <pic:blipFill>
-                    <a:blip r:embed="rId14">
+                    <a:blip r:embed="rId15">
                       <a:extLst/>
                     </a:blip>
                     <a:stretch>
@@ -6747,7 +8268,7 @@
                     </pic:cNvPicPr>
                   </pic:nvPicPr>
                   <pic:blipFill>
-                    <a:blip r:embed="rId15">
+                    <a:blip r:embed="rId16">
                       <a:extLst/>
                     </a:blip>
                     <a:stretch>
@@ -6859,7 +8380,7 @@
                     </pic:cNvPicPr>
                   </pic:nvPicPr>
                   <pic:blipFill>
-                    <a:blip r:embed="rId16">
+                    <a:blip r:embed="rId17">
                       <a:extLst/>
                     </a:blip>
                     <a:stretch>
@@ -6924,7 +8445,7 @@
                     </pic:cNvPicPr>
                   </pic:nvPicPr>
                   <pic:blipFill>
-                    <a:blip r:embed="rId17">
+                    <a:blip r:embed="rId18">
                       <a:extLst/>
                     </a:blip>
                     <a:stretch>
@@ -6989,7 +8510,7 @@
                     </pic:cNvPicPr>
                   </pic:nvPicPr>
                   <pic:blipFill>
-                    <a:blip r:embed="rId18">
+                    <a:blip r:embed="rId19">
                       <a:extLst/>
                     </a:blip>
                     <a:stretch>
@@ -8069,17 +9590,17 @@
       <w:pPr>
         <w:pStyle w:val="2"/>
       </w:pPr>
-      <w:bookmarkStart w:id="17" w:name="_Toc15"/>
+      <w:bookmarkStart w:id="51" w:name="_Toc523942304"/>
       <w:r>
         <w:t>4.3集成测试</w:t>
       </w:r>
-      <w:bookmarkEnd w:id="17"/>
+      <w:bookmarkEnd w:id="51"/>
     </w:p>
     <w:p>
       <w:pPr>
         <w:pStyle w:val="3"/>
       </w:pPr>
-      <w:bookmarkStart w:id="18" w:name="_Toc16"/>
+      <w:bookmarkStart w:id="52" w:name="_Toc523942305"/>
       <w:r>
         <w:rPr>
           <w:lang w:val="zh-CN"/>
@@ -8092,7 +9613,7 @@
         </w:rPr>
         <w:t>执行情况与记录</w:t>
       </w:r>
-      <w:bookmarkEnd w:id="18"/>
+      <w:bookmarkEnd w:id="52"/>
     </w:p>
     <w:p>
       <w:pPr>
@@ -8305,7 +9826,7 @@
       <w:pPr>
         <w:pStyle w:val="3"/>
       </w:pPr>
-      <w:bookmarkStart w:id="19" w:name="_Toc17"/>
+      <w:bookmarkStart w:id="53" w:name="_Toc523942306"/>
       <w:r>
         <w:rPr>
           <w:lang w:val="zh-CN"/>
@@ -8318,7 +9839,7 @@
         </w:rPr>
         <w:t>覆盖分析</w:t>
       </w:r>
-      <w:bookmarkEnd w:id="19"/>
+      <w:bookmarkEnd w:id="53"/>
     </w:p>
     <w:tbl>
       <w:tblPr>
@@ -8677,6 +10198,7 @@
           <w:lang w:val="zh-CN"/>
         </w:rPr>
       </w:pPr>
+      <w:bookmarkStart w:id="54" w:name="_Toc523942307"/>
       <w:r>
         <w:rPr>
           <w:rFonts w:hint="eastAsia"/>
@@ -8697,6 +10219,7 @@
         </w:rPr>
         <w:t>兼容性测试</w:t>
       </w:r>
+      <w:bookmarkEnd w:id="54"/>
     </w:p>
     <w:p>
       <w:pPr>
@@ -9471,16 +10994,14 @@
       <w:pPr>
         <w:pStyle w:val="2"/>
       </w:pPr>
-      <w:bookmarkStart w:id="20" w:name="_Toc18"/>
+      <w:bookmarkStart w:id="55" w:name="_Toc523942308"/>
       <w:r>
         <w:t>4.4</w:t>
       </w:r>
       <w:r>
         <w:t>缺陷统计与分析</w:t>
       </w:r>
-      <w:bookmarkStart w:id="21" w:name="_GoBack"/>
-      <w:bookmarkEnd w:id="20"/>
-      <w:bookmarkEnd w:id="21"/>
+      <w:bookmarkEnd w:id="55"/>
     </w:p>
     <w:p>
       <w:pPr>
@@ -9746,14 +11267,14 @@
       <w:pPr>
         <w:pStyle w:val="2"/>
       </w:pPr>
-      <w:bookmarkStart w:id="22" w:name="_Toc19"/>
+      <w:bookmarkStart w:id="56" w:name="_Toc523942309"/>
       <w:r>
         <w:t>4.5</w:t>
       </w:r>
       <w:r>
         <w:t>测试结论与建议</w:t>
       </w:r>
-      <w:bookmarkEnd w:id="22"/>
+      <w:bookmarkEnd w:id="56"/>
     </w:p>
     <w:p>
       <w:pPr>
@@ -11096,6 +12617,7 @@
   </w:style>
   <w:style w:type="character" w:styleId="a3">
     <w:name w:val="Hyperlink"/>
+    <w:uiPriority w:val="99"/>
     <w:rPr>
       <w:u w:val="single"/>
     </w:rPr>
@@ -11143,6 +12665,8 @@
   <w:style w:type="paragraph" w:styleId="TOC">
     <w:name w:val="TOC Heading"/>
     <w:next w:val="a"/>
+    <w:uiPriority w:val="39"/>
+    <w:qFormat/>
     <w:pPr>
       <w:keepNext/>
       <w:keepLines/>
@@ -11158,6 +12682,7 @@
   </w:style>
   <w:style w:type="paragraph" w:styleId="TOC1">
     <w:name w:val="toc 1"/>
+    <w:uiPriority w:val="39"/>
     <w:pPr>
       <w:widowControl w:val="0"/>
       <w:tabs>
@@ -11177,6 +12702,7 @@
   </w:style>
   <w:style w:type="paragraph" w:styleId="TOC2">
     <w:name w:val="toc 2"/>
+    <w:uiPriority w:val="39"/>
     <w:pPr>
       <w:widowControl w:val="0"/>
       <w:tabs>
@@ -11368,6 +12894,18 @@
     <w:rPr>
       <w:vertAlign w:val="superscript"/>
     </w:rPr>
+  </w:style>
+  <w:style w:type="paragraph" w:styleId="TOC3">
+    <w:name w:val="toc 3"/>
+    <w:basedOn w:val="a"/>
+    <w:next w:val="a"/>
+    <w:autoRedefine/>
+    <w:uiPriority w:val="39"/>
+    <w:unhideWhenUsed/>
+    <w:rsid w:val="006F20E6"/>
+    <w:pPr>
+      <w:ind w:leftChars="400" w:left="840"/>
+    </w:pPr>
   </w:style>
 </w:styles>
 </file>
@@ -12443,4 +13981,16 @@
   </a:objectDefaults>
   <a:extraClrSchemeLst/>
 </a:theme>
+</file>
+
+<file path=customXml/item1.xml><?xml version="1.0" encoding="utf-8"?>
+<b:Sources xmlns:b="http://schemas.openxmlformats.org/officeDocument/2006/bibliography" xmlns="http://schemas.openxmlformats.org/officeDocument/2006/bibliography" SelectedStyle="\APASixthEditionOfficeOnline.xsl" StyleName="APA" Version="6"/>
+</file>
+
+<file path=customXml/itemProps1.xml><?xml version="1.0" encoding="utf-8"?>
+<ds:datastoreItem xmlns:ds="http://schemas.openxmlformats.org/officeDocument/2006/customXml" ds:itemID="{CD5F6A92-67FF-4580-BE1E-6FD40ADAF505}">
+  <ds:schemaRefs>
+    <ds:schemaRef ds:uri="http://schemas.openxmlformats.org/officeDocument/2006/bibliography"/>
+  </ds:schemaRefs>
+</ds:datastoreItem>
 </file>
</xml_diff>